<commit_message>
Get rid of lat/lon range in summary reports
</commit_message>
<xml_diff>
--- a/report/Argo_ReportTemplates_v2.1.docx
+++ b/report/Argo_ReportTemplates_v2.1.docx
@@ -1449,15 +1449,6 @@
         <w:jc w:val="center"/>
         <w:tblLayout w:type="fixed"/>
         <w:tblLook w:val="04A0" w:firstRow="1" w:lastRow="0" w:firstColumn="1" w:lastColumn="0" w:noHBand="0" w:noVBand="1"/>
-        <w:tblPrChange w:id="36" w:author="Xavier Hoenner" w:date="2014-07-10T10:46:00Z">
-          <w:tblPr>
-            <w:tblStyle w:val="TableGrid"/>
-            <w:tblW w:w="0" w:type="auto"/>
-            <w:jc w:val="center"/>
-            <w:tblLayout w:type="fixed"/>
-            <w:tblLook w:val="04A0" w:firstRow="1" w:lastRow="0" w:firstColumn="1" w:lastColumn="0" w:noHBand="0" w:noVBand="1"/>
-          </w:tblPr>
-        </w:tblPrChange>
       </w:tblPr>
       <w:tblGrid>
         <w:gridCol w:w="605"/>
@@ -1467,47 +1458,32 @@
         <w:gridCol w:w="1121"/>
         <w:gridCol w:w="754"/>
         <w:gridCol w:w="983"/>
-        <w:gridCol w:w="539"/>
-        <w:gridCol w:w="592"/>
         <w:gridCol w:w="626"/>
         <w:gridCol w:w="569"/>
         <w:gridCol w:w="1017"/>
-        <w:tblGridChange w:id="37">
+        <w:tblGridChange w:id="36">
           <w:tblGrid>
-            <w:gridCol w:w="727"/>
-            <w:gridCol w:w="769"/>
-            <w:gridCol w:w="894"/>
-            <w:gridCol w:w="1112"/>
-            <w:gridCol w:w="1685"/>
-            <w:gridCol w:w="641"/>
-            <w:gridCol w:w="641"/>
-            <w:gridCol w:w="641"/>
-            <w:gridCol w:w="710"/>
-            <w:gridCol w:w="755"/>
-            <w:gridCol w:w="680"/>
-            <w:gridCol w:w="1269"/>
+            <w:gridCol w:w="605"/>
+            <w:gridCol w:w="806"/>
+            <w:gridCol w:w="732"/>
+            <w:gridCol w:w="898"/>
+            <w:gridCol w:w="1121"/>
+            <w:gridCol w:w="754"/>
+            <w:gridCol w:w="983"/>
+            <w:gridCol w:w="626"/>
+            <w:gridCol w:w="569"/>
+            <w:gridCol w:w="1017"/>
           </w:tblGrid>
         </w:tblGridChange>
       </w:tblGrid>
       <w:tr>
         <w:trPr>
           <w:jc w:val="center"/>
-          <w:trPrChange w:id="38" w:author="Xavier Hoenner" w:date="2014-07-10T10:46:00Z">
-            <w:trPr>
-              <w:jc w:val="center"/>
-            </w:trPr>
-          </w:trPrChange>
         </w:trPr>
         <w:tc>
           <w:tcPr>
             <w:tcW w:w="605" w:type="dxa"/>
             <w:vAlign w:val="center"/>
-            <w:tcPrChange w:id="39" w:author="Xavier Hoenner" w:date="2014-07-10T10:46:00Z">
-              <w:tcPr>
-                <w:tcW w:w="727" w:type="dxa"/>
-                <w:vAlign w:val="center"/>
-              </w:tcPr>
-            </w:tcPrChange>
           </w:tcPr>
           <w:p>
             <w:pPr>
@@ -1536,12 +1512,6 @@
           <w:tcPr>
             <w:tcW w:w="806" w:type="dxa"/>
             <w:vAlign w:val="center"/>
-            <w:tcPrChange w:id="40" w:author="Xavier Hoenner" w:date="2014-07-10T10:46:00Z">
-              <w:tcPr>
-                <w:tcW w:w="769" w:type="dxa"/>
-                <w:vAlign w:val="center"/>
-              </w:tcPr>
-            </w:tcPrChange>
           </w:tcPr>
           <w:p>
             <w:pPr>
@@ -1578,12 +1548,6 @@
           <w:tcPr>
             <w:tcW w:w="732" w:type="dxa"/>
             <w:vAlign w:val="center"/>
-            <w:tcPrChange w:id="41" w:author="Xavier Hoenner" w:date="2014-07-10T10:46:00Z">
-              <w:tcPr>
-                <w:tcW w:w="894" w:type="dxa"/>
-                <w:vAlign w:val="center"/>
-              </w:tcPr>
-            </w:tcPrChange>
           </w:tcPr>
           <w:p>
             <w:pPr>
@@ -1614,12 +1578,6 @@
           <w:tcPr>
             <w:tcW w:w="898" w:type="dxa"/>
             <w:vAlign w:val="center"/>
-            <w:tcPrChange w:id="42" w:author="Xavier Hoenner" w:date="2014-07-10T10:46:00Z">
-              <w:tcPr>
-                <w:tcW w:w="1112" w:type="dxa"/>
-                <w:vAlign w:val="center"/>
-              </w:tcPr>
-            </w:tcPrChange>
           </w:tcPr>
           <w:p>
             <w:pPr>
@@ -1656,12 +1614,6 @@
           <w:tcPr>
             <w:tcW w:w="1121" w:type="dxa"/>
             <w:vAlign w:val="center"/>
-            <w:tcPrChange w:id="43" w:author="Xavier Hoenner" w:date="2014-07-10T10:46:00Z">
-              <w:tcPr>
-                <w:tcW w:w="1685" w:type="dxa"/>
-                <w:vAlign w:val="center"/>
-              </w:tcPr>
-            </w:tcPrChange>
           </w:tcPr>
           <w:p>
             <w:pPr>
@@ -1698,20 +1650,15 @@
           <w:tcPr>
             <w:tcW w:w="754" w:type="dxa"/>
             <w:vAlign w:val="center"/>
-            <w:tcPrChange w:id="44" w:author="Xavier Hoenner" w:date="2014-07-10T10:46:00Z">
-              <w:tcPr>
-                <w:tcW w:w="641" w:type="dxa"/>
-              </w:tcPr>
-            </w:tcPrChange>
-          </w:tcPr>
-          <w:p>
-            <w:pPr>
-              <w:jc w:val="center"/>
-              <w:rPr>
-                <w:ins w:id="45" w:author="Xavier Hoenner" w:date="2014-07-10T10:46:00Z"/>
+          </w:tcPr>
+          <w:p>
+            <w:pPr>
+              <w:jc w:val="center"/>
+              <w:rPr>
+                <w:ins w:id="37" w:author="Xavier Hoenner" w:date="2014-07-10T10:46:00Z"/>
                 <w:b/>
               </w:rPr>
-              <w:pPrChange w:id="46" w:author="Xavier Hoenner" w:date="2014-07-10T10:46:00Z">
+              <w:pPrChange w:id="38" w:author="Xavier Hoenner" w:date="2014-07-10T10:46:00Z">
                 <w:pPr>
                   <w:spacing w:after="200" w:line="276" w:lineRule="auto"/>
                   <w:jc w:val="center"/>
@@ -1720,7 +1667,7 @@
             </w:pPr>
             <w:proofErr w:type="spellStart"/>
             <w:proofErr w:type="gramStart"/>
-            <w:ins w:id="47" w:author="Xavier Hoenner" w:date="2014-07-10T10:46:00Z">
+            <w:ins w:id="39" w:author="Xavier Hoenner" w:date="2014-07-10T10:46:00Z">
               <w:r>
                 <w:rPr>
                   <w:b/>
@@ -1742,20 +1689,15 @@
           <w:tcPr>
             <w:tcW w:w="983" w:type="dxa"/>
             <w:vAlign w:val="center"/>
-            <w:tcPrChange w:id="48" w:author="Xavier Hoenner" w:date="2014-07-10T10:46:00Z">
-              <w:tcPr>
-                <w:tcW w:w="641" w:type="dxa"/>
-              </w:tcPr>
-            </w:tcPrChange>
-          </w:tcPr>
-          <w:p>
-            <w:pPr>
-              <w:jc w:val="center"/>
-              <w:rPr>
-                <w:ins w:id="49" w:author="Xavier Hoenner" w:date="2014-07-10T10:46:00Z"/>
+          </w:tcPr>
+          <w:p>
+            <w:pPr>
+              <w:jc w:val="center"/>
+              <w:rPr>
+                <w:ins w:id="40" w:author="Xavier Hoenner" w:date="2014-07-10T10:46:00Z"/>
                 <w:b/>
               </w:rPr>
-              <w:pPrChange w:id="50" w:author="Xavier Hoenner" w:date="2014-07-10T10:46:00Z">
+              <w:pPrChange w:id="41" w:author="Xavier Hoenner" w:date="2014-07-10T10:46:00Z">
                 <w:pPr>
                   <w:spacing w:after="200" w:line="276" w:lineRule="auto"/>
                   <w:jc w:val="center"/>
@@ -1764,7 +1706,7 @@
             </w:pPr>
             <w:proofErr w:type="spellStart"/>
             <w:proofErr w:type="gramStart"/>
-            <w:ins w:id="51" w:author="Xavier Hoenner" w:date="2014-07-10T10:46:00Z">
+            <w:ins w:id="42" w:author="Xavier Hoenner" w:date="2014-07-10T10:46:00Z">
               <w:r>
                 <w:rPr>
                   <w:b/>
@@ -1784,14 +1726,8 @@
         </w:tc>
         <w:tc>
           <w:tcPr>
-            <w:tcW w:w="539" w:type="dxa"/>
-            <w:vAlign w:val="center"/>
-            <w:tcPrChange w:id="52" w:author="Xavier Hoenner" w:date="2014-07-10T10:46:00Z">
-              <w:tcPr>
-                <w:tcW w:w="641" w:type="dxa"/>
-                <w:vAlign w:val="center"/>
-              </w:tcPr>
-            </w:tcPrChange>
+            <w:tcW w:w="626" w:type="dxa"/>
+            <w:vAlign w:val="center"/>
           </w:tcPr>
           <w:p>
             <w:pPr>
@@ -1806,34 +1742,30 @@
                 <w:szCs w:val="20"/>
               </w:rPr>
             </w:pPr>
+            <w:bookmarkStart w:id="43" w:name="_GoBack"/>
+            <w:bookmarkEnd w:id="43"/>
             <w:proofErr w:type="spellStart"/>
             <w:proofErr w:type="gramStart"/>
             <w:r>
               <w:rPr>
                 <w:b/>
               </w:rPr>
-              <w:t>lat</w:t>
+              <w:t>earliest</w:t>
             </w:r>
             <w:proofErr w:type="gramEnd"/>
             <w:r>
               <w:rPr>
                 <w:b/>
               </w:rPr>
-              <w:t>_range</w:t>
+              <w:t>_date</w:t>
             </w:r>
             <w:proofErr w:type="spellEnd"/>
           </w:p>
         </w:tc>
         <w:tc>
           <w:tcPr>
-            <w:tcW w:w="592" w:type="dxa"/>
-            <w:vAlign w:val="center"/>
-            <w:tcPrChange w:id="53" w:author="Xavier Hoenner" w:date="2014-07-10T10:46:00Z">
-              <w:tcPr>
-                <w:tcW w:w="710" w:type="dxa"/>
-                <w:vAlign w:val="center"/>
-              </w:tcPr>
-            </w:tcPrChange>
+            <w:tcW w:w="569" w:type="dxa"/>
+            <w:vAlign w:val="center"/>
           </w:tcPr>
           <w:p>
             <w:pPr>
@@ -1854,28 +1786,22 @@
               <w:rPr>
                 <w:b/>
               </w:rPr>
-              <w:t>lon</w:t>
+              <w:t>latest</w:t>
             </w:r>
             <w:proofErr w:type="gramEnd"/>
             <w:r>
               <w:rPr>
                 <w:b/>
               </w:rPr>
-              <w:t>_range</w:t>
+              <w:t>_date</w:t>
             </w:r>
             <w:proofErr w:type="spellEnd"/>
           </w:p>
         </w:tc>
         <w:tc>
           <w:tcPr>
-            <w:tcW w:w="626" w:type="dxa"/>
-            <w:vAlign w:val="center"/>
-            <w:tcPrChange w:id="54" w:author="Xavier Hoenner" w:date="2014-07-10T10:46:00Z">
-              <w:tcPr>
-                <w:tcW w:w="755" w:type="dxa"/>
-                <w:vAlign w:val="center"/>
-              </w:tcPr>
-            </w:tcPrChange>
+            <w:tcW w:w="1017" w:type="dxa"/>
+            <w:vAlign w:val="center"/>
           </w:tcPr>
           <w:p>
             <w:pPr>
@@ -1892,91 +1818,7 @@
             </w:pPr>
             <w:proofErr w:type="spellStart"/>
             <w:proofErr w:type="gramStart"/>
-            <w:r>
-              <w:rPr>
-                <w:b/>
-              </w:rPr>
-              <w:t>earliest</w:t>
-            </w:r>
-            <w:proofErr w:type="gramEnd"/>
-            <w:r>
-              <w:rPr>
-                <w:b/>
-              </w:rPr>
-              <w:t>_date</w:t>
-            </w:r>
-            <w:proofErr w:type="spellEnd"/>
-          </w:p>
-        </w:tc>
-        <w:tc>
-          <w:tcPr>
-            <w:tcW w:w="569" w:type="dxa"/>
-            <w:vAlign w:val="center"/>
-            <w:tcPrChange w:id="55" w:author="Xavier Hoenner" w:date="2014-07-10T10:46:00Z">
-              <w:tcPr>
-                <w:tcW w:w="680" w:type="dxa"/>
-                <w:vAlign w:val="center"/>
-              </w:tcPr>
-            </w:tcPrChange>
-          </w:tcPr>
-          <w:p>
-            <w:pPr>
-              <w:jc w:val="center"/>
-              <w:rPr>
-                <w:rFonts w:asciiTheme="majorHAnsi" w:eastAsiaTheme="majorEastAsia" w:hAnsiTheme="majorHAnsi" w:cstheme="majorBidi"/>
-                <w:b/>
-                <w:i/>
-                <w:iCs/>
-                <w:color w:val="404040" w:themeColor="text1" w:themeTint="BF"/>
-                <w:sz w:val="24"/>
-                <w:szCs w:val="20"/>
-              </w:rPr>
-            </w:pPr>
-            <w:proofErr w:type="spellStart"/>
-            <w:proofErr w:type="gramStart"/>
-            <w:r>
-              <w:rPr>
-                <w:b/>
-              </w:rPr>
-              <w:t>latest</w:t>
-            </w:r>
-            <w:proofErr w:type="gramEnd"/>
-            <w:r>
-              <w:rPr>
-                <w:b/>
-              </w:rPr>
-              <w:t>_date</w:t>
-            </w:r>
-            <w:proofErr w:type="spellEnd"/>
-          </w:p>
-        </w:tc>
-        <w:tc>
-          <w:tcPr>
-            <w:tcW w:w="1017" w:type="dxa"/>
-            <w:vAlign w:val="center"/>
-            <w:tcPrChange w:id="56" w:author="Xavier Hoenner" w:date="2014-07-10T10:46:00Z">
-              <w:tcPr>
-                <w:tcW w:w="1269" w:type="dxa"/>
-                <w:vAlign w:val="center"/>
-              </w:tcPr>
-            </w:tcPrChange>
-          </w:tcPr>
-          <w:p>
-            <w:pPr>
-              <w:jc w:val="center"/>
-              <w:rPr>
-                <w:rFonts w:asciiTheme="majorHAnsi" w:eastAsiaTheme="majorEastAsia" w:hAnsiTheme="majorHAnsi" w:cstheme="majorBidi"/>
-                <w:b/>
-                <w:i/>
-                <w:iCs/>
-                <w:color w:val="404040" w:themeColor="text1" w:themeTint="BF"/>
-                <w:sz w:val="24"/>
-                <w:szCs w:val="20"/>
-              </w:rPr>
-            </w:pPr>
-            <w:proofErr w:type="spellStart"/>
-            <w:proofErr w:type="gramStart"/>
-            <w:ins w:id="57" w:author="Xavier Hoenner" w:date="2015-08-21T09:25:00Z">
+            <w:ins w:id="44" w:author="Xavier Hoenner" w:date="2015-08-21T09:25:00Z">
               <w:r>
                 <w:rPr>
                   <w:b/>
@@ -1992,7 +1834,7 @@
               </w:r>
             </w:ins>
             <w:proofErr w:type="spellEnd"/>
-            <w:del w:id="58" w:author="Xavier Hoenner" w:date="2015-08-21T09:25:00Z">
+            <w:del w:id="45" w:author="Xavier Hoenner" w:date="2015-08-21T09:25:00Z">
               <w:r>
                 <w:rPr>
                   <w:b/>
@@ -2006,22 +1848,11 @@
       <w:tr>
         <w:trPr>
           <w:jc w:val="center"/>
-          <w:trPrChange w:id="59" w:author="Xavier Hoenner" w:date="2014-07-10T10:46:00Z">
-            <w:trPr>
-              <w:jc w:val="center"/>
-            </w:trPr>
-          </w:trPrChange>
         </w:trPr>
         <w:tc>
           <w:tcPr>
             <w:tcW w:w="605" w:type="dxa"/>
             <w:vAlign w:val="center"/>
-            <w:tcPrChange w:id="60" w:author="Xavier Hoenner" w:date="2014-07-10T10:46:00Z">
-              <w:tcPr>
-                <w:tcW w:w="727" w:type="dxa"/>
-                <w:vAlign w:val="center"/>
-              </w:tcPr>
-            </w:tcPrChange>
           </w:tcPr>
           <w:p>
             <w:pPr>
@@ -2044,12 +1875,6 @@
           <w:tcPr>
             <w:tcW w:w="806" w:type="dxa"/>
             <w:vAlign w:val="center"/>
-            <w:tcPrChange w:id="61" w:author="Xavier Hoenner" w:date="2014-07-10T10:46:00Z">
-              <w:tcPr>
-                <w:tcW w:w="769" w:type="dxa"/>
-                <w:vAlign w:val="center"/>
-              </w:tcPr>
-            </w:tcPrChange>
           </w:tcPr>
           <w:p>
             <w:pPr>
@@ -2066,13 +1891,13 @@
             <w:r>
               <w:t xml:space="preserve"># </w:t>
             </w:r>
-            <w:del w:id="62" w:author="Xavier Hoenner" w:date="2013-07-11T10:56:00Z">
+            <w:del w:id="46" w:author="Xavier Hoenner" w:date="2013-07-11T10:56:00Z">
               <w:r>
                 <w:delText>Platforms</w:delText>
               </w:r>
             </w:del>
             <w:proofErr w:type="gramStart"/>
-            <w:ins w:id="63" w:author="Xavier Hoenner" w:date="2013-07-11T10:56:00Z">
+            <w:ins w:id="47" w:author="Xavier Hoenner" w:date="2013-07-11T10:56:00Z">
               <w:r>
                 <w:t>platforms</w:t>
               </w:r>
@@ -2084,12 +1909,6 @@
           <w:tcPr>
             <w:tcW w:w="732" w:type="dxa"/>
             <w:vAlign w:val="center"/>
-            <w:tcPrChange w:id="64" w:author="Xavier Hoenner" w:date="2014-07-10T10:46:00Z">
-              <w:tcPr>
-                <w:tcW w:w="894" w:type="dxa"/>
-                <w:vAlign w:val="center"/>
-              </w:tcPr>
-            </w:tcPrChange>
           </w:tcPr>
           <w:p>
             <w:pPr>
@@ -2112,12 +1931,6 @@
           <w:tcPr>
             <w:tcW w:w="898" w:type="dxa"/>
             <w:vAlign w:val="center"/>
-            <w:tcPrChange w:id="65" w:author="Xavier Hoenner" w:date="2014-07-10T10:46:00Z">
-              <w:tcPr>
-                <w:tcW w:w="1112" w:type="dxa"/>
-                <w:vAlign w:val="center"/>
-              </w:tcPr>
-            </w:tcPrChange>
           </w:tcPr>
           <w:p>
             <w:pPr>
@@ -2148,12 +1961,6 @@
           <w:tcPr>
             <w:tcW w:w="1121" w:type="dxa"/>
             <w:vAlign w:val="center"/>
-            <w:tcPrChange w:id="66" w:author="Xavier Hoenner" w:date="2014-07-10T10:46:00Z">
-              <w:tcPr>
-                <w:tcW w:w="1685" w:type="dxa"/>
-                <w:vAlign w:val="center"/>
-              </w:tcPr>
-            </w:tcPrChange>
           </w:tcPr>
           <w:p>
             <w:pPr>
@@ -2184,26 +1991,21 @@
           <w:tcPr>
             <w:tcW w:w="754" w:type="dxa"/>
             <w:vAlign w:val="center"/>
-            <w:tcPrChange w:id="67" w:author="Xavier Hoenner" w:date="2014-07-10T10:46:00Z">
-              <w:tcPr>
-                <w:tcW w:w="641" w:type="dxa"/>
-              </w:tcPr>
-            </w:tcPrChange>
-          </w:tcPr>
-          <w:p>
-            <w:pPr>
-              <w:jc w:val="center"/>
-              <w:rPr>
-                <w:ins w:id="68" w:author="Xavier Hoenner" w:date="2014-07-10T10:46:00Z"/>
-              </w:rPr>
-              <w:pPrChange w:id="69" w:author="Xavier Hoenner" w:date="2014-07-10T10:46:00Z">
+          </w:tcPr>
+          <w:p>
+            <w:pPr>
+              <w:jc w:val="center"/>
+              <w:rPr>
+                <w:ins w:id="48" w:author="Xavier Hoenner" w:date="2014-07-10T10:46:00Z"/>
+              </w:rPr>
+              <w:pPrChange w:id="49" w:author="Xavier Hoenner" w:date="2014-07-10T10:46:00Z">
                 <w:pPr>
                   <w:spacing w:after="200" w:line="276" w:lineRule="auto"/>
                   <w:jc w:val="center"/>
                 </w:pPr>
               </w:pPrChange>
             </w:pPr>
-            <w:ins w:id="70" w:author="Xavier Hoenner" w:date="2014-07-10T10:46:00Z">
+            <w:ins w:id="50" w:author="Xavier Hoenner" w:date="2014-07-10T10:46:00Z">
               <w:r>
                 <w:t xml:space="preserve"># </w:t>
               </w:r>
@@ -2219,26 +2021,21 @@
           <w:tcPr>
             <w:tcW w:w="983" w:type="dxa"/>
             <w:vAlign w:val="center"/>
-            <w:tcPrChange w:id="71" w:author="Xavier Hoenner" w:date="2014-07-10T10:46:00Z">
-              <w:tcPr>
-                <w:tcW w:w="641" w:type="dxa"/>
-              </w:tcPr>
-            </w:tcPrChange>
-          </w:tcPr>
-          <w:p>
-            <w:pPr>
-              <w:jc w:val="center"/>
-              <w:rPr>
-                <w:ins w:id="72" w:author="Xavier Hoenner" w:date="2014-07-10T10:46:00Z"/>
-              </w:rPr>
-              <w:pPrChange w:id="73" w:author="Xavier Hoenner" w:date="2014-07-10T10:46:00Z">
+          </w:tcPr>
+          <w:p>
+            <w:pPr>
+              <w:jc w:val="center"/>
+              <w:rPr>
+                <w:ins w:id="51" w:author="Xavier Hoenner" w:date="2014-07-10T10:46:00Z"/>
+              </w:rPr>
+              <w:pPrChange w:id="52" w:author="Xavier Hoenner" w:date="2014-07-10T10:46:00Z">
                 <w:pPr>
                   <w:spacing w:after="200" w:line="276" w:lineRule="auto"/>
                   <w:jc w:val="center"/>
                 </w:pPr>
               </w:pPrChange>
             </w:pPr>
-            <w:ins w:id="74" w:author="Xavier Hoenner" w:date="2014-07-10T10:46:00Z">
+            <w:ins w:id="53" w:author="Xavier Hoenner" w:date="2014-07-10T10:46:00Z">
               <w:r>
                 <w:t xml:space="preserve"># </w:t>
               </w:r>
@@ -2252,14 +2049,8 @@
         </w:tc>
         <w:tc>
           <w:tcPr>
-            <w:tcW w:w="539" w:type="dxa"/>
-            <w:vAlign w:val="center"/>
-            <w:tcPrChange w:id="75" w:author="Xavier Hoenner" w:date="2014-07-10T10:46:00Z">
-              <w:tcPr>
-                <w:tcW w:w="641" w:type="dxa"/>
-                <w:vAlign w:val="center"/>
-              </w:tcPr>
-            </w:tcPrChange>
+            <w:tcW w:w="626" w:type="dxa"/>
+            <w:vAlign w:val="center"/>
           </w:tcPr>
           <w:p>
             <w:pPr>
@@ -2274,20 +2065,14 @@
               </w:rPr>
             </w:pPr>
             <w:r>
-              <w:t>Latitudinal range</w:t>
+              <w:t>Start</w:t>
             </w:r>
           </w:p>
         </w:tc>
         <w:tc>
           <w:tcPr>
-            <w:tcW w:w="592" w:type="dxa"/>
-            <w:vAlign w:val="center"/>
-            <w:tcPrChange w:id="76" w:author="Xavier Hoenner" w:date="2014-07-10T10:46:00Z">
-              <w:tcPr>
-                <w:tcW w:w="710" w:type="dxa"/>
-                <w:vAlign w:val="center"/>
-              </w:tcPr>
-            </w:tcPrChange>
+            <w:tcW w:w="569" w:type="dxa"/>
+            <w:vAlign w:val="center"/>
           </w:tcPr>
           <w:p>
             <w:pPr>
@@ -2302,20 +2087,14 @@
               </w:rPr>
             </w:pPr>
             <w:r>
-              <w:t>Longitudinal range</w:t>
+              <w:t>End</w:t>
             </w:r>
           </w:p>
         </w:tc>
         <w:tc>
           <w:tcPr>
-            <w:tcW w:w="626" w:type="dxa"/>
-            <w:vAlign w:val="center"/>
-            <w:tcPrChange w:id="77" w:author="Xavier Hoenner" w:date="2014-07-10T10:46:00Z">
-              <w:tcPr>
-                <w:tcW w:w="755" w:type="dxa"/>
-                <w:vAlign w:val="center"/>
-              </w:tcPr>
-            </w:tcPrChange>
+            <w:tcW w:w="1017" w:type="dxa"/>
+            <w:vAlign w:val="center"/>
           </w:tcPr>
           <w:p>
             <w:pPr>
@@ -2329,63 +2108,7 @@
                 <w:szCs w:val="20"/>
               </w:rPr>
             </w:pPr>
-            <w:r>
-              <w:t>Start</w:t>
-            </w:r>
-          </w:p>
-        </w:tc>
-        <w:tc>
-          <w:tcPr>
-            <w:tcW w:w="569" w:type="dxa"/>
-            <w:vAlign w:val="center"/>
-            <w:tcPrChange w:id="78" w:author="Xavier Hoenner" w:date="2014-07-10T10:46:00Z">
-              <w:tcPr>
-                <w:tcW w:w="680" w:type="dxa"/>
-                <w:vAlign w:val="center"/>
-              </w:tcPr>
-            </w:tcPrChange>
-          </w:tcPr>
-          <w:p>
-            <w:pPr>
-              <w:jc w:val="center"/>
-              <w:rPr>
-                <w:rFonts w:asciiTheme="majorHAnsi" w:eastAsiaTheme="majorEastAsia" w:hAnsiTheme="majorHAnsi" w:cstheme="majorBidi"/>
-                <w:i/>
-                <w:iCs/>
-                <w:color w:val="404040" w:themeColor="text1" w:themeTint="BF"/>
-                <w:sz w:val="24"/>
-                <w:szCs w:val="20"/>
-              </w:rPr>
-            </w:pPr>
-            <w:r>
-              <w:t>End</w:t>
-            </w:r>
-          </w:p>
-        </w:tc>
-        <w:tc>
-          <w:tcPr>
-            <w:tcW w:w="1017" w:type="dxa"/>
-            <w:vAlign w:val="center"/>
-            <w:tcPrChange w:id="79" w:author="Xavier Hoenner" w:date="2014-07-10T10:46:00Z">
-              <w:tcPr>
-                <w:tcW w:w="1269" w:type="dxa"/>
-                <w:vAlign w:val="center"/>
-              </w:tcPr>
-            </w:tcPrChange>
-          </w:tcPr>
-          <w:p>
-            <w:pPr>
-              <w:jc w:val="center"/>
-              <w:rPr>
-                <w:rFonts w:asciiTheme="majorHAnsi" w:eastAsiaTheme="majorEastAsia" w:hAnsiTheme="majorHAnsi" w:cstheme="majorBidi"/>
-                <w:i/>
-                <w:iCs/>
-                <w:color w:val="404040" w:themeColor="text1" w:themeTint="BF"/>
-                <w:sz w:val="24"/>
-                <w:szCs w:val="20"/>
-              </w:rPr>
-            </w:pPr>
-            <w:ins w:id="80" w:author="Xavier Hoenner" w:date="2015-08-21T09:25:00Z">
+            <w:ins w:id="54" w:author="Xavier Hoenner" w:date="2015-08-21T09:25:00Z">
               <w:r>
                 <w:t xml:space="preserve"># </w:t>
               </w:r>
@@ -2398,7 +2121,7 @@
                 <w:t xml:space="preserve"> of data (range)</w:t>
               </w:r>
             </w:ins>
-            <w:del w:id="81" w:author="Xavier Hoenner" w:date="2015-08-21T09:25:00Z">
+            <w:del w:id="55" w:author="Xavier Hoenner" w:date="2015-08-21T09:25:00Z">
               <w:r>
                 <w:delText>Mean time coverage (years)</w:delText>
               </w:r>
@@ -2409,22 +2132,11 @@
       <w:tr>
         <w:trPr>
           <w:jc w:val="center"/>
-          <w:trPrChange w:id="82" w:author="Xavier Hoenner" w:date="2014-07-10T10:46:00Z">
-            <w:trPr>
-              <w:jc w:val="center"/>
-            </w:trPr>
-          </w:trPrChange>
         </w:trPr>
         <w:tc>
           <w:tcPr>
             <w:tcW w:w="605" w:type="dxa"/>
             <w:vAlign w:val="center"/>
-            <w:tcPrChange w:id="83" w:author="Xavier Hoenner" w:date="2014-07-10T10:46:00Z">
-              <w:tcPr>
-                <w:tcW w:w="727" w:type="dxa"/>
-                <w:vAlign w:val="center"/>
-              </w:tcPr>
-            </w:tcPrChange>
           </w:tcPr>
           <w:p>
             <w:pPr>
@@ -2439,12 +2151,6 @@
           <w:tcPr>
             <w:tcW w:w="806" w:type="dxa"/>
             <w:vAlign w:val="center"/>
-            <w:tcPrChange w:id="84" w:author="Xavier Hoenner" w:date="2014-07-10T10:46:00Z">
-              <w:tcPr>
-                <w:tcW w:w="769" w:type="dxa"/>
-                <w:vAlign w:val="center"/>
-              </w:tcPr>
-            </w:tcPrChange>
           </w:tcPr>
           <w:p>
             <w:pPr>
@@ -2459,12 +2165,6 @@
           <w:tcPr>
             <w:tcW w:w="732" w:type="dxa"/>
             <w:vAlign w:val="center"/>
-            <w:tcPrChange w:id="85" w:author="Xavier Hoenner" w:date="2014-07-10T10:46:00Z">
-              <w:tcPr>
-                <w:tcW w:w="894" w:type="dxa"/>
-                <w:vAlign w:val="center"/>
-              </w:tcPr>
-            </w:tcPrChange>
           </w:tcPr>
           <w:p>
             <w:pPr>
@@ -2479,12 +2179,6 @@
           <w:tcPr>
             <w:tcW w:w="898" w:type="dxa"/>
             <w:vAlign w:val="center"/>
-            <w:tcPrChange w:id="86" w:author="Xavier Hoenner" w:date="2014-07-10T10:46:00Z">
-              <w:tcPr>
-                <w:tcW w:w="1112" w:type="dxa"/>
-                <w:vAlign w:val="center"/>
-              </w:tcPr>
-            </w:tcPrChange>
           </w:tcPr>
           <w:p>
             <w:pPr>
@@ -2499,12 +2193,6 @@
           <w:tcPr>
             <w:tcW w:w="1121" w:type="dxa"/>
             <w:vAlign w:val="center"/>
-            <w:tcPrChange w:id="87" w:author="Xavier Hoenner" w:date="2014-07-10T10:46:00Z">
-              <w:tcPr>
-                <w:tcW w:w="1685" w:type="dxa"/>
-                <w:vAlign w:val="center"/>
-              </w:tcPr>
-            </w:tcPrChange>
           </w:tcPr>
           <w:p>
             <w:pPr>
@@ -2518,17 +2206,12 @@
         <w:tc>
           <w:tcPr>
             <w:tcW w:w="754" w:type="dxa"/>
-            <w:tcPrChange w:id="88" w:author="Xavier Hoenner" w:date="2014-07-10T10:46:00Z">
-              <w:tcPr>
-                <w:tcW w:w="641" w:type="dxa"/>
-              </w:tcPr>
-            </w:tcPrChange>
-          </w:tcPr>
-          <w:p>
-            <w:pPr>
-              <w:jc w:val="center"/>
-              <w:rPr>
-                <w:ins w:id="89" w:author="Xavier Hoenner" w:date="2014-07-10T10:46:00Z"/>
+          </w:tcPr>
+          <w:p>
+            <w:pPr>
+              <w:jc w:val="center"/>
+              <w:rPr>
+                <w:ins w:id="56" w:author="Xavier Hoenner" w:date="2014-07-10T10:46:00Z"/>
               </w:rPr>
             </w:pPr>
           </w:p>
@@ -2536,57 +2219,12 @@
         <w:tc>
           <w:tcPr>
             <w:tcW w:w="983" w:type="dxa"/>
-            <w:tcPrChange w:id="90" w:author="Xavier Hoenner" w:date="2014-07-10T10:46:00Z">
-              <w:tcPr>
-                <w:tcW w:w="641" w:type="dxa"/>
-              </w:tcPr>
-            </w:tcPrChange>
-          </w:tcPr>
-          <w:p>
-            <w:pPr>
-              <w:jc w:val="center"/>
-              <w:rPr>
-                <w:ins w:id="91" w:author="Xavier Hoenner" w:date="2014-07-10T10:46:00Z"/>
-              </w:rPr>
-            </w:pPr>
-          </w:p>
-        </w:tc>
-        <w:tc>
-          <w:tcPr>
-            <w:tcW w:w="539" w:type="dxa"/>
-            <w:vAlign w:val="center"/>
-            <w:tcPrChange w:id="92" w:author="Xavier Hoenner" w:date="2014-07-10T10:46:00Z">
-              <w:tcPr>
-                <w:tcW w:w="641" w:type="dxa"/>
-                <w:vAlign w:val="center"/>
-              </w:tcPr>
-            </w:tcPrChange>
-          </w:tcPr>
-          <w:p>
-            <w:pPr>
-              <w:jc w:val="center"/>
-              <w:rPr>
-                <w:sz w:val="24"/>
-              </w:rPr>
-            </w:pPr>
-          </w:p>
-        </w:tc>
-        <w:tc>
-          <w:tcPr>
-            <w:tcW w:w="592" w:type="dxa"/>
-            <w:vAlign w:val="center"/>
-            <w:tcPrChange w:id="93" w:author="Xavier Hoenner" w:date="2014-07-10T10:46:00Z">
-              <w:tcPr>
-                <w:tcW w:w="710" w:type="dxa"/>
-                <w:vAlign w:val="center"/>
-              </w:tcPr>
-            </w:tcPrChange>
-          </w:tcPr>
-          <w:p>
-            <w:pPr>
-              <w:jc w:val="center"/>
-              <w:rPr>
-                <w:sz w:val="24"/>
+          </w:tcPr>
+          <w:p>
+            <w:pPr>
+              <w:jc w:val="center"/>
+              <w:rPr>
+                <w:ins w:id="57" w:author="Xavier Hoenner" w:date="2014-07-10T10:46:00Z"/>
               </w:rPr>
             </w:pPr>
           </w:p>
@@ -2595,12 +2233,6 @@
           <w:tcPr>
             <w:tcW w:w="626" w:type="dxa"/>
             <w:vAlign w:val="center"/>
-            <w:tcPrChange w:id="94" w:author="Xavier Hoenner" w:date="2014-07-10T10:46:00Z">
-              <w:tcPr>
-                <w:tcW w:w="755" w:type="dxa"/>
-                <w:vAlign w:val="center"/>
-              </w:tcPr>
-            </w:tcPrChange>
           </w:tcPr>
           <w:p>
             <w:pPr>
@@ -2615,12 +2247,6 @@
           <w:tcPr>
             <w:tcW w:w="569" w:type="dxa"/>
             <w:vAlign w:val="center"/>
-            <w:tcPrChange w:id="95" w:author="Xavier Hoenner" w:date="2014-07-10T10:46:00Z">
-              <w:tcPr>
-                <w:tcW w:w="680" w:type="dxa"/>
-                <w:vAlign w:val="center"/>
-              </w:tcPr>
-            </w:tcPrChange>
           </w:tcPr>
           <w:p>
             <w:pPr>
@@ -2635,12 +2261,6 @@
           <w:tcPr>
             <w:tcW w:w="1017" w:type="dxa"/>
             <w:vAlign w:val="center"/>
-            <w:tcPrChange w:id="96" w:author="Xavier Hoenner" w:date="2014-07-10T10:46:00Z">
-              <w:tcPr>
-                <w:tcW w:w="1269" w:type="dxa"/>
-                <w:vAlign w:val="center"/>
-              </w:tcPr>
-            </w:tcPrChange>
           </w:tcPr>
           <w:p>
             <w:pPr>
@@ -2799,7 +2419,7 @@
               </w:rPr>
             </w:pPr>
             <w:proofErr w:type="gramStart"/>
-            <w:ins w:id="97" w:author="Xavier Hoenner" w:date="2014-05-01T12:04:00Z">
+            <w:ins w:id="58" w:author="Xavier Hoenner" w:date="2014-05-01T12:04:00Z">
               <w:r>
                 <w:rPr>
                   <w:sz w:val="24"/>
@@ -2816,7 +2436,7 @@
               </w:r>
             </w:ins>
             <w:proofErr w:type="gramEnd"/>
-            <w:del w:id="98" w:author="Xavier Hoenner" w:date="2014-05-01T12:04:00Z">
+            <w:del w:id="59" w:author="Xavier Hoenner" w:date="2014-05-01T12:04:00Z">
               <w:r>
                 <w:rPr>
                   <w:sz w:val="24"/>
@@ -2877,7 +2497,7 @@
               </w:rPr>
             </w:pPr>
             <w:proofErr w:type="gramStart"/>
-            <w:ins w:id="99" w:author="Xavier Hoenner" w:date="2014-05-01T12:04:00Z">
+            <w:ins w:id="60" w:author="Xavier Hoenner" w:date="2014-05-01T12:04:00Z">
               <w:r>
                 <w:rPr>
                   <w:sz w:val="24"/>
@@ -2887,7 +2507,7 @@
               </w:r>
             </w:ins>
             <w:proofErr w:type="gramEnd"/>
-            <w:del w:id="100" w:author="Xavier Hoenner" w:date="2014-05-01T12:04:00Z">
+            <w:del w:id="61" w:author="Xavier Hoenner" w:date="2014-05-01T12:04:00Z">
               <w:r>
                 <w:rPr>
                   <w:sz w:val="24"/>
@@ -2934,7 +2554,7 @@
               </w:rPr>
             </w:pPr>
             <w:proofErr w:type="gramStart"/>
-            <w:ins w:id="101" w:author="Xavier Hoenner" w:date="2014-05-01T12:04:00Z">
+            <w:ins w:id="62" w:author="Xavier Hoenner" w:date="2014-05-01T12:04:00Z">
               <w:r>
                 <w:rPr>
                   <w:sz w:val="24"/>
@@ -2944,7 +2564,7 @@
               </w:r>
             </w:ins>
             <w:proofErr w:type="gramEnd"/>
-            <w:del w:id="102" w:author="Xavier Hoenner" w:date="2014-05-01T12:04:00Z">
+            <w:del w:id="63" w:author="Xavier Hoenner" w:date="2014-05-01T12:04:00Z">
               <w:r>
                 <w:rPr>
                   <w:sz w:val="24"/>
@@ -2969,7 +2589,7 @@
                 <w:szCs w:val="24"/>
               </w:rPr>
             </w:pPr>
-            <w:del w:id="103" w:author="Xavier Hoenner" w:date="2014-07-10T10:46:00Z">
+            <w:del w:id="64" w:author="Xavier Hoenner" w:date="2014-07-10T10:46:00Z">
               <w:r>
                 <w:rPr>
                   <w:b/>
@@ -2979,7 +2599,7 @@
                 <w:delText>View</w:delText>
               </w:r>
             </w:del>
-            <w:ins w:id="104" w:author="Xavier Hoenner" w:date="2014-07-10T10:46:00Z">
+            <w:ins w:id="65" w:author="Xavier Hoenner" w:date="2014-07-10T10:46:00Z">
               <w:r>
                 <w:rPr>
                   <w:b/>
@@ -3055,7 +2675,7 @@
       <w:r>
         <w:t>None, data are already sorted</w:t>
       </w:r>
-      <w:del w:id="105" w:author="Xavier Hoenner" w:date="2014-05-01T12:06:00Z">
+      <w:del w:id="66" w:author="Xavier Hoenner" w:date="2014-05-01T12:06:00Z">
         <w:r>
           <w:delText xml:space="preserve"> by ASCENDING ‘</w:delText>
         </w:r>
@@ -3278,7 +2898,7 @@
       <w:r>
         <w:br/>
       </w:r>
-      <w:ins w:id="106" w:author="Xavier Hoenner" w:date="2015-08-21T09:26:00Z">
+      <w:ins w:id="67" w:author="Xavier Hoenner" w:date="2015-08-21T09:26:00Z">
         <w:r>
           <w:rPr>
             <w:b/>
@@ -3315,19 +2935,13 @@
           <w:t xml:space="preserve"> </w:t>
         </w:r>
         <w:r>
-          <w:t xml:space="preserve">between the data </w:t>
-        </w:r>
-        <w:r>
-          <w:t>transmission</w:t>
-        </w:r>
-        <w:r>
-          <w:t xml:space="preserve"> start and end dates</w:t>
+          <w:t>between the data transmission start and end dates</w:t>
         </w:r>
         <w:r>
           <w:t>.</w:t>
         </w:r>
       </w:ins>
-      <w:del w:id="107" w:author="Xavier Hoenner" w:date="2015-08-21T09:26:00Z">
+      <w:del w:id="68" w:author="Xavier Hoenner" w:date="2015-08-21T09:26:00Z">
         <w:r>
           <w:rPr>
             <w:b/>
@@ -3389,7 +3003,7 @@
       <w:r>
         <w:br/>
       </w:r>
-      <w:ins w:id="108" w:author="Xavier Hoenner" w:date="2013-07-11T10:57:00Z">
+      <w:ins w:id="69" w:author="Xavier Hoenner" w:date="2013-07-11T10:57:00Z">
         <w:r>
           <w:rPr>
             <w:b/>
@@ -3406,12 +3020,12 @@
           <w:t xml:space="preserve">every </w:t>
         </w:r>
       </w:ins>
-      <w:ins w:id="109" w:author="Xavier Hoenner" w:date="2013-07-11T10:58:00Z">
+      <w:ins w:id="70" w:author="Xavier Hoenner" w:date="2013-07-11T10:58:00Z">
         <w:r>
           <w:t>ten</w:t>
         </w:r>
       </w:ins>
-      <w:ins w:id="110" w:author="Xavier Hoenner" w:date="2013-07-11T10:57:00Z">
+      <w:ins w:id="71" w:author="Xavier Hoenner" w:date="2013-07-11T10:57:00Z">
         <w:r>
           <w:t xml:space="preserve"> days</w:t>
         </w:r>
@@ -3431,31 +3045,19 @@
           <w:rPr>
             <w:rStyle w:val="Hyperlink"/>
           </w:rPr>
-          <w:t>http://imos.org.a</w:t>
+          <w:t>http://imos.org.au/argo.html</w:t>
         </w:r>
         <w:r>
           <w:rPr>
             <w:rStyle w:val="Hyperlink"/>
           </w:rPr>
-          <w:t>u</w:t>
-        </w:r>
-        <w:r>
-          <w:rPr>
-            <w:rStyle w:val="Hyperlink"/>
-          </w:rPr>
-          <w:t>/argo.html</w:t>
-        </w:r>
-        <w:r>
-          <w:rPr>
-            <w:rStyle w:val="Hyperlink"/>
-          </w:rPr>
           <w:fldChar w:fldCharType="end"/>
         </w:r>
         <w:r>
           <w:t>).</w:t>
         </w:r>
       </w:ins>
-      <w:ins w:id="111" w:author="Xavier Hoenner" w:date="2014-07-02T11:19:00Z">
+      <w:ins w:id="72" w:author="Xavier Hoenner" w:date="2014-07-02T11:19:00Z">
         <w:r>
           <w:t xml:space="preserve"> This report shows Argo floats deployed by the CSIRO and floats that went through the Australian region (</w:t>
         </w:r>
@@ -3469,7 +3071,7 @@
           <w:t>longitudinal range: 20 – 180; latitudinal range: 5 – -65).</w:t>
         </w:r>
       </w:ins>
-      <w:del w:id="112" w:author="Xavier Hoenner" w:date="2013-07-11T10:57:00Z">
+      <w:del w:id="73" w:author="Xavier Hoenner" w:date="2013-07-11T10:57:00Z">
         <w:r>
           <w:rPr>
             <w:b/>
@@ -3536,7 +3138,7 @@
         <w:jc w:val="center"/>
         <w:tblLayout w:type="fixed"/>
         <w:tblLook w:val="04A0" w:firstRow="1" w:lastRow="0" w:firstColumn="1" w:lastColumn="0" w:noHBand="0" w:noVBand="1"/>
-        <w:tblPrChange w:id="113" w:author="Xavier Hoenner" w:date="2014-07-10T10:48:00Z">
+        <w:tblPrChange w:id="74" w:author="Xavier Hoenner" w:date="2014-07-10T10:48:00Z">
           <w:tblPr>
             <w:tblStyle w:val="TableGrid"/>
             <w:tblW w:w="7895" w:type="dxa"/>
@@ -3556,7 +3158,7 @@
         <w:gridCol w:w="807"/>
         <w:gridCol w:w="1387"/>
         <w:gridCol w:w="935"/>
-        <w:tblGridChange w:id="114">
+        <w:tblGridChange w:id="75">
           <w:tblGrid>
             <w:gridCol w:w="967"/>
             <w:gridCol w:w="757"/>
@@ -3573,7 +3175,7 @@
       <w:tr>
         <w:trPr>
           <w:jc w:val="center"/>
-          <w:trPrChange w:id="115" w:author="Xavier Hoenner" w:date="2014-07-10T10:48:00Z">
+          <w:trPrChange w:id="76" w:author="Xavier Hoenner" w:date="2014-07-10T10:48:00Z">
             <w:trPr>
               <w:jc w:val="center"/>
             </w:trPr>
@@ -3583,7 +3185,7 @@
           <w:tcPr>
             <w:tcW w:w="1133" w:type="dxa"/>
             <w:vAlign w:val="center"/>
-            <w:tcPrChange w:id="116" w:author="Xavier Hoenner" w:date="2014-07-10T10:48:00Z">
+            <w:tcPrChange w:id="77" w:author="Xavier Hoenner" w:date="2014-07-10T10:48:00Z">
               <w:tcPr>
                 <w:tcW w:w="967" w:type="dxa"/>
                 <w:vAlign w:val="center"/>
@@ -3619,7 +3221,7 @@
           <w:tcPr>
             <w:tcW w:w="919" w:type="dxa"/>
             <w:vAlign w:val="center"/>
-            <w:tcPrChange w:id="117" w:author="Xavier Hoenner" w:date="2014-07-10T10:48:00Z">
+            <w:tcPrChange w:id="78" w:author="Xavier Hoenner" w:date="2014-07-10T10:48:00Z">
               <w:tcPr>
                 <w:tcW w:w="757" w:type="dxa"/>
               </w:tcPr>
@@ -3629,11 +3231,11 @@
             <w:pPr>
               <w:jc w:val="center"/>
               <w:rPr>
-                <w:ins w:id="118" w:author="Xavier Hoenner" w:date="2014-07-10T10:47:00Z"/>
+                <w:ins w:id="79" w:author="Xavier Hoenner" w:date="2014-07-10T10:47:00Z"/>
                 <w:b/>
                 <w:sz w:val="24"/>
               </w:rPr>
-              <w:pPrChange w:id="119" w:author="Xavier Hoenner" w:date="2014-07-10T10:48:00Z">
+              <w:pPrChange w:id="80" w:author="Xavier Hoenner" w:date="2014-07-10T10:48:00Z">
                 <w:pPr>
                   <w:spacing w:after="200" w:line="276" w:lineRule="auto"/>
                   <w:jc w:val="center"/>
@@ -3642,7 +3244,7 @@
             </w:pPr>
             <w:proofErr w:type="spellStart"/>
             <w:proofErr w:type="gramStart"/>
-            <w:ins w:id="120" w:author="Xavier Hoenner" w:date="2014-07-10T10:47:00Z">
+            <w:ins w:id="81" w:author="Xavier Hoenner" w:date="2014-07-10T10:47:00Z">
               <w:r>
                 <w:rPr>
                   <w:b/>
@@ -3657,7 +3259,7 @@
                 <w:t>_</w:t>
               </w:r>
             </w:ins>
-            <w:ins w:id="121" w:author="Xavier Hoenner" w:date="2014-07-10T10:48:00Z">
+            <w:ins w:id="82" w:author="Xavier Hoenner" w:date="2014-07-10T10:48:00Z">
               <w:r>
                 <w:rPr>
                   <w:b/>
@@ -3672,7 +3274,7 @@
           <w:tcPr>
             <w:tcW w:w="1376" w:type="dxa"/>
             <w:vAlign w:val="center"/>
-            <w:tcPrChange w:id="122" w:author="Xavier Hoenner" w:date="2014-07-10T10:48:00Z">
+            <w:tcPrChange w:id="83" w:author="Xavier Hoenner" w:date="2014-07-10T10:48:00Z">
               <w:tcPr>
                 <w:tcW w:w="757" w:type="dxa"/>
               </w:tcPr>
@@ -3682,11 +3284,11 @@
             <w:pPr>
               <w:jc w:val="center"/>
               <w:rPr>
-                <w:ins w:id="123" w:author="Xavier Hoenner" w:date="2014-07-10T10:47:00Z"/>
+                <w:ins w:id="84" w:author="Xavier Hoenner" w:date="2014-07-10T10:47:00Z"/>
                 <w:b/>
                 <w:sz w:val="24"/>
               </w:rPr>
-              <w:pPrChange w:id="124" w:author="Xavier Hoenner" w:date="2014-07-10T10:48:00Z">
+              <w:pPrChange w:id="85" w:author="Xavier Hoenner" w:date="2014-07-10T10:48:00Z">
                 <w:pPr>
                   <w:spacing w:after="200" w:line="276" w:lineRule="auto"/>
                   <w:jc w:val="center"/>
@@ -3695,7 +3297,7 @@
             </w:pPr>
             <w:proofErr w:type="spellStart"/>
             <w:proofErr w:type="gramStart"/>
-            <w:ins w:id="125" w:author="Xavier Hoenner" w:date="2014-07-10T10:48:00Z">
+            <w:ins w:id="86" w:author="Xavier Hoenner" w:date="2014-07-10T10:48:00Z">
               <w:r>
                 <w:rPr>
                   <w:b/>
@@ -3717,7 +3319,7 @@
           <w:tcPr>
             <w:tcW w:w="859" w:type="dxa"/>
             <w:vAlign w:val="center"/>
-            <w:tcPrChange w:id="126" w:author="Xavier Hoenner" w:date="2014-07-10T10:48:00Z">
+            <w:tcPrChange w:id="87" w:author="Xavier Hoenner" w:date="2014-07-10T10:48:00Z">
               <w:tcPr>
                 <w:tcW w:w="757" w:type="dxa"/>
                 <w:vAlign w:val="center"/>
@@ -3753,7 +3355,7 @@
           <w:tcPr>
             <w:tcW w:w="965" w:type="dxa"/>
             <w:vAlign w:val="center"/>
-            <w:tcPrChange w:id="127" w:author="Xavier Hoenner" w:date="2014-07-10T10:48:00Z">
+            <w:tcPrChange w:id="88" w:author="Xavier Hoenner" w:date="2014-07-10T10:48:00Z">
               <w:tcPr>
                 <w:tcW w:w="957" w:type="dxa"/>
                 <w:vAlign w:val="center"/>
@@ -3789,7 +3391,7 @@
           <w:tcPr>
             <w:tcW w:w="861" w:type="dxa"/>
             <w:vAlign w:val="center"/>
-            <w:tcPrChange w:id="128" w:author="Xavier Hoenner" w:date="2014-07-10T10:48:00Z">
+            <w:tcPrChange w:id="89" w:author="Xavier Hoenner" w:date="2014-07-10T10:48:00Z">
               <w:tcPr>
                 <w:tcW w:w="757" w:type="dxa"/>
                 <w:vAlign w:val="center"/>
@@ -3825,7 +3427,7 @@
           <w:tcPr>
             <w:tcW w:w="807" w:type="dxa"/>
             <w:vAlign w:val="center"/>
-            <w:tcPrChange w:id="129" w:author="Xavier Hoenner" w:date="2014-07-10T10:48:00Z">
+            <w:tcPrChange w:id="90" w:author="Xavier Hoenner" w:date="2014-07-10T10:48:00Z">
               <w:tcPr>
                 <w:tcW w:w="673" w:type="dxa"/>
                 <w:vAlign w:val="center"/>
@@ -3861,7 +3463,7 @@
           <w:tcPr>
             <w:tcW w:w="1387" w:type="dxa"/>
             <w:vAlign w:val="center"/>
-            <w:tcPrChange w:id="130" w:author="Xavier Hoenner" w:date="2014-07-10T10:48:00Z">
+            <w:tcPrChange w:id="91" w:author="Xavier Hoenner" w:date="2014-07-10T10:48:00Z">
               <w:tcPr>
                 <w:tcW w:w="1275" w:type="dxa"/>
                 <w:vAlign w:val="center"/>
@@ -3897,7 +3499,7 @@
           <w:tcPr>
             <w:tcW w:w="935" w:type="dxa"/>
             <w:vAlign w:val="center"/>
-            <w:tcPrChange w:id="131" w:author="Xavier Hoenner" w:date="2014-07-10T10:48:00Z">
+            <w:tcPrChange w:id="92" w:author="Xavier Hoenner" w:date="2014-07-10T10:48:00Z">
               <w:tcPr>
                 <w:tcW w:w="1752" w:type="dxa"/>
                 <w:vAlign w:val="center"/>
@@ -3933,7 +3535,7 @@
       <w:tr>
         <w:trPr>
           <w:jc w:val="center"/>
-          <w:trPrChange w:id="132" w:author="Xavier Hoenner" w:date="2014-07-10T10:48:00Z">
+          <w:trPrChange w:id="93" w:author="Xavier Hoenner" w:date="2014-07-10T10:48:00Z">
             <w:trPr>
               <w:jc w:val="center"/>
             </w:trPr>
@@ -3943,7 +3545,7 @@
           <w:tcPr>
             <w:tcW w:w="1133" w:type="dxa"/>
             <w:vAlign w:val="center"/>
-            <w:tcPrChange w:id="133" w:author="Xavier Hoenner" w:date="2014-07-10T10:48:00Z">
+            <w:tcPrChange w:id="94" w:author="Xavier Hoenner" w:date="2014-07-10T10:48:00Z">
               <w:tcPr>
                 <w:tcW w:w="967" w:type="dxa"/>
                 <w:vAlign w:val="center"/>
@@ -3963,7 +3565,7 @@
           <w:tcPr>
             <w:tcW w:w="919" w:type="dxa"/>
             <w:vAlign w:val="center"/>
-            <w:tcPrChange w:id="134" w:author="Xavier Hoenner" w:date="2014-07-10T10:48:00Z">
+            <w:tcPrChange w:id="95" w:author="Xavier Hoenner" w:date="2014-07-10T10:48:00Z">
               <w:tcPr>
                 <w:tcW w:w="757" w:type="dxa"/>
               </w:tcPr>
@@ -3973,16 +3575,16 @@
             <w:pPr>
               <w:jc w:val="center"/>
               <w:rPr>
-                <w:ins w:id="135" w:author="Xavier Hoenner" w:date="2014-07-10T10:47:00Z"/>
-              </w:rPr>
-              <w:pPrChange w:id="136" w:author="Xavier Hoenner" w:date="2014-07-10T10:48:00Z">
+                <w:ins w:id="96" w:author="Xavier Hoenner" w:date="2014-07-10T10:47:00Z"/>
+              </w:rPr>
+              <w:pPrChange w:id="97" w:author="Xavier Hoenner" w:date="2014-07-10T10:48:00Z">
                 <w:pPr>
                   <w:spacing w:after="200" w:line="276" w:lineRule="auto"/>
                   <w:jc w:val="center"/>
                 </w:pPr>
               </w:pPrChange>
             </w:pPr>
-            <w:ins w:id="137" w:author="Xavier Hoenner" w:date="2014-07-10T10:48:00Z">
+            <w:ins w:id="98" w:author="Xavier Hoenner" w:date="2014-07-10T10:48:00Z">
               <w:r>
                 <w:t xml:space="preserve"># </w:t>
               </w:r>
@@ -3998,7 +3600,7 @@
           <w:tcPr>
             <w:tcW w:w="1376" w:type="dxa"/>
             <w:vAlign w:val="center"/>
-            <w:tcPrChange w:id="138" w:author="Xavier Hoenner" w:date="2014-07-10T10:48:00Z">
+            <w:tcPrChange w:id="99" w:author="Xavier Hoenner" w:date="2014-07-10T10:48:00Z">
               <w:tcPr>
                 <w:tcW w:w="757" w:type="dxa"/>
               </w:tcPr>
@@ -4008,16 +3610,16 @@
             <w:pPr>
               <w:jc w:val="center"/>
               <w:rPr>
-                <w:ins w:id="139" w:author="Xavier Hoenner" w:date="2014-07-10T10:47:00Z"/>
-              </w:rPr>
-              <w:pPrChange w:id="140" w:author="Xavier Hoenner" w:date="2014-07-10T10:48:00Z">
+                <w:ins w:id="100" w:author="Xavier Hoenner" w:date="2014-07-10T10:47:00Z"/>
+              </w:rPr>
+              <w:pPrChange w:id="101" w:author="Xavier Hoenner" w:date="2014-07-10T10:48:00Z">
                 <w:pPr>
                   <w:spacing w:after="200" w:line="276" w:lineRule="auto"/>
                   <w:jc w:val="center"/>
                 </w:pPr>
               </w:pPrChange>
             </w:pPr>
-            <w:ins w:id="141" w:author="Xavier Hoenner" w:date="2014-07-10T10:48:00Z">
+            <w:ins w:id="102" w:author="Xavier Hoenner" w:date="2014-07-10T10:48:00Z">
               <w:r>
                 <w:t xml:space="preserve"># </w:t>
               </w:r>
@@ -4033,7 +3635,7 @@
           <w:tcPr>
             <w:tcW w:w="859" w:type="dxa"/>
             <w:vAlign w:val="center"/>
-            <w:tcPrChange w:id="142" w:author="Xavier Hoenner" w:date="2014-07-10T10:48:00Z">
+            <w:tcPrChange w:id="103" w:author="Xavier Hoenner" w:date="2014-07-10T10:48:00Z">
               <w:tcPr>
                 <w:tcW w:w="757" w:type="dxa"/>
                 <w:vAlign w:val="center"/>
@@ -4053,7 +3655,7 @@
           <w:tcPr>
             <w:tcW w:w="965" w:type="dxa"/>
             <w:vAlign w:val="center"/>
-            <w:tcPrChange w:id="143" w:author="Xavier Hoenner" w:date="2014-07-10T10:48:00Z">
+            <w:tcPrChange w:id="104" w:author="Xavier Hoenner" w:date="2014-07-10T10:48:00Z">
               <w:tcPr>
                 <w:tcW w:w="957" w:type="dxa"/>
                 <w:vAlign w:val="center"/>
@@ -4073,7 +3675,7 @@
           <w:tcPr>
             <w:tcW w:w="861" w:type="dxa"/>
             <w:vAlign w:val="center"/>
-            <w:tcPrChange w:id="144" w:author="Xavier Hoenner" w:date="2014-07-10T10:48:00Z">
+            <w:tcPrChange w:id="105" w:author="Xavier Hoenner" w:date="2014-07-10T10:48:00Z">
               <w:tcPr>
                 <w:tcW w:w="757" w:type="dxa"/>
                 <w:vAlign w:val="center"/>
@@ -4093,7 +3695,7 @@
           <w:tcPr>
             <w:tcW w:w="807" w:type="dxa"/>
             <w:vAlign w:val="center"/>
-            <w:tcPrChange w:id="145" w:author="Xavier Hoenner" w:date="2014-07-10T10:48:00Z">
+            <w:tcPrChange w:id="106" w:author="Xavier Hoenner" w:date="2014-07-10T10:48:00Z">
               <w:tcPr>
                 <w:tcW w:w="673" w:type="dxa"/>
                 <w:vAlign w:val="center"/>
@@ -4113,7 +3715,7 @@
           <w:tcPr>
             <w:tcW w:w="1387" w:type="dxa"/>
             <w:vAlign w:val="center"/>
-            <w:tcPrChange w:id="146" w:author="Xavier Hoenner" w:date="2014-07-10T10:48:00Z">
+            <w:tcPrChange w:id="107" w:author="Xavier Hoenner" w:date="2014-07-10T10:48:00Z">
               <w:tcPr>
                 <w:tcW w:w="1275" w:type="dxa"/>
                 <w:vAlign w:val="center"/>
@@ -4124,25 +3726,23 @@
             <w:pPr>
               <w:jc w:val="center"/>
             </w:pPr>
-            <w:ins w:id="147" w:author="Xavier Hoenner" w:date="2015-08-21T09:26:00Z">
+            <w:ins w:id="108" w:author="Xavier Hoenner" w:date="2015-08-21T09:26:00Z">
               <w:r>
                 <w:t># years of data</w:t>
               </w:r>
             </w:ins>
-            <w:del w:id="148" w:author="Xavier Hoenner" w:date="2015-08-21T09:26:00Z">
+            <w:del w:id="109" w:author="Xavier Hoenner" w:date="2015-08-21T09:26:00Z">
               <w:r>
                 <w:delText>Time coverage (years)</w:delText>
               </w:r>
             </w:del>
-            <w:bookmarkStart w:id="149" w:name="_GoBack"/>
-            <w:bookmarkEnd w:id="149"/>
           </w:p>
         </w:tc>
         <w:tc>
           <w:tcPr>
             <w:tcW w:w="935" w:type="dxa"/>
             <w:vAlign w:val="center"/>
-            <w:tcPrChange w:id="150" w:author="Xavier Hoenner" w:date="2014-07-10T10:48:00Z">
+            <w:tcPrChange w:id="110" w:author="Xavier Hoenner" w:date="2014-07-10T10:48:00Z">
               <w:tcPr>
                 <w:tcW w:w="1752" w:type="dxa"/>
                 <w:vAlign w:val="center"/>
@@ -4161,7 +3761,7 @@
       </w:tr>
       <w:tr>
         <w:tblPrEx>
-          <w:tblPrExChange w:id="151" w:author="Xavier Hoenner" w:date="2014-07-10T10:48:00Z">
+          <w:tblPrExChange w:id="111" w:author="Xavier Hoenner" w:date="2014-07-10T10:48:00Z">
             <w:tblPrEx>
               <w:tblW w:w="8652" w:type="dxa"/>
             </w:tblPrEx>
@@ -4169,7 +3769,7 @@
         </w:tblPrEx>
         <w:trPr>
           <w:jc w:val="center"/>
-          <w:trPrChange w:id="152" w:author="Xavier Hoenner" w:date="2014-07-10T10:48:00Z">
+          <w:trPrChange w:id="112" w:author="Xavier Hoenner" w:date="2014-07-10T10:48:00Z">
             <w:trPr>
               <w:jc w:val="center"/>
             </w:trPr>
@@ -4180,7 +3780,7 @@
             <w:tcW w:w="9242" w:type="dxa"/>
             <w:gridSpan w:val="9"/>
             <w:shd w:val="clear" w:color="auto" w:fill="595959" w:themeFill="text1" w:themeFillTint="A6"/>
-            <w:tcPrChange w:id="153" w:author="Xavier Hoenner" w:date="2014-07-10T10:48:00Z">
+            <w:tcPrChange w:id="113" w:author="Xavier Hoenner" w:date="2014-07-10T10:48:00Z">
               <w:tcPr>
                 <w:tcW w:w="8652" w:type="dxa"/>
                 <w:gridSpan w:val="9"/>
@@ -4200,7 +3800,7 @@
       </w:tr>
       <w:tr>
         <w:tblPrEx>
-          <w:tblPrExChange w:id="154" w:author="Xavier Hoenner" w:date="2014-07-10T10:48:00Z">
+          <w:tblPrExChange w:id="114" w:author="Xavier Hoenner" w:date="2014-07-10T10:48:00Z">
             <w:tblPrEx>
               <w:tblW w:w="8652" w:type="dxa"/>
             </w:tblPrEx>
@@ -4208,7 +3808,7 @@
         </w:tblPrEx>
         <w:trPr>
           <w:jc w:val="center"/>
-          <w:trPrChange w:id="155" w:author="Xavier Hoenner" w:date="2014-07-10T10:48:00Z">
+          <w:trPrChange w:id="115" w:author="Xavier Hoenner" w:date="2014-07-10T10:48:00Z">
             <w:trPr>
               <w:jc w:val="center"/>
             </w:trPr>
@@ -4219,7 +3819,7 @@
             <w:tcW w:w="9242" w:type="dxa"/>
             <w:gridSpan w:val="9"/>
             <w:shd w:val="clear" w:color="auto" w:fill="BFBFBF" w:themeFill="background1" w:themeFillShade="BF"/>
-            <w:tcPrChange w:id="156" w:author="Xavier Hoenner" w:date="2014-07-10T10:48:00Z">
+            <w:tcPrChange w:id="116" w:author="Xavier Hoenner" w:date="2014-07-10T10:48:00Z">
               <w:tcPr>
                 <w:tcW w:w="8652" w:type="dxa"/>
                 <w:gridSpan w:val="9"/>
@@ -4245,7 +3845,7 @@
       <w:tr>
         <w:trPr>
           <w:jc w:val="center"/>
-          <w:trPrChange w:id="157" w:author="Xavier Hoenner" w:date="2014-07-10T10:48:00Z">
+          <w:trPrChange w:id="117" w:author="Xavier Hoenner" w:date="2014-07-10T10:48:00Z">
             <w:trPr>
               <w:jc w:val="center"/>
             </w:trPr>
@@ -4255,7 +3855,7 @@
           <w:tcPr>
             <w:tcW w:w="1133" w:type="dxa"/>
             <w:vAlign w:val="center"/>
-            <w:tcPrChange w:id="158" w:author="Xavier Hoenner" w:date="2014-07-10T10:48:00Z">
+            <w:tcPrChange w:id="118" w:author="Xavier Hoenner" w:date="2014-07-10T10:48:00Z">
               <w:tcPr>
                 <w:tcW w:w="967" w:type="dxa"/>
                 <w:vAlign w:val="center"/>
@@ -4271,7 +3871,7 @@
         <w:tc>
           <w:tcPr>
             <w:tcW w:w="919" w:type="dxa"/>
-            <w:tcPrChange w:id="159" w:author="Xavier Hoenner" w:date="2014-07-10T10:48:00Z">
+            <w:tcPrChange w:id="119" w:author="Xavier Hoenner" w:date="2014-07-10T10:48:00Z">
               <w:tcPr>
                 <w:tcW w:w="757" w:type="dxa"/>
               </w:tcPr>
@@ -4281,7 +3881,7 @@
             <w:pPr>
               <w:jc w:val="center"/>
               <w:rPr>
-                <w:ins w:id="160" w:author="Xavier Hoenner" w:date="2014-07-10T10:47:00Z"/>
+                <w:ins w:id="120" w:author="Xavier Hoenner" w:date="2014-07-10T10:47:00Z"/>
               </w:rPr>
             </w:pPr>
           </w:p>
@@ -4289,7 +3889,7 @@
         <w:tc>
           <w:tcPr>
             <w:tcW w:w="1376" w:type="dxa"/>
-            <w:tcPrChange w:id="161" w:author="Xavier Hoenner" w:date="2014-07-10T10:48:00Z">
+            <w:tcPrChange w:id="121" w:author="Xavier Hoenner" w:date="2014-07-10T10:48:00Z">
               <w:tcPr>
                 <w:tcW w:w="757" w:type="dxa"/>
               </w:tcPr>
@@ -4299,7 +3899,7 @@
             <w:pPr>
               <w:jc w:val="center"/>
               <w:rPr>
-                <w:ins w:id="162" w:author="Xavier Hoenner" w:date="2014-07-10T10:47:00Z"/>
+                <w:ins w:id="122" w:author="Xavier Hoenner" w:date="2014-07-10T10:47:00Z"/>
               </w:rPr>
             </w:pPr>
           </w:p>
@@ -4308,7 +3908,7 @@
           <w:tcPr>
             <w:tcW w:w="859" w:type="dxa"/>
             <w:vAlign w:val="center"/>
-            <w:tcPrChange w:id="163" w:author="Xavier Hoenner" w:date="2014-07-10T10:48:00Z">
+            <w:tcPrChange w:id="123" w:author="Xavier Hoenner" w:date="2014-07-10T10:48:00Z">
               <w:tcPr>
                 <w:tcW w:w="757" w:type="dxa"/>
                 <w:vAlign w:val="center"/>
@@ -4325,7 +3925,7 @@
           <w:tcPr>
             <w:tcW w:w="965" w:type="dxa"/>
             <w:vAlign w:val="center"/>
-            <w:tcPrChange w:id="164" w:author="Xavier Hoenner" w:date="2014-07-10T10:48:00Z">
+            <w:tcPrChange w:id="124" w:author="Xavier Hoenner" w:date="2014-07-10T10:48:00Z">
               <w:tcPr>
                 <w:tcW w:w="957" w:type="dxa"/>
                 <w:vAlign w:val="center"/>
@@ -4342,7 +3942,7 @@
           <w:tcPr>
             <w:tcW w:w="861" w:type="dxa"/>
             <w:vAlign w:val="center"/>
-            <w:tcPrChange w:id="165" w:author="Xavier Hoenner" w:date="2014-07-10T10:48:00Z">
+            <w:tcPrChange w:id="125" w:author="Xavier Hoenner" w:date="2014-07-10T10:48:00Z">
               <w:tcPr>
                 <w:tcW w:w="757" w:type="dxa"/>
                 <w:vAlign w:val="center"/>
@@ -4359,7 +3959,7 @@
           <w:tcPr>
             <w:tcW w:w="807" w:type="dxa"/>
             <w:vAlign w:val="center"/>
-            <w:tcPrChange w:id="166" w:author="Xavier Hoenner" w:date="2014-07-10T10:48:00Z">
+            <w:tcPrChange w:id="126" w:author="Xavier Hoenner" w:date="2014-07-10T10:48:00Z">
               <w:tcPr>
                 <w:tcW w:w="673" w:type="dxa"/>
                 <w:vAlign w:val="center"/>
@@ -4375,7 +3975,7 @@
         <w:tc>
           <w:tcPr>
             <w:tcW w:w="1387" w:type="dxa"/>
-            <w:tcPrChange w:id="167" w:author="Xavier Hoenner" w:date="2014-07-10T10:48:00Z">
+            <w:tcPrChange w:id="127" w:author="Xavier Hoenner" w:date="2014-07-10T10:48:00Z">
               <w:tcPr>
                 <w:tcW w:w="1275" w:type="dxa"/>
               </w:tcPr>
@@ -4390,7 +3990,7 @@
         <w:tc>
           <w:tcPr>
             <w:tcW w:w="935" w:type="dxa"/>
-            <w:tcPrChange w:id="168" w:author="Xavier Hoenner" w:date="2014-07-10T10:48:00Z">
+            <w:tcPrChange w:id="128" w:author="Xavier Hoenner" w:date="2014-07-10T10:48:00Z">
               <w:tcPr>
                 <w:tcW w:w="1752" w:type="dxa"/>
               </w:tcPr>
@@ -4407,7 +4007,7 @@
     <w:p>
       <w:pPr>
         <w:rPr>
-          <w:del w:id="169" w:author="Xavier Hoenner" w:date="2015-08-20T16:26:00Z"/>
+          <w:del w:id="129" w:author="Xavier Hoenner" w:date="2015-08-20T16:26:00Z"/>
           <w:szCs w:val="24"/>
         </w:rPr>
       </w:pPr>
@@ -4416,15 +4016,10 @@
       <w:pPr>
         <w:pStyle w:val="Heading2"/>
         <w:rPr>
-          <w:del w:id="170" w:author="Xavier Hoenner" w:date="2015-08-20T16:26:00Z"/>
-        </w:rPr>
-        <w:pPrChange w:id="171" w:author="Xavier Hoenner" w:date="2015-08-20T16:26:00Z">
-          <w:pPr>
-            <w:pStyle w:val="Heading2"/>
-          </w:pPr>
-        </w:pPrChange>
+          <w:del w:id="130" w:author="Xavier Hoenner" w:date="2015-08-20T16:26:00Z"/>
+        </w:rPr>
       </w:pPr>
-      <w:del w:id="172" w:author="Xavier Hoenner" w:date="2015-08-20T16:26:00Z">
+      <w:del w:id="131" w:author="Xavier Hoenner" w:date="2015-08-20T16:26:00Z">
         <w:r>
           <w:delText>1.</w:delText>
         </w:r>
@@ -4444,15 +4039,15 @@
         <w:pStyle w:val="Heading3"/>
         <w:ind w:left="720"/>
         <w:rPr>
-          <w:del w:id="173" w:author="Xavier Hoenner" w:date="2015-08-20T16:26:00Z"/>
-        </w:rPr>
-        <w:pPrChange w:id="174" w:author="Xavier Hoenner" w:date="2015-08-20T16:26:00Z">
+          <w:del w:id="132" w:author="Xavier Hoenner" w:date="2015-08-20T16:26:00Z"/>
+        </w:rPr>
+        <w:pPrChange w:id="133" w:author="Xavier Hoenner" w:date="2015-08-20T16:26:00Z">
           <w:pPr>
             <w:pStyle w:val="Heading3"/>
           </w:pPr>
         </w:pPrChange>
       </w:pPr>
-      <w:del w:id="175" w:author="Xavier Hoenner" w:date="2015-08-20T16:26:00Z">
+      <w:del w:id="134" w:author="Xavier Hoenner" w:date="2015-08-20T16:26:00Z">
         <w:r>
           <w:rPr>
             <w:b w:val="0"/>
@@ -4490,7 +4085,7 @@
           <w:delText>_</w:delText>
         </w:r>
       </w:del>
-      <w:del w:id="176" w:author="Xavier Hoenner" w:date="2014-06-16T14:48:00Z">
+      <w:del w:id="135" w:author="Xavier Hoenner" w:date="2014-06-16T14:48:00Z">
         <w:r>
           <w:rPr>
             <w:u w:val="none"/>
@@ -4504,16 +4099,16 @@
         <w:pStyle w:val="Heading3"/>
         <w:ind w:left="720"/>
         <w:rPr>
-          <w:del w:id="177" w:author="Xavier Hoenner" w:date="2015-08-20T16:26:00Z"/>
+          <w:del w:id="136" w:author="Xavier Hoenner" w:date="2015-08-20T16:26:00Z"/>
           <w:u w:val="none"/>
         </w:rPr>
-        <w:pPrChange w:id="178" w:author="Xavier Hoenner" w:date="2015-08-20T16:26:00Z">
+        <w:pPrChange w:id="137" w:author="Xavier Hoenner" w:date="2015-08-20T16:26:00Z">
           <w:pPr>
             <w:pStyle w:val="Heading3"/>
           </w:pPr>
         </w:pPrChange>
       </w:pPr>
-      <w:del w:id="179" w:author="Xavier Hoenner" w:date="2015-08-20T16:26:00Z">
+      <w:del w:id="138" w:author="Xavier Hoenner" w:date="2015-08-20T16:26:00Z">
         <w:r>
           <w:br/>
         </w:r>
@@ -4556,10 +4151,10 @@
       <w:pPr>
         <w:ind w:left="720"/>
         <w:rPr>
-          <w:del w:id="180" w:author="Xavier Hoenner" w:date="2015-08-20T16:26:00Z"/>
+          <w:del w:id="139" w:author="Xavier Hoenner" w:date="2015-08-20T16:26:00Z"/>
           <w:u w:val="single"/>
         </w:rPr>
-        <w:pPrChange w:id="181" w:author="Xavier Hoenner" w:date="2015-08-20T16:26:00Z">
+        <w:pPrChange w:id="140" w:author="Xavier Hoenner" w:date="2015-08-20T16:26:00Z">
           <w:pPr/>
         </w:pPrChange>
       </w:pPr>
@@ -4568,13 +4163,13 @@
       <w:pPr>
         <w:ind w:left="720"/>
         <w:rPr>
-          <w:del w:id="182" w:author="Xavier Hoenner" w:date="2015-08-20T16:26:00Z"/>
-        </w:rPr>
-        <w:pPrChange w:id="183" w:author="Xavier Hoenner" w:date="2015-08-20T16:26:00Z">
+          <w:del w:id="141" w:author="Xavier Hoenner" w:date="2015-08-20T16:26:00Z"/>
+        </w:rPr>
+        <w:pPrChange w:id="142" w:author="Xavier Hoenner" w:date="2015-08-20T16:26:00Z">
           <w:pPr/>
         </w:pPrChange>
       </w:pPr>
-      <w:del w:id="184" w:author="Xavier Hoenner" w:date="2015-08-20T16:26:00Z">
+      <w:del w:id="143" w:author="Xavier Hoenner" w:date="2015-08-20T16:26:00Z">
         <w:r>
           <w:rPr>
             <w:u w:val="single"/>
@@ -4595,7 +4190,7 @@
       </w:tblGrid>
       <w:tr>
         <w:trPr>
-          <w:del w:id="185" w:author="Xavier Hoenner" w:date="2015-08-20T16:26:00Z"/>
+          <w:del w:id="144" w:author="Xavier Hoenner" w:date="2015-08-20T16:26:00Z"/>
         </w:trPr>
         <w:tc>
           <w:tcPr>
@@ -4605,23 +4200,24 @@
             <w:pPr>
               <w:ind w:left="720"/>
               <w:rPr>
-                <w:del w:id="186" w:author="Xavier Hoenner" w:date="2015-08-20T16:26:00Z"/>
+                <w:del w:id="145" w:author="Xavier Hoenner" w:date="2015-08-20T16:26:00Z"/>
                 <w:b/>
                 <w:sz w:val="24"/>
                 <w:szCs w:val="24"/>
               </w:rPr>
-              <w:pPrChange w:id="187" w:author="Xavier Hoenner" w:date="2015-08-20T16:26:00Z">
-                <w:pPr/>
+              <w:pPrChange w:id="146" w:author="Xavier Hoenner" w:date="2015-08-20T16:26:00Z">
+                <w:pPr>
+                  <w:spacing w:after="200" w:line="276" w:lineRule="auto"/>
+                </w:pPr>
               </w:pPrChange>
             </w:pPr>
-            <w:del w:id="188" w:author="Xavier Hoenner" w:date="2015-08-20T16:26:00Z">
+            <w:del w:id="147" w:author="Xavier Hoenner" w:date="2015-08-20T16:26:00Z">
               <w:r>
                 <w:rPr>
                   <w:b/>
                   <w:sz w:val="24"/>
                   <w:szCs w:val="24"/>
                 </w:rPr>
-                <w:lastRenderedPageBreak/>
                 <w:delText>Server</w:delText>
               </w:r>
             </w:del>
@@ -4635,15 +4231,17 @@
             <w:pPr>
               <w:ind w:left="720"/>
               <w:rPr>
-                <w:del w:id="189" w:author="Xavier Hoenner" w:date="2015-08-20T16:26:00Z"/>
+                <w:del w:id="148" w:author="Xavier Hoenner" w:date="2015-08-20T16:26:00Z"/>
                 <w:sz w:val="24"/>
                 <w:szCs w:val="24"/>
               </w:rPr>
-              <w:pPrChange w:id="190" w:author="Xavier Hoenner" w:date="2015-08-20T16:26:00Z">
-                <w:pPr/>
+              <w:pPrChange w:id="149" w:author="Xavier Hoenner" w:date="2015-08-20T16:26:00Z">
+                <w:pPr>
+                  <w:spacing w:after="200" w:line="276" w:lineRule="auto"/>
+                </w:pPr>
               </w:pPrChange>
             </w:pPr>
-            <w:del w:id="191" w:author="Xavier Hoenner" w:date="2014-05-01T12:04:00Z">
+            <w:del w:id="150" w:author="Xavier Hoenner" w:date="2014-05-01T12:04:00Z">
               <w:r>
                 <w:rPr>
                   <w:sz w:val="24"/>
@@ -4671,7 +4269,7 @@
       </w:tr>
       <w:tr>
         <w:trPr>
-          <w:del w:id="192" w:author="Xavier Hoenner" w:date="2015-08-20T16:26:00Z"/>
+          <w:del w:id="151" w:author="Xavier Hoenner" w:date="2015-08-20T16:26:00Z"/>
         </w:trPr>
         <w:tc>
           <w:tcPr>
@@ -4681,16 +4279,18 @@
             <w:pPr>
               <w:ind w:left="720"/>
               <w:rPr>
-                <w:del w:id="193" w:author="Xavier Hoenner" w:date="2015-08-20T16:26:00Z"/>
+                <w:del w:id="152" w:author="Xavier Hoenner" w:date="2015-08-20T16:26:00Z"/>
                 <w:b/>
                 <w:sz w:val="24"/>
                 <w:szCs w:val="24"/>
               </w:rPr>
-              <w:pPrChange w:id="194" w:author="Xavier Hoenner" w:date="2015-08-20T16:26:00Z">
-                <w:pPr/>
+              <w:pPrChange w:id="153" w:author="Xavier Hoenner" w:date="2015-08-20T16:26:00Z">
+                <w:pPr>
+                  <w:spacing w:after="200" w:line="276" w:lineRule="auto"/>
+                </w:pPr>
               </w:pPrChange>
             </w:pPr>
-            <w:del w:id="195" w:author="Xavier Hoenner" w:date="2015-08-20T16:26:00Z">
+            <w:del w:id="154" w:author="Xavier Hoenner" w:date="2015-08-20T16:26:00Z">
               <w:r>
                 <w:rPr>
                   <w:b/>
@@ -4710,15 +4310,17 @@
             <w:pPr>
               <w:ind w:left="720"/>
               <w:rPr>
-                <w:del w:id="196" w:author="Xavier Hoenner" w:date="2015-08-20T16:26:00Z"/>
+                <w:del w:id="155" w:author="Xavier Hoenner" w:date="2015-08-20T16:26:00Z"/>
                 <w:sz w:val="24"/>
                 <w:szCs w:val="24"/>
               </w:rPr>
-              <w:pPrChange w:id="197" w:author="Xavier Hoenner" w:date="2015-08-20T16:26:00Z">
-                <w:pPr/>
+              <w:pPrChange w:id="156" w:author="Xavier Hoenner" w:date="2015-08-20T16:26:00Z">
+                <w:pPr>
+                  <w:spacing w:after="200" w:line="276" w:lineRule="auto"/>
+                </w:pPr>
               </w:pPrChange>
             </w:pPr>
-            <w:del w:id="198" w:author="Xavier Hoenner" w:date="2014-05-01T12:04:00Z">
+            <w:del w:id="157" w:author="Xavier Hoenner" w:date="2014-05-01T12:04:00Z">
               <w:r>
                 <w:rPr>
                   <w:sz w:val="24"/>
@@ -4732,7 +4334,7 @@
       </w:tr>
       <w:tr>
         <w:trPr>
-          <w:del w:id="199" w:author="Xavier Hoenner" w:date="2015-08-20T16:26:00Z"/>
+          <w:del w:id="158" w:author="Xavier Hoenner" w:date="2015-08-20T16:26:00Z"/>
         </w:trPr>
         <w:tc>
           <w:tcPr>
@@ -4742,16 +4344,18 @@
             <w:pPr>
               <w:ind w:left="720"/>
               <w:rPr>
-                <w:del w:id="200" w:author="Xavier Hoenner" w:date="2015-08-20T16:26:00Z"/>
+                <w:del w:id="159" w:author="Xavier Hoenner" w:date="2015-08-20T16:26:00Z"/>
                 <w:b/>
                 <w:sz w:val="24"/>
                 <w:szCs w:val="24"/>
               </w:rPr>
-              <w:pPrChange w:id="201" w:author="Xavier Hoenner" w:date="2015-08-20T16:26:00Z">
-                <w:pPr/>
+              <w:pPrChange w:id="160" w:author="Xavier Hoenner" w:date="2015-08-20T16:26:00Z">
+                <w:pPr>
+                  <w:spacing w:after="200" w:line="276" w:lineRule="auto"/>
+                </w:pPr>
               </w:pPrChange>
             </w:pPr>
-            <w:del w:id="202" w:author="Xavier Hoenner" w:date="2015-08-20T16:26:00Z">
+            <w:del w:id="161" w:author="Xavier Hoenner" w:date="2015-08-20T16:26:00Z">
               <w:r>
                 <w:rPr>
                   <w:b/>
@@ -4771,15 +4375,17 @@
             <w:pPr>
               <w:ind w:left="720"/>
               <w:rPr>
-                <w:del w:id="203" w:author="Xavier Hoenner" w:date="2015-08-20T16:26:00Z"/>
+                <w:del w:id="162" w:author="Xavier Hoenner" w:date="2015-08-20T16:26:00Z"/>
                 <w:sz w:val="24"/>
                 <w:szCs w:val="24"/>
               </w:rPr>
-              <w:pPrChange w:id="204" w:author="Xavier Hoenner" w:date="2015-08-20T16:26:00Z">
-                <w:pPr/>
+              <w:pPrChange w:id="163" w:author="Xavier Hoenner" w:date="2015-08-20T16:26:00Z">
+                <w:pPr>
+                  <w:spacing w:after="200" w:line="276" w:lineRule="auto"/>
+                </w:pPr>
               </w:pPrChange>
             </w:pPr>
-            <w:del w:id="205" w:author="Xavier Hoenner" w:date="2014-05-01T12:04:00Z">
+            <w:del w:id="164" w:author="Xavier Hoenner" w:date="2014-05-01T12:04:00Z">
               <w:r>
                 <w:rPr>
                   <w:sz w:val="24"/>
@@ -4793,7 +4399,7 @@
       </w:tr>
       <w:tr>
         <w:trPr>
-          <w:del w:id="206" w:author="Xavier Hoenner" w:date="2015-08-20T16:26:00Z"/>
+          <w:del w:id="165" w:author="Xavier Hoenner" w:date="2015-08-20T16:26:00Z"/>
         </w:trPr>
         <w:tc>
           <w:tcPr>
@@ -4803,16 +4409,18 @@
             <w:pPr>
               <w:ind w:left="720"/>
               <w:rPr>
-                <w:del w:id="207" w:author="Xavier Hoenner" w:date="2015-08-20T16:26:00Z"/>
+                <w:del w:id="166" w:author="Xavier Hoenner" w:date="2015-08-20T16:26:00Z"/>
                 <w:b/>
                 <w:sz w:val="24"/>
                 <w:szCs w:val="24"/>
               </w:rPr>
-              <w:pPrChange w:id="208" w:author="Xavier Hoenner" w:date="2015-08-20T16:26:00Z">
-                <w:pPr/>
+              <w:pPrChange w:id="167" w:author="Xavier Hoenner" w:date="2015-08-20T16:26:00Z">
+                <w:pPr>
+                  <w:spacing w:after="200" w:line="276" w:lineRule="auto"/>
+                </w:pPr>
               </w:pPrChange>
             </w:pPr>
-            <w:del w:id="209" w:author="Xavier Hoenner" w:date="2014-07-10T10:46:00Z">
+            <w:del w:id="168" w:author="Xavier Hoenner" w:date="2014-07-10T10:46:00Z">
               <w:r>
                 <w:rPr>
                   <w:b/>
@@ -4832,15 +4440,17 @@
             <w:pPr>
               <w:ind w:left="720"/>
               <w:rPr>
-                <w:del w:id="210" w:author="Xavier Hoenner" w:date="2015-08-20T16:26:00Z"/>
+                <w:del w:id="169" w:author="Xavier Hoenner" w:date="2015-08-20T16:26:00Z"/>
                 <w:sz w:val="24"/>
                 <w:szCs w:val="24"/>
               </w:rPr>
-              <w:pPrChange w:id="211" w:author="Xavier Hoenner" w:date="2015-08-20T16:26:00Z">
-                <w:pPr/>
+              <w:pPrChange w:id="170" w:author="Xavier Hoenner" w:date="2015-08-20T16:26:00Z">
+                <w:pPr>
+                  <w:spacing w:after="200" w:line="276" w:lineRule="auto"/>
+                </w:pPr>
               </w:pPrChange>
             </w:pPr>
-            <w:del w:id="212" w:author="Xavier Hoenner" w:date="2015-08-20T16:26:00Z">
+            <w:del w:id="171" w:author="Xavier Hoenner" w:date="2015-08-20T16:26:00Z">
               <w:r>
                 <w:rPr>
                   <w:sz w:val="24"/>
@@ -4864,9 +4474,9 @@
       <w:pPr>
         <w:ind w:left="720"/>
         <w:rPr>
-          <w:del w:id="213" w:author="Xavier Hoenner" w:date="2015-08-20T16:26:00Z"/>
-        </w:rPr>
-        <w:pPrChange w:id="214" w:author="Xavier Hoenner" w:date="2015-08-20T16:26:00Z">
+          <w:del w:id="172" w:author="Xavier Hoenner" w:date="2015-08-20T16:26:00Z"/>
+        </w:rPr>
+        <w:pPrChange w:id="173" w:author="Xavier Hoenner" w:date="2015-08-20T16:26:00Z">
           <w:pPr/>
         </w:pPrChange>
       </w:pPr>
@@ -4875,13 +4485,13 @@
       <w:pPr>
         <w:ind w:left="720"/>
         <w:rPr>
-          <w:del w:id="215" w:author="Xavier Hoenner" w:date="2015-08-20T16:26:00Z"/>
-        </w:rPr>
-        <w:pPrChange w:id="216" w:author="Xavier Hoenner" w:date="2015-08-20T16:26:00Z">
+          <w:del w:id="174" w:author="Xavier Hoenner" w:date="2015-08-20T16:26:00Z"/>
+        </w:rPr>
+        <w:pPrChange w:id="175" w:author="Xavier Hoenner" w:date="2015-08-20T16:26:00Z">
           <w:pPr/>
         </w:pPrChange>
       </w:pPr>
-      <w:del w:id="217" w:author="Xavier Hoenner" w:date="2015-08-20T16:26:00Z">
+      <w:del w:id="176" w:author="Xavier Hoenner" w:date="2015-08-20T16:26:00Z">
         <w:r>
           <w:rPr>
             <w:u w:val="single"/>
@@ -4909,15 +4519,15 @@
       <w:pPr>
         <w:ind w:left="720" w:hanging="1843"/>
         <w:rPr>
-          <w:del w:id="218" w:author="Xavier Hoenner" w:date="2015-08-20T16:26:00Z"/>
-        </w:rPr>
-        <w:pPrChange w:id="219" w:author="Xavier Hoenner" w:date="2015-08-20T16:26:00Z">
+          <w:del w:id="177" w:author="Xavier Hoenner" w:date="2015-08-20T16:26:00Z"/>
+        </w:rPr>
+        <w:pPrChange w:id="178" w:author="Xavier Hoenner" w:date="2015-08-20T16:26:00Z">
           <w:pPr>
             <w:ind w:left="1843" w:hanging="1843"/>
           </w:pPr>
         </w:pPrChange>
       </w:pPr>
-      <w:del w:id="220" w:author="Xavier Hoenner" w:date="2015-08-20T16:26:00Z">
+      <w:del w:id="179" w:author="Xavier Hoenner" w:date="2015-08-20T16:26:00Z">
         <w:r>
           <w:rPr>
             <w:u w:val="single"/>
@@ -4928,12 +4538,12 @@
           <w:delText xml:space="preserve"> None, data are already sorted</w:delText>
         </w:r>
       </w:del>
-      <w:del w:id="221" w:author="Xavier Hoenner" w:date="2014-05-01T12:07:00Z">
+      <w:del w:id="180" w:author="Xavier Hoenner" w:date="2014-05-01T12:07:00Z">
         <w:r>
           <w:delText xml:space="preserve"> by ASCENDING ‘organisation’, then by ASCENDING ‘oxygen_sensor’, and then by ASCENDING ‘platform_code’</w:delText>
         </w:r>
       </w:del>
-      <w:del w:id="222" w:author="Xavier Hoenner" w:date="2015-08-20T16:26:00Z">
+      <w:del w:id="181" w:author="Xavier Hoenner" w:date="2015-08-20T16:26:00Z">
         <w:r>
           <w:delText>.</w:delText>
         </w:r>
@@ -4943,15 +4553,15 @@
       <w:pPr>
         <w:ind w:left="720" w:hanging="1843"/>
         <w:rPr>
-          <w:del w:id="223" w:author="Xavier Hoenner" w:date="2015-08-20T16:26:00Z"/>
-        </w:rPr>
-        <w:pPrChange w:id="224" w:author="Xavier Hoenner" w:date="2015-08-20T16:26:00Z">
+          <w:del w:id="182" w:author="Xavier Hoenner" w:date="2015-08-20T16:26:00Z"/>
+        </w:rPr>
+        <w:pPrChange w:id="183" w:author="Xavier Hoenner" w:date="2015-08-20T16:26:00Z">
           <w:pPr>
             <w:ind w:left="1843" w:hanging="1843"/>
           </w:pPr>
         </w:pPrChange>
       </w:pPr>
-      <w:del w:id="225" w:author="Xavier Hoenner" w:date="2015-08-20T16:26:00Z">
+      <w:del w:id="184" w:author="Xavier Hoenner" w:date="2015-08-20T16:26:00Z">
         <w:r>
           <w:rPr>
             <w:u w:val="single"/>
@@ -4967,15 +4577,15 @@
       <w:pPr>
         <w:ind w:left="720" w:hanging="993"/>
         <w:rPr>
-          <w:del w:id="226" w:author="Xavier Hoenner" w:date="2015-08-20T16:26:00Z"/>
-        </w:rPr>
-        <w:pPrChange w:id="227" w:author="Xavier Hoenner" w:date="2015-08-20T16:26:00Z">
+          <w:del w:id="185" w:author="Xavier Hoenner" w:date="2015-08-20T16:26:00Z"/>
+        </w:rPr>
+        <w:pPrChange w:id="186" w:author="Xavier Hoenner" w:date="2015-08-20T16:26:00Z">
           <w:pPr>
             <w:ind w:left="993" w:hanging="993"/>
           </w:pPr>
         </w:pPrChange>
       </w:pPr>
-      <w:del w:id="228" w:author="Xavier Hoenner" w:date="2015-08-20T16:26:00Z">
+      <w:del w:id="187" w:author="Xavier Hoenner" w:date="2015-08-20T16:26:00Z">
         <w:r>
           <w:rPr>
             <w:u w:val="single"/>
@@ -5106,7 +4716,7 @@
           <w:br/>
         </w:r>
       </w:del>
-      <w:del w:id="229" w:author="Xavier Hoenner" w:date="2013-07-11T10:57:00Z">
+      <w:del w:id="188" w:author="Xavier Hoenner" w:date="2013-07-11T10:57:00Z">
         <w:r>
           <w:rPr>
             <w:b/>
@@ -5149,9 +4759,9 @@
       <w:pPr>
         <w:ind w:left="720"/>
         <w:rPr>
-          <w:del w:id="230" w:author="Xavier Hoenner" w:date="2015-08-20T16:26:00Z"/>
-        </w:rPr>
-        <w:pPrChange w:id="231" w:author="Xavier Hoenner" w:date="2015-08-20T16:26:00Z">
+          <w:del w:id="189" w:author="Xavier Hoenner" w:date="2015-08-20T16:26:00Z"/>
+        </w:rPr>
+        <w:pPrChange w:id="190" w:author="Xavier Hoenner" w:date="2015-08-20T16:26:00Z">
           <w:pPr/>
         </w:pPrChange>
       </w:pPr>
@@ -5161,15 +4771,15 @@
         <w:pStyle w:val="Heading3"/>
         <w:ind w:left="720"/>
         <w:rPr>
-          <w:del w:id="232" w:author="Xavier Hoenner" w:date="2015-08-20T16:26:00Z"/>
-        </w:rPr>
-        <w:pPrChange w:id="233" w:author="Xavier Hoenner" w:date="2015-08-20T16:26:00Z">
+          <w:del w:id="191" w:author="Xavier Hoenner" w:date="2015-08-20T16:26:00Z"/>
+        </w:rPr>
+        <w:pPrChange w:id="192" w:author="Xavier Hoenner" w:date="2015-08-20T16:26:00Z">
           <w:pPr>
             <w:pStyle w:val="Heading3"/>
           </w:pPr>
         </w:pPrChange>
       </w:pPr>
-      <w:del w:id="234" w:author="Xavier Hoenner" w:date="2015-08-20T16:26:00Z">
+      <w:del w:id="193" w:author="Xavier Hoenner" w:date="2015-08-20T16:26:00Z">
         <w:r>
           <w:delText>Template</w:delText>
         </w:r>
@@ -5195,7 +4805,7 @@
       <w:tr>
         <w:trPr>
           <w:jc w:val="center"/>
-          <w:del w:id="235" w:author="Xavier Hoenner" w:date="2014-07-10T10:48:00Z"/>
+          <w:del w:id="194" w:author="Xavier Hoenner" w:date="2014-07-10T10:48:00Z"/>
         </w:trPr>
         <w:tc>
           <w:tcPr>
@@ -5207,23 +4817,503 @@
               <w:ind w:left="720"/>
               <w:jc w:val="center"/>
               <w:rPr>
-                <w:del w:id="236" w:author="Xavier Hoenner" w:date="2014-07-10T10:48:00Z"/>
+                <w:del w:id="195" w:author="Xavier Hoenner" w:date="2014-07-10T10:48:00Z"/>
                 <w:b/>
-              </w:rPr>
-              <w:pPrChange w:id="237" w:author="Xavier Hoenner" w:date="2015-08-20T16:26:00Z">
+                <w:sz w:val="24"/>
+              </w:rPr>
+              <w:pPrChange w:id="196" w:author="Xavier Hoenner" w:date="2015-08-20T16:26:00Z">
+                <w:pPr>
+                  <w:spacing w:after="200" w:line="276" w:lineRule="auto"/>
+                  <w:jc w:val="center"/>
+                </w:pPr>
+              </w:pPrChange>
+            </w:pPr>
+            <w:del w:id="197" w:author="Xavier Hoenner" w:date="2014-07-10T10:48:00Z">
+              <w:r>
+                <w:rPr>
+                  <w:b/>
+                </w:rPr>
+                <w:delText>platform_code</w:delText>
+              </w:r>
+            </w:del>
+          </w:p>
+        </w:tc>
+        <w:tc>
+          <w:tcPr>
+            <w:tcW w:w="757" w:type="dxa"/>
+            <w:vAlign w:val="center"/>
+          </w:tcPr>
+          <w:p>
+            <w:pPr>
+              <w:ind w:left="720"/>
+              <w:jc w:val="center"/>
+              <w:rPr>
+                <w:del w:id="198" w:author="Xavier Hoenner" w:date="2014-07-10T10:48:00Z"/>
+                <w:b/>
+                <w:sz w:val="24"/>
+              </w:rPr>
+              <w:pPrChange w:id="199" w:author="Xavier Hoenner" w:date="2015-08-20T16:26:00Z">
+                <w:pPr>
+                  <w:spacing w:after="200" w:line="276" w:lineRule="auto"/>
+                  <w:jc w:val="center"/>
+                </w:pPr>
+              </w:pPrChange>
+            </w:pPr>
+            <w:del w:id="200" w:author="Xavier Hoenner" w:date="2014-07-10T10:48:00Z">
+              <w:r>
+                <w:rPr>
+                  <w:b/>
+                </w:rPr>
+                <w:delText>lat_range</w:delText>
+              </w:r>
+            </w:del>
+          </w:p>
+        </w:tc>
+        <w:tc>
+          <w:tcPr>
+            <w:tcW w:w="957" w:type="dxa"/>
+            <w:vAlign w:val="center"/>
+          </w:tcPr>
+          <w:p>
+            <w:pPr>
+              <w:ind w:left="720"/>
+              <w:jc w:val="center"/>
+              <w:rPr>
+                <w:del w:id="201" w:author="Xavier Hoenner" w:date="2014-07-10T10:48:00Z"/>
+                <w:b/>
+                <w:sz w:val="24"/>
+              </w:rPr>
+              <w:pPrChange w:id="202" w:author="Xavier Hoenner" w:date="2015-08-20T16:26:00Z">
+                <w:pPr>
+                  <w:spacing w:after="200" w:line="276" w:lineRule="auto"/>
+                  <w:jc w:val="center"/>
+                </w:pPr>
+              </w:pPrChange>
+            </w:pPr>
+            <w:del w:id="203" w:author="Xavier Hoenner" w:date="2014-07-10T10:48:00Z">
+              <w:r>
+                <w:rPr>
+                  <w:b/>
+                </w:rPr>
+                <w:delText>lon_range</w:delText>
+              </w:r>
+            </w:del>
+          </w:p>
+        </w:tc>
+        <w:tc>
+          <w:tcPr>
+            <w:tcW w:w="757" w:type="dxa"/>
+            <w:vAlign w:val="center"/>
+          </w:tcPr>
+          <w:p>
+            <w:pPr>
+              <w:ind w:left="720"/>
+              <w:jc w:val="center"/>
+              <w:rPr>
+                <w:del w:id="204" w:author="Xavier Hoenner" w:date="2014-07-10T10:48:00Z"/>
+                <w:b/>
+                <w:sz w:val="24"/>
+              </w:rPr>
+              <w:pPrChange w:id="205" w:author="Xavier Hoenner" w:date="2015-08-20T16:26:00Z">
+                <w:pPr>
+                  <w:spacing w:after="200" w:line="276" w:lineRule="auto"/>
+                  <w:jc w:val="center"/>
+                </w:pPr>
+              </w:pPrChange>
+            </w:pPr>
+            <w:del w:id="206" w:author="Xavier Hoenner" w:date="2014-07-10T10:48:00Z">
+              <w:r>
+                <w:rPr>
+                  <w:b/>
+                </w:rPr>
+                <w:delText>start_date</w:delText>
+              </w:r>
+            </w:del>
+          </w:p>
+        </w:tc>
+        <w:tc>
+          <w:tcPr>
+            <w:tcW w:w="673" w:type="dxa"/>
+            <w:vAlign w:val="center"/>
+          </w:tcPr>
+          <w:p>
+            <w:pPr>
+              <w:ind w:left="720"/>
+              <w:jc w:val="center"/>
+              <w:rPr>
+                <w:del w:id="207" w:author="Xavier Hoenner" w:date="2014-07-10T10:48:00Z"/>
+                <w:b/>
+                <w:sz w:val="24"/>
+              </w:rPr>
+              <w:pPrChange w:id="208" w:author="Xavier Hoenner" w:date="2015-08-20T16:26:00Z">
+                <w:pPr>
+                  <w:spacing w:after="200" w:line="276" w:lineRule="auto"/>
+                  <w:jc w:val="center"/>
+                </w:pPr>
+              </w:pPrChange>
+            </w:pPr>
+            <w:del w:id="209" w:author="Xavier Hoenner" w:date="2014-07-10T10:48:00Z">
+              <w:r>
+                <w:rPr>
+                  <w:b/>
+                </w:rPr>
+                <w:delText>end_date</w:delText>
+              </w:r>
+            </w:del>
+          </w:p>
+        </w:tc>
+        <w:tc>
+          <w:tcPr>
+            <w:tcW w:w="1275" w:type="dxa"/>
+            <w:vAlign w:val="center"/>
+          </w:tcPr>
+          <w:p>
+            <w:pPr>
+              <w:ind w:left="720"/>
+              <w:jc w:val="center"/>
+              <w:rPr>
+                <w:del w:id="210" w:author="Xavier Hoenner" w:date="2014-07-10T10:48:00Z"/>
+                <w:b/>
+                <w:sz w:val="24"/>
+              </w:rPr>
+              <w:pPrChange w:id="211" w:author="Xavier Hoenner" w:date="2015-08-20T16:26:00Z">
+                <w:pPr>
+                  <w:spacing w:after="200" w:line="276" w:lineRule="auto"/>
+                  <w:jc w:val="center"/>
+                </w:pPr>
+              </w:pPrChange>
+            </w:pPr>
+            <w:del w:id="212" w:author="Xavier Hoenner" w:date="2014-07-10T10:48:00Z">
+              <w:r>
+                <w:rPr>
+                  <w:b/>
+                </w:rPr>
+                <w:delText>coverage_duration</w:delText>
+              </w:r>
+            </w:del>
+          </w:p>
+        </w:tc>
+        <w:tc>
+          <w:tcPr>
+            <w:tcW w:w="1752" w:type="dxa"/>
+            <w:vAlign w:val="center"/>
+          </w:tcPr>
+          <w:p>
+            <w:pPr>
+              <w:ind w:left="720"/>
+              <w:jc w:val="center"/>
+              <w:rPr>
+                <w:del w:id="213" w:author="Xavier Hoenner" w:date="2014-07-10T10:48:00Z"/>
+                <w:b/>
+              </w:rPr>
+              <w:pPrChange w:id="214" w:author="Xavier Hoenner" w:date="2015-08-20T16:26:00Z">
+                <w:pPr>
+                  <w:spacing w:after="200" w:line="276" w:lineRule="auto"/>
+                  <w:jc w:val="center"/>
+                </w:pPr>
+              </w:pPrChange>
+            </w:pPr>
+            <w:del w:id="215" w:author="Xavier Hoenner" w:date="2014-07-10T10:48:00Z">
+              <w:r>
+                <w:rPr>
+                  <w:b/>
+                </w:rPr>
+                <w:delText>pi_name</w:delText>
+              </w:r>
+            </w:del>
+          </w:p>
+        </w:tc>
+      </w:tr>
+      <w:tr>
+        <w:trPr>
+          <w:jc w:val="center"/>
+          <w:del w:id="216" w:author="Xavier Hoenner" w:date="2014-07-10T10:48:00Z"/>
+        </w:trPr>
+        <w:tc>
+          <w:tcPr>
+            <w:tcW w:w="967" w:type="dxa"/>
+            <w:vAlign w:val="center"/>
+          </w:tcPr>
+          <w:p>
+            <w:pPr>
+              <w:ind w:left="720"/>
+              <w:jc w:val="center"/>
+              <w:rPr>
+                <w:del w:id="217" w:author="Xavier Hoenner" w:date="2014-07-10T10:48:00Z"/>
+              </w:rPr>
+              <w:pPrChange w:id="218" w:author="Xavier Hoenner" w:date="2015-08-20T16:26:00Z">
+                <w:pPr>
+                  <w:spacing w:after="200" w:line="276" w:lineRule="auto"/>
+                  <w:jc w:val="center"/>
+                </w:pPr>
+              </w:pPrChange>
+            </w:pPr>
+            <w:del w:id="219" w:author="Xavier Hoenner" w:date="2014-07-10T10:48:00Z">
+              <w:r>
+                <w:delText>Platform code</w:delText>
+              </w:r>
+            </w:del>
+          </w:p>
+        </w:tc>
+        <w:tc>
+          <w:tcPr>
+            <w:tcW w:w="757" w:type="dxa"/>
+            <w:vAlign w:val="center"/>
+          </w:tcPr>
+          <w:p>
+            <w:pPr>
+              <w:ind w:left="720"/>
+              <w:jc w:val="center"/>
+              <w:rPr>
+                <w:del w:id="220" w:author="Xavier Hoenner" w:date="2014-07-10T10:48:00Z"/>
+              </w:rPr>
+              <w:pPrChange w:id="221" w:author="Xavier Hoenner" w:date="2015-08-20T16:26:00Z">
+                <w:pPr>
+                  <w:spacing w:after="200" w:line="276" w:lineRule="auto"/>
+                  <w:jc w:val="center"/>
+                </w:pPr>
+              </w:pPrChange>
+            </w:pPr>
+            <w:del w:id="222" w:author="Xavier Hoenner" w:date="2014-07-10T10:48:00Z">
+              <w:r>
+                <w:delText>Latitudinal range</w:delText>
+              </w:r>
+            </w:del>
+          </w:p>
+        </w:tc>
+        <w:tc>
+          <w:tcPr>
+            <w:tcW w:w="957" w:type="dxa"/>
+            <w:vAlign w:val="center"/>
+          </w:tcPr>
+          <w:p>
+            <w:pPr>
+              <w:ind w:left="720"/>
+              <w:jc w:val="center"/>
+              <w:rPr>
+                <w:del w:id="223" w:author="Xavier Hoenner" w:date="2014-07-10T10:48:00Z"/>
+              </w:rPr>
+              <w:pPrChange w:id="224" w:author="Xavier Hoenner" w:date="2015-08-20T16:26:00Z">
+                <w:pPr>
+                  <w:spacing w:after="200" w:line="276" w:lineRule="auto"/>
+                  <w:jc w:val="center"/>
+                </w:pPr>
+              </w:pPrChange>
+            </w:pPr>
+            <w:del w:id="225" w:author="Xavier Hoenner" w:date="2014-07-10T10:48:00Z">
+              <w:r>
+                <w:delText>Longitudinal range</w:delText>
+              </w:r>
+            </w:del>
+          </w:p>
+        </w:tc>
+        <w:tc>
+          <w:tcPr>
+            <w:tcW w:w="757" w:type="dxa"/>
+            <w:vAlign w:val="center"/>
+          </w:tcPr>
+          <w:p>
+            <w:pPr>
+              <w:ind w:left="720"/>
+              <w:jc w:val="center"/>
+              <w:rPr>
+                <w:del w:id="226" w:author="Xavier Hoenner" w:date="2014-07-10T10:48:00Z"/>
+              </w:rPr>
+              <w:pPrChange w:id="227" w:author="Xavier Hoenner" w:date="2015-08-20T16:26:00Z">
+                <w:pPr>
+                  <w:spacing w:after="200" w:line="276" w:lineRule="auto"/>
+                  <w:jc w:val="center"/>
+                </w:pPr>
+              </w:pPrChange>
+            </w:pPr>
+            <w:del w:id="228" w:author="Xavier Hoenner" w:date="2014-07-10T10:48:00Z">
+              <w:r>
+                <w:delText>Start</w:delText>
+              </w:r>
+            </w:del>
+          </w:p>
+        </w:tc>
+        <w:tc>
+          <w:tcPr>
+            <w:tcW w:w="673" w:type="dxa"/>
+            <w:vAlign w:val="center"/>
+          </w:tcPr>
+          <w:p>
+            <w:pPr>
+              <w:ind w:left="720"/>
+              <w:jc w:val="center"/>
+              <w:rPr>
+                <w:del w:id="229" w:author="Xavier Hoenner" w:date="2014-07-10T10:48:00Z"/>
+              </w:rPr>
+              <w:pPrChange w:id="230" w:author="Xavier Hoenner" w:date="2015-08-20T16:26:00Z">
+                <w:pPr>
+                  <w:spacing w:after="200" w:line="276" w:lineRule="auto"/>
+                  <w:jc w:val="center"/>
+                </w:pPr>
+              </w:pPrChange>
+            </w:pPr>
+            <w:del w:id="231" w:author="Xavier Hoenner" w:date="2014-07-10T10:48:00Z">
+              <w:r>
+                <w:delText>End</w:delText>
+              </w:r>
+            </w:del>
+          </w:p>
+        </w:tc>
+        <w:tc>
+          <w:tcPr>
+            <w:tcW w:w="1275" w:type="dxa"/>
+            <w:vAlign w:val="center"/>
+          </w:tcPr>
+          <w:p>
+            <w:pPr>
+              <w:ind w:left="720"/>
+              <w:jc w:val="center"/>
+              <w:rPr>
+                <w:del w:id="232" w:author="Xavier Hoenner" w:date="2014-07-10T10:48:00Z"/>
+                <w:sz w:val="24"/>
+              </w:rPr>
+              <w:pPrChange w:id="233" w:author="Xavier Hoenner" w:date="2015-08-20T16:26:00Z">
+                <w:pPr>
+                  <w:spacing w:after="200" w:line="276" w:lineRule="auto"/>
+                  <w:jc w:val="center"/>
+                </w:pPr>
+              </w:pPrChange>
+            </w:pPr>
+            <w:del w:id="234" w:author="Xavier Hoenner" w:date="2014-07-10T10:48:00Z">
+              <w:r>
+                <w:delText>Time coverage (</w:delText>
+              </w:r>
+              <w:r>
+                <w:delText>years</w:delText>
+              </w:r>
+              <w:r>
+                <w:delText>)</w:delText>
+              </w:r>
+            </w:del>
+          </w:p>
+        </w:tc>
+        <w:tc>
+          <w:tcPr>
+            <w:tcW w:w="1752" w:type="dxa"/>
+            <w:vAlign w:val="center"/>
+          </w:tcPr>
+          <w:p>
+            <w:pPr>
+              <w:ind w:left="720"/>
+              <w:jc w:val="center"/>
+              <w:rPr>
+                <w:del w:id="235" w:author="Xavier Hoenner" w:date="2014-07-10T10:48:00Z"/>
+                <w:sz w:val="24"/>
+              </w:rPr>
+              <w:pPrChange w:id="236" w:author="Xavier Hoenner" w:date="2015-08-20T16:26:00Z">
+                <w:pPr>
+                  <w:spacing w:after="200" w:line="276" w:lineRule="auto"/>
+                  <w:jc w:val="center"/>
+                </w:pPr>
+              </w:pPrChange>
+            </w:pPr>
+            <w:del w:id="237" w:author="Xavier Hoenner" w:date="2014-07-10T10:48:00Z">
+              <w:r>
+                <w:delText>Principal investigator</w:delText>
+              </w:r>
+            </w:del>
+          </w:p>
+        </w:tc>
+      </w:tr>
+      <w:tr>
+        <w:trPr>
+          <w:jc w:val="center"/>
+          <w:del w:id="238" w:author="Xavier Hoenner" w:date="2014-07-10T10:48:00Z"/>
+        </w:trPr>
+        <w:tc>
+          <w:tcPr>
+            <w:tcW w:w="7138" w:type="dxa"/>
+            <w:gridSpan w:val="7"/>
+            <w:shd w:val="clear" w:color="auto" w:fill="595959" w:themeFill="text1" w:themeFillTint="A6"/>
+            <w:vAlign w:val="center"/>
+          </w:tcPr>
+          <w:p>
+            <w:pPr>
+              <w:ind w:left="720"/>
+              <w:jc w:val="center"/>
+              <w:rPr>
+                <w:del w:id="239" w:author="Xavier Hoenner" w:date="2014-07-10T10:48:00Z"/>
+                <w:sz w:val="24"/>
+              </w:rPr>
+              <w:pPrChange w:id="240" w:author="Xavier Hoenner" w:date="2015-08-20T16:26:00Z">
+                <w:pPr>
+                  <w:spacing w:after="200" w:line="276" w:lineRule="auto"/>
+                  <w:jc w:val="center"/>
+                </w:pPr>
+              </w:pPrChange>
+            </w:pPr>
+            <w:del w:id="241" w:author="Xavier Hoenner" w:date="2014-07-10T10:48:00Z">
+              <w:r>
+                <w:delText>Headers = ‘organisation’</w:delText>
+              </w:r>
+            </w:del>
+          </w:p>
+        </w:tc>
+      </w:tr>
+      <w:tr>
+        <w:trPr>
+          <w:jc w:val="center"/>
+          <w:del w:id="242" w:author="Xavier Hoenner" w:date="2014-07-10T10:48:00Z"/>
+        </w:trPr>
+        <w:tc>
+          <w:tcPr>
+            <w:tcW w:w="7138" w:type="dxa"/>
+            <w:gridSpan w:val="7"/>
+            <w:shd w:val="clear" w:color="auto" w:fill="BFBFBF" w:themeFill="background1" w:themeFillShade="BF"/>
+            <w:vAlign w:val="center"/>
+          </w:tcPr>
+          <w:p>
+            <w:pPr>
+              <w:ind w:left="720"/>
+              <w:rPr>
+                <w:del w:id="243" w:author="Xavier Hoenner" w:date="2014-07-10T10:48:00Z"/>
+                <w:sz w:val="24"/>
+              </w:rPr>
+              <w:pPrChange w:id="244" w:author="Xavier Hoenner" w:date="2015-08-20T16:26:00Z">
+                <w:pPr>
+                  <w:spacing w:after="200" w:line="276" w:lineRule="auto"/>
+                </w:pPr>
+              </w:pPrChange>
+            </w:pPr>
+            <w:del w:id="245" w:author="Xavier Hoenner" w:date="2014-07-10T10:48:00Z">
+              <w:r>
+                <w:delText>Sub-headers = ‘oxygen_sensor’</w:delText>
+              </w:r>
+            </w:del>
+          </w:p>
+        </w:tc>
+      </w:tr>
+      <w:tr>
+        <w:trPr>
+          <w:jc w:val="center"/>
+          <w:del w:id="246" w:author="Xavier Hoenner" w:date="2014-07-10T10:48:00Z"/>
+        </w:trPr>
+        <w:tc>
+          <w:tcPr>
+            <w:tcW w:w="967" w:type="dxa"/>
+            <w:vAlign w:val="center"/>
+          </w:tcPr>
+          <w:p>
+            <w:pPr>
+              <w:ind w:left="720"/>
+              <w:jc w:val="center"/>
+              <w:rPr>
+                <w:del w:id="247" w:author="Xavier Hoenner" w:date="2014-07-10T10:48:00Z"/>
+                <w:rFonts w:ascii="Tahoma" w:hAnsi="Tahoma" w:cs="Tahoma"/>
+                <w:sz w:val="16"/>
+                <w:szCs w:val="16"/>
+              </w:rPr>
+              <w:pPrChange w:id="248" w:author="Xavier Hoenner" w:date="2015-08-20T16:26:00Z">
                 <w:pPr>
                   <w:jc w:val="center"/>
                 </w:pPr>
               </w:pPrChange>
             </w:pPr>
-            <w:del w:id="238" w:author="Xavier Hoenner" w:date="2014-07-10T10:48:00Z">
-              <w:r>
-                <w:rPr>
-                  <w:b/>
-                </w:rPr>
-                <w:delText>platform_code</w:delText>
-              </w:r>
-            </w:del>
           </w:p>
         </w:tc>
         <w:tc>
@@ -5236,23 +5326,17 @@
               <w:ind w:left="720"/>
               <w:jc w:val="center"/>
               <w:rPr>
-                <w:del w:id="239" w:author="Xavier Hoenner" w:date="2014-07-10T10:48:00Z"/>
-                <w:b/>
-              </w:rPr>
-              <w:pPrChange w:id="240" w:author="Xavier Hoenner" w:date="2015-08-20T16:26:00Z">
+                <w:del w:id="249" w:author="Xavier Hoenner" w:date="2014-07-10T10:48:00Z"/>
+                <w:rFonts w:ascii="Tahoma" w:hAnsi="Tahoma" w:cs="Tahoma"/>
+                <w:sz w:val="16"/>
+                <w:szCs w:val="16"/>
+              </w:rPr>
+              <w:pPrChange w:id="250" w:author="Xavier Hoenner" w:date="2015-08-20T16:26:00Z">
                 <w:pPr>
                   <w:jc w:val="center"/>
                 </w:pPr>
               </w:pPrChange>
             </w:pPr>
-            <w:del w:id="241" w:author="Xavier Hoenner" w:date="2014-07-10T10:48:00Z">
-              <w:r>
-                <w:rPr>
-                  <w:b/>
-                </w:rPr>
-                <w:delText>lat_range</w:delText>
-              </w:r>
-            </w:del>
           </w:p>
         </w:tc>
         <w:tc>
@@ -5265,95 +5349,10 @@
               <w:ind w:left="720"/>
               <w:jc w:val="center"/>
               <w:rPr>
-                <w:del w:id="242" w:author="Xavier Hoenner" w:date="2014-07-10T10:48:00Z"/>
-                <w:b/>
-              </w:rPr>
-              <w:pPrChange w:id="243" w:author="Xavier Hoenner" w:date="2015-08-20T16:26:00Z">
-                <w:pPr>
-                  <w:jc w:val="center"/>
-                </w:pPr>
-              </w:pPrChange>
-            </w:pPr>
-            <w:del w:id="244" w:author="Xavier Hoenner" w:date="2014-07-10T10:48:00Z">
-              <w:r>
-                <w:rPr>
-                  <w:b/>
-                </w:rPr>
-                <w:delText>lon_range</w:delText>
-              </w:r>
-            </w:del>
-          </w:p>
-        </w:tc>
-        <w:tc>
-          <w:tcPr>
-            <w:tcW w:w="757" w:type="dxa"/>
-            <w:vAlign w:val="center"/>
-          </w:tcPr>
-          <w:p>
-            <w:pPr>
-              <w:ind w:left="720"/>
-              <w:jc w:val="center"/>
-              <w:rPr>
-                <w:del w:id="245" w:author="Xavier Hoenner" w:date="2014-07-10T10:48:00Z"/>
-                <w:b/>
-              </w:rPr>
-              <w:pPrChange w:id="246" w:author="Xavier Hoenner" w:date="2015-08-20T16:26:00Z">
-                <w:pPr>
-                  <w:jc w:val="center"/>
-                </w:pPr>
-              </w:pPrChange>
-            </w:pPr>
-            <w:del w:id="247" w:author="Xavier Hoenner" w:date="2014-07-10T10:48:00Z">
-              <w:r>
-                <w:rPr>
-                  <w:b/>
-                </w:rPr>
-                <w:delText>start_date</w:delText>
-              </w:r>
-            </w:del>
-          </w:p>
-        </w:tc>
-        <w:tc>
-          <w:tcPr>
-            <w:tcW w:w="673" w:type="dxa"/>
-            <w:vAlign w:val="center"/>
-          </w:tcPr>
-          <w:p>
-            <w:pPr>
-              <w:ind w:left="720"/>
-              <w:jc w:val="center"/>
-              <w:rPr>
-                <w:del w:id="248" w:author="Xavier Hoenner" w:date="2014-07-10T10:48:00Z"/>
-                <w:b/>
-              </w:rPr>
-              <w:pPrChange w:id="249" w:author="Xavier Hoenner" w:date="2015-08-20T16:26:00Z">
-                <w:pPr>
-                  <w:jc w:val="center"/>
-                </w:pPr>
-              </w:pPrChange>
-            </w:pPr>
-            <w:del w:id="250" w:author="Xavier Hoenner" w:date="2014-07-10T10:48:00Z">
-              <w:r>
-                <w:rPr>
-                  <w:b/>
-                </w:rPr>
-                <w:delText>end_date</w:delText>
-              </w:r>
-            </w:del>
-          </w:p>
-        </w:tc>
-        <w:tc>
-          <w:tcPr>
-            <w:tcW w:w="1275" w:type="dxa"/>
-            <w:vAlign w:val="center"/>
-          </w:tcPr>
-          <w:p>
-            <w:pPr>
-              <w:ind w:left="720"/>
-              <w:jc w:val="center"/>
-              <w:rPr>
                 <w:del w:id="251" w:author="Xavier Hoenner" w:date="2014-07-10T10:48:00Z"/>
-                <w:b/>
+                <w:rFonts w:ascii="Tahoma" w:hAnsi="Tahoma" w:cs="Tahoma"/>
+                <w:sz w:val="16"/>
+                <w:szCs w:val="16"/>
               </w:rPr>
               <w:pPrChange w:id="252" w:author="Xavier Hoenner" w:date="2015-08-20T16:26:00Z">
                 <w:pPr>
@@ -5361,19 +5360,11 @@
                 </w:pPr>
               </w:pPrChange>
             </w:pPr>
-            <w:del w:id="253" w:author="Xavier Hoenner" w:date="2014-07-10T10:48:00Z">
-              <w:r>
-                <w:rPr>
-                  <w:b/>
-                </w:rPr>
-                <w:delText>coverage_duration</w:delText>
-              </w:r>
-            </w:del>
-          </w:p>
-        </w:tc>
-        <w:tc>
-          <w:tcPr>
-            <w:tcW w:w="1752" w:type="dxa"/>
+          </w:p>
+        </w:tc>
+        <w:tc>
+          <w:tcPr>
+            <w:tcW w:w="757" w:type="dxa"/>
             <w:vAlign w:val="center"/>
           </w:tcPr>
           <w:p>
@@ -5381,34 +5372,22 @@
               <w:ind w:left="720"/>
               <w:jc w:val="center"/>
               <w:rPr>
-                <w:del w:id="254" w:author="Xavier Hoenner" w:date="2014-07-10T10:48:00Z"/>
-                <w:b/>
-              </w:rPr>
-              <w:pPrChange w:id="255" w:author="Xavier Hoenner" w:date="2015-08-20T16:26:00Z">
+                <w:del w:id="253" w:author="Xavier Hoenner" w:date="2014-07-10T10:48:00Z"/>
+                <w:rFonts w:ascii="Tahoma" w:hAnsi="Tahoma" w:cs="Tahoma"/>
+                <w:sz w:val="16"/>
+                <w:szCs w:val="16"/>
+              </w:rPr>
+              <w:pPrChange w:id="254" w:author="Xavier Hoenner" w:date="2015-08-20T16:26:00Z">
                 <w:pPr>
                   <w:jc w:val="center"/>
                 </w:pPr>
               </w:pPrChange>
             </w:pPr>
-            <w:del w:id="256" w:author="Xavier Hoenner" w:date="2014-07-10T10:48:00Z">
-              <w:r>
-                <w:rPr>
-                  <w:b/>
-                </w:rPr>
-                <w:delText>pi_name</w:delText>
-              </w:r>
-            </w:del>
-          </w:p>
-        </w:tc>
-      </w:tr>
-      <w:tr>
-        <w:trPr>
-          <w:jc w:val="center"/>
-          <w:del w:id="257" w:author="Xavier Hoenner" w:date="2014-07-10T10:48:00Z"/>
-        </w:trPr>
-        <w:tc>
-          <w:tcPr>
-            <w:tcW w:w="967" w:type="dxa"/>
+          </w:p>
+        </w:tc>
+        <w:tc>
+          <w:tcPr>
+            <w:tcW w:w="673" w:type="dxa"/>
             <w:vAlign w:val="center"/>
           </w:tcPr>
           <w:p>
@@ -5416,377 +5395,56 @@
               <w:ind w:left="720"/>
               <w:jc w:val="center"/>
               <w:rPr>
-                <w:del w:id="258" w:author="Xavier Hoenner" w:date="2014-07-10T10:48:00Z"/>
-              </w:rPr>
-              <w:pPrChange w:id="259" w:author="Xavier Hoenner" w:date="2015-08-20T16:26:00Z">
+                <w:del w:id="255" w:author="Xavier Hoenner" w:date="2014-07-10T10:48:00Z"/>
+                <w:rFonts w:ascii="Tahoma" w:hAnsi="Tahoma" w:cs="Tahoma"/>
+                <w:sz w:val="16"/>
+                <w:szCs w:val="16"/>
+              </w:rPr>
+              <w:pPrChange w:id="256" w:author="Xavier Hoenner" w:date="2015-08-20T16:26:00Z">
                 <w:pPr>
                   <w:jc w:val="center"/>
                 </w:pPr>
               </w:pPrChange>
             </w:pPr>
-            <w:del w:id="260" w:author="Xavier Hoenner" w:date="2014-07-10T10:48:00Z">
-              <w:r>
-                <w:delText>Platform code</w:delText>
-              </w:r>
-            </w:del>
-          </w:p>
-        </w:tc>
-        <w:tc>
-          <w:tcPr>
-            <w:tcW w:w="757" w:type="dxa"/>
-            <w:vAlign w:val="center"/>
+          </w:p>
+        </w:tc>
+        <w:tc>
+          <w:tcPr>
+            <w:tcW w:w="1275" w:type="dxa"/>
           </w:tcPr>
           <w:p>
             <w:pPr>
               <w:ind w:left="720"/>
               <w:jc w:val="center"/>
               <w:rPr>
-                <w:del w:id="261" w:author="Xavier Hoenner" w:date="2014-07-10T10:48:00Z"/>
-              </w:rPr>
-              <w:pPrChange w:id="262" w:author="Xavier Hoenner" w:date="2015-08-20T16:26:00Z">
+                <w:del w:id="257" w:author="Xavier Hoenner" w:date="2014-07-10T10:48:00Z"/>
+                <w:rFonts w:ascii="Tahoma" w:hAnsi="Tahoma" w:cs="Tahoma"/>
+                <w:sz w:val="16"/>
+                <w:szCs w:val="16"/>
+              </w:rPr>
+              <w:pPrChange w:id="258" w:author="Xavier Hoenner" w:date="2015-08-20T16:26:00Z">
                 <w:pPr>
                   <w:jc w:val="center"/>
                 </w:pPr>
               </w:pPrChange>
             </w:pPr>
-            <w:del w:id="263" w:author="Xavier Hoenner" w:date="2014-07-10T10:48:00Z">
-              <w:r>
-                <w:delText>Latitudinal range</w:delText>
-              </w:r>
-            </w:del>
-          </w:p>
-        </w:tc>
-        <w:tc>
-          <w:tcPr>
-            <w:tcW w:w="957" w:type="dxa"/>
-            <w:vAlign w:val="center"/>
+          </w:p>
+        </w:tc>
+        <w:tc>
+          <w:tcPr>
+            <w:tcW w:w="1752" w:type="dxa"/>
           </w:tcPr>
           <w:p>
             <w:pPr>
               <w:ind w:left="720"/>
               <w:jc w:val="center"/>
               <w:rPr>
-                <w:del w:id="264" w:author="Xavier Hoenner" w:date="2014-07-10T10:48:00Z"/>
-              </w:rPr>
-              <w:pPrChange w:id="265" w:author="Xavier Hoenner" w:date="2015-08-20T16:26:00Z">
-                <w:pPr>
-                  <w:jc w:val="center"/>
-                </w:pPr>
-              </w:pPrChange>
-            </w:pPr>
-            <w:del w:id="266" w:author="Xavier Hoenner" w:date="2014-07-10T10:48:00Z">
-              <w:r>
-                <w:delText>Longitudinal range</w:delText>
-              </w:r>
-            </w:del>
-          </w:p>
-        </w:tc>
-        <w:tc>
-          <w:tcPr>
-            <w:tcW w:w="757" w:type="dxa"/>
-            <w:vAlign w:val="center"/>
-          </w:tcPr>
-          <w:p>
-            <w:pPr>
-              <w:ind w:left="720"/>
-              <w:jc w:val="center"/>
-              <w:rPr>
-                <w:del w:id="267" w:author="Xavier Hoenner" w:date="2014-07-10T10:48:00Z"/>
-              </w:rPr>
-              <w:pPrChange w:id="268" w:author="Xavier Hoenner" w:date="2015-08-20T16:26:00Z">
-                <w:pPr>
-                  <w:jc w:val="center"/>
-                </w:pPr>
-              </w:pPrChange>
-            </w:pPr>
-            <w:del w:id="269" w:author="Xavier Hoenner" w:date="2014-07-10T10:48:00Z">
-              <w:r>
-                <w:delText>Start</w:delText>
-              </w:r>
-            </w:del>
-          </w:p>
-        </w:tc>
-        <w:tc>
-          <w:tcPr>
-            <w:tcW w:w="673" w:type="dxa"/>
-            <w:vAlign w:val="center"/>
-          </w:tcPr>
-          <w:p>
-            <w:pPr>
-              <w:ind w:left="720"/>
-              <w:jc w:val="center"/>
-              <w:rPr>
-                <w:del w:id="270" w:author="Xavier Hoenner" w:date="2014-07-10T10:48:00Z"/>
-              </w:rPr>
-              <w:pPrChange w:id="271" w:author="Xavier Hoenner" w:date="2015-08-20T16:26:00Z">
-                <w:pPr>
-                  <w:jc w:val="center"/>
-                </w:pPr>
-              </w:pPrChange>
-            </w:pPr>
-            <w:del w:id="272" w:author="Xavier Hoenner" w:date="2014-07-10T10:48:00Z">
-              <w:r>
-                <w:delText>End</w:delText>
-              </w:r>
-            </w:del>
-          </w:p>
-        </w:tc>
-        <w:tc>
-          <w:tcPr>
-            <w:tcW w:w="1275" w:type="dxa"/>
-            <w:vAlign w:val="center"/>
-          </w:tcPr>
-          <w:p>
-            <w:pPr>
-              <w:ind w:left="720"/>
-              <w:jc w:val="center"/>
-              <w:rPr>
-                <w:del w:id="273" w:author="Xavier Hoenner" w:date="2014-07-10T10:48:00Z"/>
-              </w:rPr>
-              <w:pPrChange w:id="274" w:author="Xavier Hoenner" w:date="2015-08-20T16:26:00Z">
-                <w:pPr>
-                  <w:jc w:val="center"/>
-                </w:pPr>
-              </w:pPrChange>
-            </w:pPr>
-            <w:del w:id="275" w:author="Xavier Hoenner" w:date="2014-07-10T10:48:00Z">
-              <w:r>
-                <w:delText>Time coverage (</w:delText>
-              </w:r>
-              <w:r>
-                <w:delText>years</w:delText>
-              </w:r>
-              <w:r>
-                <w:delText>)</w:delText>
-              </w:r>
-            </w:del>
-          </w:p>
-        </w:tc>
-        <w:tc>
-          <w:tcPr>
-            <w:tcW w:w="1752" w:type="dxa"/>
-            <w:vAlign w:val="center"/>
-          </w:tcPr>
-          <w:p>
-            <w:pPr>
-              <w:ind w:left="720"/>
-              <w:jc w:val="center"/>
-              <w:rPr>
-                <w:del w:id="276" w:author="Xavier Hoenner" w:date="2014-07-10T10:48:00Z"/>
-              </w:rPr>
-              <w:pPrChange w:id="277" w:author="Xavier Hoenner" w:date="2015-08-20T16:26:00Z">
-                <w:pPr>
-                  <w:jc w:val="center"/>
-                </w:pPr>
-              </w:pPrChange>
-            </w:pPr>
-            <w:del w:id="278" w:author="Xavier Hoenner" w:date="2014-07-10T10:48:00Z">
-              <w:r>
-                <w:delText>Principal investigator</w:delText>
-              </w:r>
-            </w:del>
-          </w:p>
-        </w:tc>
-      </w:tr>
-      <w:tr>
-        <w:trPr>
-          <w:jc w:val="center"/>
-          <w:del w:id="279" w:author="Xavier Hoenner" w:date="2014-07-10T10:48:00Z"/>
-        </w:trPr>
-        <w:tc>
-          <w:tcPr>
-            <w:tcW w:w="7138" w:type="dxa"/>
-            <w:gridSpan w:val="7"/>
-            <w:shd w:val="clear" w:color="auto" w:fill="595959" w:themeFill="text1" w:themeFillTint="A6"/>
-            <w:vAlign w:val="center"/>
-          </w:tcPr>
-          <w:p>
-            <w:pPr>
-              <w:ind w:left="720"/>
-              <w:jc w:val="center"/>
-              <w:rPr>
-                <w:del w:id="280" w:author="Xavier Hoenner" w:date="2014-07-10T10:48:00Z"/>
-              </w:rPr>
-              <w:pPrChange w:id="281" w:author="Xavier Hoenner" w:date="2015-08-20T16:26:00Z">
-                <w:pPr>
-                  <w:jc w:val="center"/>
-                </w:pPr>
-              </w:pPrChange>
-            </w:pPr>
-            <w:del w:id="282" w:author="Xavier Hoenner" w:date="2014-07-10T10:48:00Z">
-              <w:r>
-                <w:delText>Headers = ‘organisation’</w:delText>
-              </w:r>
-            </w:del>
-          </w:p>
-        </w:tc>
-      </w:tr>
-      <w:tr>
-        <w:trPr>
-          <w:jc w:val="center"/>
-          <w:del w:id="283" w:author="Xavier Hoenner" w:date="2014-07-10T10:48:00Z"/>
-        </w:trPr>
-        <w:tc>
-          <w:tcPr>
-            <w:tcW w:w="7138" w:type="dxa"/>
-            <w:gridSpan w:val="7"/>
-            <w:shd w:val="clear" w:color="auto" w:fill="BFBFBF" w:themeFill="background1" w:themeFillShade="BF"/>
-            <w:vAlign w:val="center"/>
-          </w:tcPr>
-          <w:p>
-            <w:pPr>
-              <w:ind w:left="720"/>
-              <w:rPr>
-                <w:del w:id="284" w:author="Xavier Hoenner" w:date="2014-07-10T10:48:00Z"/>
-              </w:rPr>
-              <w:pPrChange w:id="285" w:author="Xavier Hoenner" w:date="2015-08-20T16:26:00Z">
-                <w:pPr/>
-              </w:pPrChange>
-            </w:pPr>
-            <w:del w:id="286" w:author="Xavier Hoenner" w:date="2014-07-10T10:48:00Z">
-              <w:r>
-                <w:delText>Sub-headers = ‘oxygen_sensor’</w:delText>
-              </w:r>
-            </w:del>
-          </w:p>
-        </w:tc>
-      </w:tr>
-      <w:tr>
-        <w:trPr>
-          <w:jc w:val="center"/>
-          <w:del w:id="287" w:author="Xavier Hoenner" w:date="2014-07-10T10:48:00Z"/>
-        </w:trPr>
-        <w:tc>
-          <w:tcPr>
-            <w:tcW w:w="967" w:type="dxa"/>
-            <w:vAlign w:val="center"/>
-          </w:tcPr>
-          <w:p>
-            <w:pPr>
-              <w:ind w:left="720"/>
-              <w:jc w:val="center"/>
-              <w:rPr>
-                <w:del w:id="288" w:author="Xavier Hoenner" w:date="2014-07-10T10:48:00Z"/>
-              </w:rPr>
-              <w:pPrChange w:id="289" w:author="Xavier Hoenner" w:date="2015-08-20T16:26:00Z">
-                <w:pPr>
-                  <w:jc w:val="center"/>
-                </w:pPr>
-              </w:pPrChange>
-            </w:pPr>
-          </w:p>
-        </w:tc>
-        <w:tc>
-          <w:tcPr>
-            <w:tcW w:w="757" w:type="dxa"/>
-            <w:vAlign w:val="center"/>
-          </w:tcPr>
-          <w:p>
-            <w:pPr>
-              <w:ind w:left="720"/>
-              <w:jc w:val="center"/>
-              <w:rPr>
-                <w:del w:id="290" w:author="Xavier Hoenner" w:date="2014-07-10T10:48:00Z"/>
-              </w:rPr>
-              <w:pPrChange w:id="291" w:author="Xavier Hoenner" w:date="2015-08-20T16:26:00Z">
-                <w:pPr>
-                  <w:jc w:val="center"/>
-                </w:pPr>
-              </w:pPrChange>
-            </w:pPr>
-          </w:p>
-        </w:tc>
-        <w:tc>
-          <w:tcPr>
-            <w:tcW w:w="957" w:type="dxa"/>
-            <w:vAlign w:val="center"/>
-          </w:tcPr>
-          <w:p>
-            <w:pPr>
-              <w:ind w:left="720"/>
-              <w:jc w:val="center"/>
-              <w:rPr>
-                <w:del w:id="292" w:author="Xavier Hoenner" w:date="2014-07-10T10:48:00Z"/>
-              </w:rPr>
-              <w:pPrChange w:id="293" w:author="Xavier Hoenner" w:date="2015-08-20T16:26:00Z">
-                <w:pPr>
-                  <w:jc w:val="center"/>
-                </w:pPr>
-              </w:pPrChange>
-            </w:pPr>
-          </w:p>
-        </w:tc>
-        <w:tc>
-          <w:tcPr>
-            <w:tcW w:w="757" w:type="dxa"/>
-            <w:vAlign w:val="center"/>
-          </w:tcPr>
-          <w:p>
-            <w:pPr>
-              <w:ind w:left="720"/>
-              <w:jc w:val="center"/>
-              <w:rPr>
-                <w:del w:id="294" w:author="Xavier Hoenner" w:date="2014-07-10T10:48:00Z"/>
-              </w:rPr>
-              <w:pPrChange w:id="295" w:author="Xavier Hoenner" w:date="2015-08-20T16:26:00Z">
-                <w:pPr>
-                  <w:jc w:val="center"/>
-                </w:pPr>
-              </w:pPrChange>
-            </w:pPr>
-          </w:p>
-        </w:tc>
-        <w:tc>
-          <w:tcPr>
-            <w:tcW w:w="673" w:type="dxa"/>
-            <w:vAlign w:val="center"/>
-          </w:tcPr>
-          <w:p>
-            <w:pPr>
-              <w:ind w:left="720"/>
-              <w:jc w:val="center"/>
-              <w:rPr>
-                <w:del w:id="296" w:author="Xavier Hoenner" w:date="2014-07-10T10:48:00Z"/>
-              </w:rPr>
-              <w:pPrChange w:id="297" w:author="Xavier Hoenner" w:date="2015-08-20T16:26:00Z">
-                <w:pPr>
-                  <w:jc w:val="center"/>
-                </w:pPr>
-              </w:pPrChange>
-            </w:pPr>
-          </w:p>
-        </w:tc>
-        <w:tc>
-          <w:tcPr>
-            <w:tcW w:w="1275" w:type="dxa"/>
-          </w:tcPr>
-          <w:p>
-            <w:pPr>
-              <w:ind w:left="720"/>
-              <w:jc w:val="center"/>
-              <w:rPr>
-                <w:del w:id="298" w:author="Xavier Hoenner" w:date="2014-07-10T10:48:00Z"/>
-              </w:rPr>
-              <w:pPrChange w:id="299" w:author="Xavier Hoenner" w:date="2015-08-20T16:26:00Z">
-                <w:pPr>
-                  <w:jc w:val="center"/>
-                </w:pPr>
-              </w:pPrChange>
-            </w:pPr>
-          </w:p>
-        </w:tc>
-        <w:tc>
-          <w:tcPr>
-            <w:tcW w:w="1752" w:type="dxa"/>
-          </w:tcPr>
-          <w:p>
-            <w:pPr>
-              <w:ind w:left="720"/>
-              <w:jc w:val="center"/>
-              <w:rPr>
-                <w:del w:id="300" w:author="Xavier Hoenner" w:date="2014-07-10T10:48:00Z"/>
-              </w:rPr>
-              <w:pPrChange w:id="301" w:author="Xavier Hoenner" w:date="2015-08-20T16:26:00Z">
+                <w:del w:id="259" w:author="Xavier Hoenner" w:date="2014-07-10T10:48:00Z"/>
+                <w:rFonts w:ascii="Tahoma" w:hAnsi="Tahoma" w:cs="Tahoma"/>
+                <w:sz w:val="16"/>
+                <w:szCs w:val="16"/>
+              </w:rPr>
+              <w:pPrChange w:id="260" w:author="Xavier Hoenner" w:date="2015-08-20T16:26:00Z">
                 <w:pPr>
                   <w:jc w:val="center"/>
                 </w:pPr>
@@ -5800,10 +5458,10 @@
       <w:pPr>
         <w:ind w:left="720"/>
         <w:rPr>
-          <w:del w:id="302" w:author="Xavier Hoenner" w:date="2014-06-11T16:53:00Z"/>
+          <w:del w:id="261" w:author="Xavier Hoenner" w:date="2014-06-11T16:53:00Z"/>
           <w:szCs w:val="24"/>
         </w:rPr>
-        <w:pPrChange w:id="303" w:author="Xavier Hoenner" w:date="2015-08-20T16:26:00Z">
+        <w:pPrChange w:id="262" w:author="Xavier Hoenner" w:date="2015-08-20T16:26:00Z">
           <w:pPr/>
         </w:pPrChange>
       </w:pPr>
@@ -5812,15 +5470,10 @@
       <w:pPr>
         <w:pStyle w:val="Heading2"/>
         <w:rPr>
-          <w:del w:id="304" w:author="Xavier Hoenner" w:date="2014-06-11T16:53:00Z"/>
-        </w:rPr>
-        <w:pPrChange w:id="305" w:author="Xavier Hoenner" w:date="2015-08-20T16:26:00Z">
-          <w:pPr>
-            <w:pStyle w:val="Heading2"/>
-          </w:pPr>
-        </w:pPrChange>
+          <w:del w:id="263" w:author="Xavier Hoenner" w:date="2014-06-11T16:53:00Z"/>
+        </w:rPr>
       </w:pPr>
-      <w:del w:id="306" w:author="Xavier Hoenner" w:date="2014-06-11T16:53:00Z">
+      <w:del w:id="264" w:author="Xavier Hoenner" w:date="2014-06-11T16:53:00Z">
         <w:r>
           <w:delText>1.</w:delText>
         </w:r>
@@ -5847,15 +5500,15 @@
         <w:spacing w:line="360" w:lineRule="auto"/>
         <w:ind w:left="720"/>
         <w:rPr>
-          <w:del w:id="307" w:author="Xavier Hoenner" w:date="2014-06-11T16:53:00Z"/>
-        </w:rPr>
-        <w:pPrChange w:id="308" w:author="Xavier Hoenner" w:date="2015-08-20T16:26:00Z">
+          <w:del w:id="265" w:author="Xavier Hoenner" w:date="2014-06-11T16:53:00Z"/>
+        </w:rPr>
+        <w:pPrChange w:id="266" w:author="Xavier Hoenner" w:date="2015-08-20T16:26:00Z">
           <w:pPr>
             <w:pStyle w:val="Heading3"/>
           </w:pPr>
         </w:pPrChange>
       </w:pPr>
-      <w:del w:id="309" w:author="Xavier Hoenner" w:date="2014-06-11T16:53:00Z">
+      <w:del w:id="267" w:author="Xavier Hoenner" w:date="2014-06-11T16:53:00Z">
         <w:r>
           <w:rPr>
             <w:b w:val="0"/>
@@ -5918,16 +5571,16 @@
         <w:spacing w:line="360" w:lineRule="auto"/>
         <w:ind w:left="720"/>
         <w:rPr>
-          <w:del w:id="310" w:author="Xavier Hoenner" w:date="2014-06-11T16:53:00Z"/>
+          <w:del w:id="268" w:author="Xavier Hoenner" w:date="2014-06-11T16:53:00Z"/>
           <w:u w:val="none"/>
         </w:rPr>
-        <w:pPrChange w:id="311" w:author="Xavier Hoenner" w:date="2015-08-20T16:26:00Z">
+        <w:pPrChange w:id="269" w:author="Xavier Hoenner" w:date="2015-08-20T16:26:00Z">
           <w:pPr>
             <w:pStyle w:val="Heading3"/>
           </w:pPr>
         </w:pPrChange>
       </w:pPr>
-      <w:del w:id="312" w:author="Xavier Hoenner" w:date="2014-06-11T16:53:00Z">
+      <w:del w:id="270" w:author="Xavier Hoenner" w:date="2014-06-11T16:53:00Z">
         <w:r>
           <w:br/>
         </w:r>
@@ -6003,9 +5656,9 @@
         <w:ind w:left="720"/>
         <w:outlineLvl w:val="1"/>
         <w:rPr>
-          <w:del w:id="313" w:author="Xavier Hoenner" w:date="2014-06-11T16:53:00Z"/>
-        </w:rPr>
-        <w:pPrChange w:id="314" w:author="Xavier Hoenner" w:date="2015-08-20T16:26:00Z">
+          <w:del w:id="271" w:author="Xavier Hoenner" w:date="2014-06-11T16:53:00Z"/>
+        </w:rPr>
+        <w:pPrChange w:id="272" w:author="Xavier Hoenner" w:date="2015-08-20T16:26:00Z">
           <w:pPr/>
         </w:pPrChange>
       </w:pPr>
@@ -6018,13 +5671,13 @@
         <w:ind w:left="720"/>
         <w:outlineLvl w:val="1"/>
         <w:rPr>
-          <w:del w:id="315" w:author="Xavier Hoenner" w:date="2014-06-11T16:53:00Z"/>
-        </w:rPr>
-        <w:pPrChange w:id="316" w:author="Xavier Hoenner" w:date="2015-08-20T16:26:00Z">
+          <w:del w:id="273" w:author="Xavier Hoenner" w:date="2014-06-11T16:53:00Z"/>
+        </w:rPr>
+        <w:pPrChange w:id="274" w:author="Xavier Hoenner" w:date="2015-08-20T16:26:00Z">
           <w:pPr/>
         </w:pPrChange>
       </w:pPr>
-      <w:del w:id="317" w:author="Xavier Hoenner" w:date="2014-06-11T16:53:00Z">
+      <w:del w:id="275" w:author="Xavier Hoenner" w:date="2014-06-11T16:53:00Z">
         <w:r>
           <w:rPr>
             <w:u w:val="single"/>
@@ -6045,7 +5698,7 @@
       </w:tblGrid>
       <w:tr>
         <w:trPr>
-          <w:del w:id="318" w:author="Xavier Hoenner" w:date="2014-06-11T16:53:00Z"/>
+          <w:del w:id="276" w:author="Xavier Hoenner" w:date="2014-06-11T16:53:00Z"/>
         </w:trPr>
         <w:tc>
           <w:tcPr>
@@ -6059,18 +5712,18 @@
               <w:ind w:left="720"/>
               <w:outlineLvl w:val="1"/>
               <w:rPr>
-                <w:del w:id="319" w:author="Xavier Hoenner" w:date="2014-06-11T16:53:00Z"/>
+                <w:del w:id="277" w:author="Xavier Hoenner" w:date="2014-06-11T16:53:00Z"/>
                 <w:b/>
                 <w:sz w:val="24"/>
                 <w:szCs w:val="24"/>
               </w:rPr>
-              <w:pPrChange w:id="320" w:author="Xavier Hoenner" w:date="2015-08-20T16:26:00Z">
+              <w:pPrChange w:id="278" w:author="Xavier Hoenner" w:date="2015-08-20T16:26:00Z">
                 <w:pPr>
                   <w:spacing w:after="200" w:line="276" w:lineRule="auto"/>
                 </w:pPr>
               </w:pPrChange>
             </w:pPr>
-            <w:del w:id="321" w:author="Xavier Hoenner" w:date="2014-06-11T16:53:00Z">
+            <w:del w:id="279" w:author="Xavier Hoenner" w:date="2014-06-11T16:53:00Z">
               <w:r>
                 <w:rPr>
                   <w:b/>
@@ -6094,17 +5747,17 @@
               <w:ind w:left="720"/>
               <w:outlineLvl w:val="1"/>
               <w:rPr>
-                <w:del w:id="322" w:author="Xavier Hoenner" w:date="2014-06-11T16:53:00Z"/>
+                <w:del w:id="280" w:author="Xavier Hoenner" w:date="2014-06-11T16:53:00Z"/>
                 <w:sz w:val="24"/>
                 <w:szCs w:val="24"/>
               </w:rPr>
-              <w:pPrChange w:id="323" w:author="Xavier Hoenner" w:date="2015-08-20T16:26:00Z">
+              <w:pPrChange w:id="281" w:author="Xavier Hoenner" w:date="2015-08-20T16:26:00Z">
                 <w:pPr>
                   <w:spacing w:after="200" w:line="276" w:lineRule="auto"/>
                 </w:pPr>
               </w:pPrChange>
             </w:pPr>
-            <w:del w:id="324" w:author="Xavier Hoenner" w:date="2014-05-01T12:04:00Z">
+            <w:del w:id="282" w:author="Xavier Hoenner" w:date="2014-05-01T12:04:00Z">
               <w:r>
                 <w:rPr>
                   <w:sz w:val="24"/>
@@ -6132,7 +5785,7 @@
       </w:tr>
       <w:tr>
         <w:trPr>
-          <w:del w:id="325" w:author="Xavier Hoenner" w:date="2014-06-11T16:53:00Z"/>
+          <w:del w:id="283" w:author="Xavier Hoenner" w:date="2014-06-11T16:53:00Z"/>
         </w:trPr>
         <w:tc>
           <w:tcPr>
@@ -6146,18 +5799,18 @@
               <w:ind w:left="720"/>
               <w:outlineLvl w:val="1"/>
               <w:rPr>
-                <w:del w:id="326" w:author="Xavier Hoenner" w:date="2014-06-11T16:53:00Z"/>
+                <w:del w:id="284" w:author="Xavier Hoenner" w:date="2014-06-11T16:53:00Z"/>
                 <w:b/>
                 <w:sz w:val="24"/>
                 <w:szCs w:val="24"/>
               </w:rPr>
-              <w:pPrChange w:id="327" w:author="Xavier Hoenner" w:date="2015-08-20T16:26:00Z">
+              <w:pPrChange w:id="285" w:author="Xavier Hoenner" w:date="2015-08-20T16:26:00Z">
                 <w:pPr>
                   <w:spacing w:after="200" w:line="276" w:lineRule="auto"/>
                 </w:pPr>
               </w:pPrChange>
             </w:pPr>
-            <w:del w:id="328" w:author="Xavier Hoenner" w:date="2014-06-11T16:53:00Z">
+            <w:del w:id="286" w:author="Xavier Hoenner" w:date="2014-06-11T16:53:00Z">
               <w:r>
                 <w:rPr>
                   <w:b/>
@@ -6181,17 +5834,17 @@
               <w:ind w:left="720"/>
               <w:outlineLvl w:val="1"/>
               <w:rPr>
-                <w:del w:id="329" w:author="Xavier Hoenner" w:date="2014-06-11T16:53:00Z"/>
+                <w:del w:id="287" w:author="Xavier Hoenner" w:date="2014-06-11T16:53:00Z"/>
                 <w:sz w:val="24"/>
                 <w:szCs w:val="24"/>
               </w:rPr>
-              <w:pPrChange w:id="330" w:author="Xavier Hoenner" w:date="2015-08-20T16:26:00Z">
+              <w:pPrChange w:id="288" w:author="Xavier Hoenner" w:date="2015-08-20T16:26:00Z">
                 <w:pPr>
                   <w:spacing w:after="200" w:line="276" w:lineRule="auto"/>
                 </w:pPr>
               </w:pPrChange>
             </w:pPr>
-            <w:del w:id="331" w:author="Xavier Hoenner" w:date="2014-05-01T12:04:00Z">
+            <w:del w:id="289" w:author="Xavier Hoenner" w:date="2014-05-01T12:04:00Z">
               <w:r>
                 <w:rPr>
                   <w:sz w:val="24"/>
@@ -6205,7 +5858,7 @@
       </w:tr>
       <w:tr>
         <w:trPr>
-          <w:del w:id="332" w:author="Xavier Hoenner" w:date="2014-06-11T16:53:00Z"/>
+          <w:del w:id="290" w:author="Xavier Hoenner" w:date="2014-06-11T16:53:00Z"/>
         </w:trPr>
         <w:tc>
           <w:tcPr>
@@ -6219,18 +5872,18 @@
               <w:ind w:left="720"/>
               <w:outlineLvl w:val="1"/>
               <w:rPr>
-                <w:del w:id="333" w:author="Xavier Hoenner" w:date="2014-06-11T16:53:00Z"/>
+                <w:del w:id="291" w:author="Xavier Hoenner" w:date="2014-06-11T16:53:00Z"/>
                 <w:b/>
                 <w:sz w:val="24"/>
                 <w:szCs w:val="24"/>
               </w:rPr>
-              <w:pPrChange w:id="334" w:author="Xavier Hoenner" w:date="2015-08-20T16:26:00Z">
+              <w:pPrChange w:id="292" w:author="Xavier Hoenner" w:date="2015-08-20T16:26:00Z">
                 <w:pPr>
                   <w:spacing w:after="200" w:line="276" w:lineRule="auto"/>
                 </w:pPr>
               </w:pPrChange>
             </w:pPr>
-            <w:del w:id="335" w:author="Xavier Hoenner" w:date="2014-06-11T16:53:00Z">
+            <w:del w:id="293" w:author="Xavier Hoenner" w:date="2014-06-11T16:53:00Z">
               <w:r>
                 <w:rPr>
                   <w:b/>
@@ -6254,17 +5907,17 @@
               <w:ind w:left="720"/>
               <w:outlineLvl w:val="1"/>
               <w:rPr>
-                <w:del w:id="336" w:author="Xavier Hoenner" w:date="2014-06-11T16:53:00Z"/>
+                <w:del w:id="294" w:author="Xavier Hoenner" w:date="2014-06-11T16:53:00Z"/>
                 <w:sz w:val="24"/>
                 <w:szCs w:val="24"/>
               </w:rPr>
-              <w:pPrChange w:id="337" w:author="Xavier Hoenner" w:date="2015-08-20T16:26:00Z">
+              <w:pPrChange w:id="295" w:author="Xavier Hoenner" w:date="2015-08-20T16:26:00Z">
                 <w:pPr>
                   <w:spacing w:after="200" w:line="276" w:lineRule="auto"/>
                 </w:pPr>
               </w:pPrChange>
             </w:pPr>
-            <w:del w:id="338" w:author="Xavier Hoenner" w:date="2014-05-01T12:04:00Z">
+            <w:del w:id="296" w:author="Xavier Hoenner" w:date="2014-05-01T12:04:00Z">
               <w:r>
                 <w:rPr>
                   <w:sz w:val="24"/>
@@ -6278,7 +5931,7 @@
       </w:tr>
       <w:tr>
         <w:trPr>
-          <w:del w:id="339" w:author="Xavier Hoenner" w:date="2014-06-11T16:53:00Z"/>
+          <w:del w:id="297" w:author="Xavier Hoenner" w:date="2014-06-11T16:53:00Z"/>
         </w:trPr>
         <w:tc>
           <w:tcPr>
@@ -6292,18 +5945,18 @@
               <w:ind w:left="720"/>
               <w:outlineLvl w:val="1"/>
               <w:rPr>
-                <w:del w:id="340" w:author="Xavier Hoenner" w:date="2014-06-11T16:53:00Z"/>
+                <w:del w:id="298" w:author="Xavier Hoenner" w:date="2014-06-11T16:53:00Z"/>
                 <w:b/>
                 <w:sz w:val="24"/>
                 <w:szCs w:val="24"/>
               </w:rPr>
-              <w:pPrChange w:id="341" w:author="Xavier Hoenner" w:date="2015-08-20T16:26:00Z">
+              <w:pPrChange w:id="299" w:author="Xavier Hoenner" w:date="2015-08-20T16:26:00Z">
                 <w:pPr>
                   <w:spacing w:after="200" w:line="276" w:lineRule="auto"/>
                 </w:pPr>
               </w:pPrChange>
             </w:pPr>
-            <w:del w:id="342" w:author="Xavier Hoenner" w:date="2014-06-11T16:53:00Z">
+            <w:del w:id="300" w:author="Xavier Hoenner" w:date="2014-06-11T16:53:00Z">
               <w:r>
                 <w:rPr>
                   <w:b/>
@@ -6327,17 +5980,17 @@
               <w:ind w:left="720"/>
               <w:outlineLvl w:val="1"/>
               <w:rPr>
-                <w:del w:id="343" w:author="Xavier Hoenner" w:date="2014-06-11T16:53:00Z"/>
+                <w:del w:id="301" w:author="Xavier Hoenner" w:date="2014-06-11T16:53:00Z"/>
                 <w:sz w:val="24"/>
                 <w:szCs w:val="24"/>
               </w:rPr>
-              <w:pPrChange w:id="344" w:author="Xavier Hoenner" w:date="2015-08-20T16:26:00Z">
+              <w:pPrChange w:id="302" w:author="Xavier Hoenner" w:date="2015-08-20T16:26:00Z">
                 <w:pPr>
                   <w:spacing w:after="200" w:line="276" w:lineRule="auto"/>
                 </w:pPr>
               </w:pPrChange>
             </w:pPr>
-            <w:del w:id="345" w:author="Xavier Hoenner" w:date="2014-06-11T16:53:00Z">
+            <w:del w:id="303" w:author="Xavier Hoenner" w:date="2014-06-11T16:53:00Z">
               <w:r>
                 <w:rPr>
                   <w:sz w:val="24"/>
@@ -6365,9 +6018,9 @@
         <w:ind w:left="720"/>
         <w:outlineLvl w:val="1"/>
         <w:rPr>
-          <w:del w:id="346" w:author="Xavier Hoenner" w:date="2014-06-11T16:53:00Z"/>
-        </w:rPr>
-        <w:pPrChange w:id="347" w:author="Xavier Hoenner" w:date="2015-08-20T16:26:00Z">
+          <w:del w:id="304" w:author="Xavier Hoenner" w:date="2014-06-11T16:53:00Z"/>
+        </w:rPr>
+        <w:pPrChange w:id="305" w:author="Xavier Hoenner" w:date="2015-08-20T16:26:00Z">
           <w:pPr/>
         </w:pPrChange>
       </w:pPr>
@@ -6380,13 +6033,13 @@
         <w:ind w:left="720"/>
         <w:outlineLvl w:val="1"/>
         <w:rPr>
-          <w:del w:id="348" w:author="Xavier Hoenner" w:date="2014-06-11T16:53:00Z"/>
-        </w:rPr>
-        <w:pPrChange w:id="349" w:author="Xavier Hoenner" w:date="2015-08-20T16:26:00Z">
+          <w:del w:id="306" w:author="Xavier Hoenner" w:date="2014-06-11T16:53:00Z"/>
+        </w:rPr>
+        <w:pPrChange w:id="307" w:author="Xavier Hoenner" w:date="2015-08-20T16:26:00Z">
           <w:pPr/>
         </w:pPrChange>
       </w:pPr>
-      <w:del w:id="350" w:author="Xavier Hoenner" w:date="2014-06-11T16:53:00Z">
+      <w:del w:id="308" w:author="Xavier Hoenner" w:date="2014-06-11T16:53:00Z">
         <w:r>
           <w:rPr>
             <w:u w:val="single"/>
@@ -6418,15 +6071,15 @@
         <w:ind w:left="720"/>
         <w:outlineLvl w:val="1"/>
         <w:rPr>
-          <w:del w:id="351" w:author="Xavier Hoenner" w:date="2014-06-11T16:53:00Z"/>
-        </w:rPr>
-        <w:pPrChange w:id="352" w:author="Xavier Hoenner" w:date="2015-08-20T16:26:00Z">
+          <w:del w:id="309" w:author="Xavier Hoenner" w:date="2014-06-11T16:53:00Z"/>
+        </w:rPr>
+        <w:pPrChange w:id="310" w:author="Xavier Hoenner" w:date="2015-08-20T16:26:00Z">
           <w:pPr>
             <w:ind w:left="1843" w:hanging="1843"/>
           </w:pPr>
         </w:pPrChange>
       </w:pPr>
-      <w:del w:id="353" w:author="Xavier Hoenner" w:date="2014-06-11T16:53:00Z">
+      <w:del w:id="311" w:author="Xavier Hoenner" w:date="2014-06-11T16:53:00Z">
         <w:r>
           <w:rPr>
             <w:u w:val="single"/>
@@ -6458,15 +6111,15 @@
         <w:ind w:left="720"/>
         <w:outlineLvl w:val="1"/>
         <w:rPr>
-          <w:del w:id="354" w:author="Xavier Hoenner" w:date="2014-06-11T16:53:00Z"/>
-        </w:rPr>
-        <w:pPrChange w:id="355" w:author="Xavier Hoenner" w:date="2015-08-20T16:26:00Z">
+          <w:del w:id="312" w:author="Xavier Hoenner" w:date="2014-06-11T16:53:00Z"/>
+        </w:rPr>
+        <w:pPrChange w:id="313" w:author="Xavier Hoenner" w:date="2015-08-20T16:26:00Z">
           <w:pPr>
             <w:ind w:left="1843" w:hanging="1843"/>
           </w:pPr>
         </w:pPrChange>
       </w:pPr>
-      <w:del w:id="356" w:author="Xavier Hoenner" w:date="2014-06-11T16:53:00Z">
+      <w:del w:id="314" w:author="Xavier Hoenner" w:date="2014-06-11T16:53:00Z">
         <w:r>
           <w:rPr>
             <w:u w:val="single"/>
@@ -6492,15 +6145,15 @@
         <w:ind w:left="720"/>
         <w:outlineLvl w:val="1"/>
         <w:rPr>
-          <w:del w:id="357" w:author="Xavier Hoenner" w:date="2014-06-11T16:53:00Z"/>
-        </w:rPr>
-        <w:pPrChange w:id="358" w:author="Xavier Hoenner" w:date="2015-08-20T16:26:00Z">
+          <w:del w:id="315" w:author="Xavier Hoenner" w:date="2014-06-11T16:53:00Z"/>
+        </w:rPr>
+        <w:pPrChange w:id="316" w:author="Xavier Hoenner" w:date="2015-08-20T16:26:00Z">
           <w:pPr>
             <w:ind w:left="993" w:hanging="993"/>
           </w:pPr>
         </w:pPrChange>
       </w:pPr>
-      <w:del w:id="359" w:author="Xavier Hoenner" w:date="2014-06-11T16:53:00Z">
+      <w:del w:id="317" w:author="Xavier Hoenner" w:date="2014-06-11T16:53:00Z">
         <w:r>
           <w:rPr>
             <w:u w:val="single"/>
@@ -6628,7 +6281,7 @@
           <w:br/>
         </w:r>
       </w:del>
-      <w:del w:id="360" w:author="Xavier Hoenner" w:date="2013-07-11T10:57:00Z">
+      <w:del w:id="318" w:author="Xavier Hoenner" w:date="2013-07-11T10:57:00Z">
         <w:r>
           <w:rPr>
             <w:b/>
@@ -6675,9 +6328,9 @@
         <w:ind w:left="720"/>
         <w:outlineLvl w:val="1"/>
         <w:rPr>
-          <w:del w:id="361" w:author="Xavier Hoenner" w:date="2014-06-11T16:53:00Z"/>
-        </w:rPr>
-        <w:pPrChange w:id="362" w:author="Xavier Hoenner" w:date="2015-08-20T16:26:00Z">
+          <w:del w:id="319" w:author="Xavier Hoenner" w:date="2014-06-11T16:53:00Z"/>
+        </w:rPr>
+        <w:pPrChange w:id="320" w:author="Xavier Hoenner" w:date="2015-08-20T16:26:00Z">
           <w:pPr/>
         </w:pPrChange>
       </w:pPr>
@@ -6688,15 +6341,15 @@
         <w:spacing w:line="360" w:lineRule="auto"/>
         <w:ind w:left="720"/>
         <w:rPr>
-          <w:del w:id="363" w:author="Xavier Hoenner" w:date="2014-06-11T16:53:00Z"/>
-        </w:rPr>
-        <w:pPrChange w:id="364" w:author="Xavier Hoenner" w:date="2015-08-20T16:26:00Z">
+          <w:del w:id="321" w:author="Xavier Hoenner" w:date="2014-06-11T16:53:00Z"/>
+        </w:rPr>
+        <w:pPrChange w:id="322" w:author="Xavier Hoenner" w:date="2015-08-20T16:26:00Z">
           <w:pPr>
             <w:pStyle w:val="Heading3"/>
           </w:pPr>
         </w:pPrChange>
       </w:pPr>
-      <w:del w:id="365" w:author="Xavier Hoenner" w:date="2014-06-11T16:53:00Z">
+      <w:del w:id="323" w:author="Xavier Hoenner" w:date="2014-06-11T16:53:00Z">
         <w:r>
           <w:delText>Template</w:delText>
         </w:r>
@@ -6722,7 +6375,7 @@
       <w:tr>
         <w:trPr>
           <w:jc w:val="center"/>
-          <w:del w:id="366" w:author="Xavier Hoenner" w:date="2014-06-11T16:53:00Z"/>
+          <w:del w:id="324" w:author="Xavier Hoenner" w:date="2014-06-11T16:53:00Z"/>
         </w:trPr>
         <w:tc>
           <w:tcPr>
@@ -6738,18 +6391,18 @@
               <w:jc w:val="center"/>
               <w:outlineLvl w:val="1"/>
               <w:rPr>
-                <w:del w:id="367" w:author="Xavier Hoenner" w:date="2014-06-11T16:53:00Z"/>
+                <w:del w:id="325" w:author="Xavier Hoenner" w:date="2014-06-11T16:53:00Z"/>
                 <w:b/>
                 <w:sz w:val="24"/>
               </w:rPr>
-              <w:pPrChange w:id="368" w:author="Xavier Hoenner" w:date="2015-08-20T16:26:00Z">
+              <w:pPrChange w:id="326" w:author="Xavier Hoenner" w:date="2015-08-20T16:26:00Z">
                 <w:pPr>
                   <w:spacing w:after="200" w:line="276" w:lineRule="auto"/>
                   <w:jc w:val="center"/>
                 </w:pPr>
               </w:pPrChange>
             </w:pPr>
-            <w:del w:id="369" w:author="Xavier Hoenner" w:date="2014-06-11T16:53:00Z">
+            <w:del w:id="327" w:author="Xavier Hoenner" w:date="2014-06-11T16:53:00Z">
               <w:r>
                 <w:rPr>
                   <w:b/>
@@ -6773,18 +6426,18 @@
               <w:jc w:val="center"/>
               <w:outlineLvl w:val="1"/>
               <w:rPr>
-                <w:del w:id="370" w:author="Xavier Hoenner" w:date="2014-06-11T16:53:00Z"/>
+                <w:del w:id="328" w:author="Xavier Hoenner" w:date="2014-06-11T16:53:00Z"/>
                 <w:b/>
                 <w:sz w:val="24"/>
               </w:rPr>
-              <w:pPrChange w:id="371" w:author="Xavier Hoenner" w:date="2015-08-20T16:26:00Z">
+              <w:pPrChange w:id="329" w:author="Xavier Hoenner" w:date="2015-08-20T16:26:00Z">
                 <w:pPr>
                   <w:spacing w:after="200" w:line="276" w:lineRule="auto"/>
                   <w:jc w:val="center"/>
                 </w:pPr>
               </w:pPrChange>
             </w:pPr>
-            <w:del w:id="372" w:author="Xavier Hoenner" w:date="2014-06-11T16:53:00Z">
+            <w:del w:id="330" w:author="Xavier Hoenner" w:date="2014-06-11T16:53:00Z">
               <w:r>
                 <w:rPr>
                   <w:b/>
@@ -6808,17 +6461,17 @@
               <w:jc w:val="center"/>
               <w:outlineLvl w:val="1"/>
               <w:rPr>
-                <w:del w:id="373" w:author="Xavier Hoenner" w:date="2014-06-11T16:53:00Z"/>
+                <w:del w:id="331" w:author="Xavier Hoenner" w:date="2014-06-11T16:53:00Z"/>
                 <w:b/>
               </w:rPr>
-              <w:pPrChange w:id="374" w:author="Xavier Hoenner" w:date="2015-08-20T16:26:00Z">
+              <w:pPrChange w:id="332" w:author="Xavier Hoenner" w:date="2015-08-20T16:26:00Z">
                 <w:pPr>
                   <w:spacing w:after="200" w:line="276" w:lineRule="auto"/>
                   <w:jc w:val="center"/>
                 </w:pPr>
               </w:pPrChange>
             </w:pPr>
-            <w:del w:id="375" w:author="Xavier Hoenner" w:date="2014-06-11T16:53:00Z">
+            <w:del w:id="333" w:author="Xavier Hoenner" w:date="2014-06-11T16:53:00Z">
               <w:r>
                 <w:rPr>
                   <w:b/>
@@ -6842,17 +6495,17 @@
               <w:jc w:val="center"/>
               <w:outlineLvl w:val="1"/>
               <w:rPr>
-                <w:del w:id="376" w:author="Xavier Hoenner" w:date="2014-06-11T16:53:00Z"/>
+                <w:del w:id="334" w:author="Xavier Hoenner" w:date="2014-06-11T16:53:00Z"/>
                 <w:b/>
               </w:rPr>
-              <w:pPrChange w:id="377" w:author="Xavier Hoenner" w:date="2015-08-20T16:26:00Z">
+              <w:pPrChange w:id="335" w:author="Xavier Hoenner" w:date="2015-08-20T16:26:00Z">
                 <w:pPr>
                   <w:spacing w:after="200" w:line="276" w:lineRule="auto"/>
                   <w:jc w:val="center"/>
                 </w:pPr>
               </w:pPrChange>
             </w:pPr>
-            <w:del w:id="378" w:author="Xavier Hoenner" w:date="2014-06-11T16:53:00Z">
+            <w:del w:id="336" w:author="Xavier Hoenner" w:date="2014-06-11T16:53:00Z">
               <w:r>
                 <w:rPr>
                   <w:b/>
@@ -6876,8 +6529,458 @@
               <w:jc w:val="center"/>
               <w:outlineLvl w:val="1"/>
               <w:rPr>
+                <w:del w:id="337" w:author="Xavier Hoenner" w:date="2014-06-11T16:53:00Z"/>
+                <w:b/>
+              </w:rPr>
+              <w:pPrChange w:id="338" w:author="Xavier Hoenner" w:date="2015-08-20T16:26:00Z">
+                <w:pPr>
+                  <w:spacing w:after="200" w:line="276" w:lineRule="auto"/>
+                  <w:jc w:val="center"/>
+                </w:pPr>
+              </w:pPrChange>
+            </w:pPr>
+            <w:del w:id="339" w:author="Xavier Hoenner" w:date="2014-06-11T16:53:00Z">
+              <w:r>
+                <w:rPr>
+                  <w:b/>
+                </w:rPr>
+                <w:delText>end_date</w:delText>
+              </w:r>
+            </w:del>
+          </w:p>
+        </w:tc>
+        <w:tc>
+          <w:tcPr>
+            <w:tcW w:w="1275" w:type="dxa"/>
+            <w:vAlign w:val="center"/>
+          </w:tcPr>
+          <w:p>
+            <w:pPr>
+              <w:keepNext/>
+              <w:keepLines/>
+              <w:spacing w:line="360" w:lineRule="auto"/>
+              <w:ind w:left="720"/>
+              <w:jc w:val="center"/>
+              <w:outlineLvl w:val="1"/>
+              <w:rPr>
+                <w:del w:id="340" w:author="Xavier Hoenner" w:date="2014-06-11T16:53:00Z"/>
+                <w:b/>
+                <w:sz w:val="24"/>
+              </w:rPr>
+              <w:pPrChange w:id="341" w:author="Xavier Hoenner" w:date="2015-08-20T16:26:00Z">
+                <w:pPr>
+                  <w:spacing w:after="200" w:line="276" w:lineRule="auto"/>
+                  <w:jc w:val="center"/>
+                </w:pPr>
+              </w:pPrChange>
+            </w:pPr>
+            <w:del w:id="342" w:author="Xavier Hoenner" w:date="2014-06-11T16:53:00Z">
+              <w:r>
+                <w:rPr>
+                  <w:b/>
+                </w:rPr>
+                <w:delText>coverage_duration</w:delText>
+              </w:r>
+            </w:del>
+          </w:p>
+        </w:tc>
+        <w:tc>
+          <w:tcPr>
+            <w:tcW w:w="1752" w:type="dxa"/>
+            <w:vAlign w:val="center"/>
+          </w:tcPr>
+          <w:p>
+            <w:pPr>
+              <w:keepNext/>
+              <w:keepLines/>
+              <w:spacing w:line="360" w:lineRule="auto"/>
+              <w:ind w:left="720"/>
+              <w:jc w:val="center"/>
+              <w:outlineLvl w:val="1"/>
+              <w:rPr>
+                <w:del w:id="343" w:author="Xavier Hoenner" w:date="2014-06-11T16:53:00Z"/>
+                <w:b/>
+                <w:sz w:val="24"/>
+              </w:rPr>
+              <w:pPrChange w:id="344" w:author="Xavier Hoenner" w:date="2015-08-20T16:26:00Z">
+                <w:pPr>
+                  <w:spacing w:after="200" w:line="276" w:lineRule="auto"/>
+                  <w:jc w:val="center"/>
+                </w:pPr>
+              </w:pPrChange>
+            </w:pPr>
+            <w:del w:id="345" w:author="Xavier Hoenner" w:date="2014-06-11T16:53:00Z">
+              <w:r>
+                <w:rPr>
+                  <w:b/>
+                </w:rPr>
+                <w:delText>pi_name</w:delText>
+              </w:r>
+            </w:del>
+          </w:p>
+        </w:tc>
+      </w:tr>
+      <w:tr>
+        <w:trPr>
+          <w:jc w:val="center"/>
+          <w:del w:id="346" w:author="Xavier Hoenner" w:date="2014-06-11T16:53:00Z"/>
+        </w:trPr>
+        <w:tc>
+          <w:tcPr>
+            <w:tcW w:w="967" w:type="dxa"/>
+            <w:vAlign w:val="center"/>
+          </w:tcPr>
+          <w:p>
+            <w:pPr>
+              <w:keepNext/>
+              <w:keepLines/>
+              <w:spacing w:line="360" w:lineRule="auto"/>
+              <w:ind w:left="720"/>
+              <w:jc w:val="center"/>
+              <w:outlineLvl w:val="1"/>
+              <w:rPr>
+                <w:del w:id="347" w:author="Xavier Hoenner" w:date="2014-06-11T16:53:00Z"/>
+                <w:sz w:val="24"/>
+              </w:rPr>
+              <w:pPrChange w:id="348" w:author="Xavier Hoenner" w:date="2015-08-20T16:26:00Z">
+                <w:pPr>
+                  <w:spacing w:after="200" w:line="276" w:lineRule="auto"/>
+                  <w:jc w:val="center"/>
+                </w:pPr>
+              </w:pPrChange>
+            </w:pPr>
+            <w:del w:id="349" w:author="Xavier Hoenner" w:date="2014-06-11T16:53:00Z">
+              <w:r>
+                <w:delText>Platform code</w:delText>
+              </w:r>
+            </w:del>
+          </w:p>
+        </w:tc>
+        <w:tc>
+          <w:tcPr>
+            <w:tcW w:w="757" w:type="dxa"/>
+            <w:vAlign w:val="center"/>
+          </w:tcPr>
+          <w:p>
+            <w:pPr>
+              <w:keepNext/>
+              <w:keepLines/>
+              <w:spacing w:line="360" w:lineRule="auto"/>
+              <w:ind w:left="720"/>
+              <w:jc w:val="center"/>
+              <w:outlineLvl w:val="1"/>
+              <w:rPr>
+                <w:del w:id="350" w:author="Xavier Hoenner" w:date="2014-06-11T16:53:00Z"/>
+                <w:sz w:val="24"/>
+              </w:rPr>
+              <w:pPrChange w:id="351" w:author="Xavier Hoenner" w:date="2015-08-20T16:26:00Z">
+                <w:pPr>
+                  <w:spacing w:after="200" w:line="276" w:lineRule="auto"/>
+                  <w:jc w:val="center"/>
+                </w:pPr>
+              </w:pPrChange>
+            </w:pPr>
+            <w:del w:id="352" w:author="Xavier Hoenner" w:date="2014-06-11T16:53:00Z">
+              <w:r>
+                <w:delText>Latitudinal range</w:delText>
+              </w:r>
+            </w:del>
+          </w:p>
+        </w:tc>
+        <w:tc>
+          <w:tcPr>
+            <w:tcW w:w="957" w:type="dxa"/>
+            <w:vAlign w:val="center"/>
+          </w:tcPr>
+          <w:p>
+            <w:pPr>
+              <w:keepNext/>
+              <w:keepLines/>
+              <w:spacing w:line="360" w:lineRule="auto"/>
+              <w:ind w:left="720"/>
+              <w:jc w:val="center"/>
+              <w:outlineLvl w:val="1"/>
+              <w:rPr>
+                <w:del w:id="353" w:author="Xavier Hoenner" w:date="2014-06-11T16:53:00Z"/>
+              </w:rPr>
+              <w:pPrChange w:id="354" w:author="Xavier Hoenner" w:date="2015-08-20T16:26:00Z">
+                <w:pPr>
+                  <w:spacing w:after="200" w:line="276" w:lineRule="auto"/>
+                  <w:jc w:val="center"/>
+                </w:pPr>
+              </w:pPrChange>
+            </w:pPr>
+            <w:del w:id="355" w:author="Xavier Hoenner" w:date="2014-06-11T16:53:00Z">
+              <w:r>
+                <w:delText>Longitudinal range</w:delText>
+              </w:r>
+            </w:del>
+          </w:p>
+        </w:tc>
+        <w:tc>
+          <w:tcPr>
+            <w:tcW w:w="757" w:type="dxa"/>
+            <w:vAlign w:val="center"/>
+          </w:tcPr>
+          <w:p>
+            <w:pPr>
+              <w:keepNext/>
+              <w:keepLines/>
+              <w:spacing w:line="360" w:lineRule="auto"/>
+              <w:ind w:left="720"/>
+              <w:jc w:val="center"/>
+              <w:outlineLvl w:val="1"/>
+              <w:rPr>
+                <w:del w:id="356" w:author="Xavier Hoenner" w:date="2014-06-11T16:53:00Z"/>
+                <w:sz w:val="24"/>
+              </w:rPr>
+              <w:pPrChange w:id="357" w:author="Xavier Hoenner" w:date="2015-08-20T16:26:00Z">
+                <w:pPr>
+                  <w:spacing w:after="200" w:line="276" w:lineRule="auto"/>
+                  <w:jc w:val="center"/>
+                </w:pPr>
+              </w:pPrChange>
+            </w:pPr>
+            <w:del w:id="358" w:author="Xavier Hoenner" w:date="2014-06-11T16:53:00Z">
+              <w:r>
+                <w:delText>Start</w:delText>
+              </w:r>
+            </w:del>
+          </w:p>
+        </w:tc>
+        <w:tc>
+          <w:tcPr>
+            <w:tcW w:w="673" w:type="dxa"/>
+            <w:vAlign w:val="center"/>
+          </w:tcPr>
+          <w:p>
+            <w:pPr>
+              <w:keepNext/>
+              <w:keepLines/>
+              <w:spacing w:line="360" w:lineRule="auto"/>
+              <w:ind w:left="720"/>
+              <w:jc w:val="center"/>
+              <w:outlineLvl w:val="1"/>
+              <w:rPr>
+                <w:del w:id="359" w:author="Xavier Hoenner" w:date="2014-06-11T16:53:00Z"/>
+                <w:sz w:val="24"/>
+              </w:rPr>
+              <w:pPrChange w:id="360" w:author="Xavier Hoenner" w:date="2015-08-20T16:26:00Z">
+                <w:pPr>
+                  <w:spacing w:after="200" w:line="276" w:lineRule="auto"/>
+                  <w:jc w:val="center"/>
+                </w:pPr>
+              </w:pPrChange>
+            </w:pPr>
+            <w:del w:id="361" w:author="Xavier Hoenner" w:date="2014-06-11T16:53:00Z">
+              <w:r>
+                <w:delText>End</w:delText>
+              </w:r>
+            </w:del>
+          </w:p>
+        </w:tc>
+        <w:tc>
+          <w:tcPr>
+            <w:tcW w:w="1275" w:type="dxa"/>
+            <w:vAlign w:val="center"/>
+          </w:tcPr>
+          <w:p>
+            <w:pPr>
+              <w:keepNext/>
+              <w:keepLines/>
+              <w:spacing w:line="360" w:lineRule="auto"/>
+              <w:ind w:left="720"/>
+              <w:jc w:val="center"/>
+              <w:outlineLvl w:val="1"/>
+              <w:rPr>
+                <w:del w:id="362" w:author="Xavier Hoenner" w:date="2014-06-11T16:53:00Z"/>
+                <w:sz w:val="24"/>
+              </w:rPr>
+              <w:pPrChange w:id="363" w:author="Xavier Hoenner" w:date="2015-08-20T16:26:00Z">
+                <w:pPr>
+                  <w:spacing w:after="200" w:line="276" w:lineRule="auto"/>
+                  <w:jc w:val="center"/>
+                </w:pPr>
+              </w:pPrChange>
+            </w:pPr>
+            <w:del w:id="364" w:author="Xavier Hoenner" w:date="2014-06-11T16:53:00Z">
+              <w:r>
+                <w:delText>Time coverage (</w:delText>
+              </w:r>
+              <w:r>
+                <w:delText>years</w:delText>
+              </w:r>
+              <w:r>
+                <w:delText>)</w:delText>
+              </w:r>
+            </w:del>
+          </w:p>
+        </w:tc>
+        <w:tc>
+          <w:tcPr>
+            <w:tcW w:w="1752" w:type="dxa"/>
+            <w:vAlign w:val="center"/>
+          </w:tcPr>
+          <w:p>
+            <w:pPr>
+              <w:keepNext/>
+              <w:keepLines/>
+              <w:spacing w:line="360" w:lineRule="auto"/>
+              <w:ind w:left="720"/>
+              <w:jc w:val="center"/>
+              <w:outlineLvl w:val="1"/>
+              <w:rPr>
+                <w:del w:id="365" w:author="Xavier Hoenner" w:date="2014-06-11T16:53:00Z"/>
+                <w:sz w:val="24"/>
+              </w:rPr>
+              <w:pPrChange w:id="366" w:author="Xavier Hoenner" w:date="2015-08-20T16:26:00Z">
+                <w:pPr>
+                  <w:spacing w:after="200" w:line="276" w:lineRule="auto"/>
+                  <w:jc w:val="center"/>
+                </w:pPr>
+              </w:pPrChange>
+            </w:pPr>
+            <w:del w:id="367" w:author="Xavier Hoenner" w:date="2014-06-11T16:53:00Z">
+              <w:r>
+                <w:delText>Principal investigator</w:delText>
+              </w:r>
+            </w:del>
+          </w:p>
+        </w:tc>
+      </w:tr>
+      <w:tr>
+        <w:trPr>
+          <w:jc w:val="center"/>
+          <w:del w:id="368" w:author="Xavier Hoenner" w:date="2014-06-11T16:53:00Z"/>
+        </w:trPr>
+        <w:tc>
+          <w:tcPr>
+            <w:tcW w:w="7138" w:type="dxa"/>
+            <w:gridSpan w:val="7"/>
+            <w:shd w:val="clear" w:color="auto" w:fill="595959" w:themeFill="text1" w:themeFillTint="A6"/>
+            <w:vAlign w:val="center"/>
+          </w:tcPr>
+          <w:p>
+            <w:pPr>
+              <w:keepNext/>
+              <w:keepLines/>
+              <w:spacing w:line="360" w:lineRule="auto"/>
+              <w:ind w:left="720"/>
+              <w:jc w:val="center"/>
+              <w:outlineLvl w:val="1"/>
+              <w:rPr>
+                <w:del w:id="369" w:author="Xavier Hoenner" w:date="2014-06-11T16:53:00Z"/>
+                <w:sz w:val="24"/>
+              </w:rPr>
+              <w:pPrChange w:id="370" w:author="Xavier Hoenner" w:date="2015-08-20T16:26:00Z">
+                <w:pPr>
+                  <w:spacing w:after="200" w:line="276" w:lineRule="auto"/>
+                  <w:jc w:val="center"/>
+                </w:pPr>
+              </w:pPrChange>
+            </w:pPr>
+            <w:del w:id="371" w:author="Xavier Hoenner" w:date="2014-06-11T16:53:00Z">
+              <w:r>
+                <w:delText>Headers = ‘organisation’</w:delText>
+              </w:r>
+            </w:del>
+          </w:p>
+        </w:tc>
+      </w:tr>
+      <w:tr>
+        <w:trPr>
+          <w:jc w:val="center"/>
+          <w:del w:id="372" w:author="Xavier Hoenner" w:date="2014-06-11T16:53:00Z"/>
+        </w:trPr>
+        <w:tc>
+          <w:tcPr>
+            <w:tcW w:w="7138" w:type="dxa"/>
+            <w:gridSpan w:val="7"/>
+            <w:shd w:val="clear" w:color="auto" w:fill="BFBFBF" w:themeFill="background1" w:themeFillShade="BF"/>
+            <w:vAlign w:val="center"/>
+          </w:tcPr>
+          <w:p>
+            <w:pPr>
+              <w:keepNext/>
+              <w:keepLines/>
+              <w:spacing w:line="360" w:lineRule="auto"/>
+              <w:ind w:left="720"/>
+              <w:outlineLvl w:val="1"/>
+              <w:rPr>
+                <w:del w:id="373" w:author="Xavier Hoenner" w:date="2014-06-11T16:53:00Z"/>
+                <w:sz w:val="24"/>
+              </w:rPr>
+              <w:pPrChange w:id="374" w:author="Xavier Hoenner" w:date="2015-08-20T16:26:00Z">
+                <w:pPr>
+                  <w:spacing w:after="200" w:line="276" w:lineRule="auto"/>
+                </w:pPr>
+              </w:pPrChange>
+            </w:pPr>
+            <w:del w:id="375" w:author="Xavier Hoenner" w:date="2014-06-11T16:53:00Z">
+              <w:r>
+                <w:delText>Sub-headers = ‘</w:delText>
+              </w:r>
+              <w:r>
+                <w:delText>missing_info</w:delText>
+              </w:r>
+              <w:r>
+                <w:delText>’</w:delText>
+              </w:r>
+            </w:del>
+          </w:p>
+        </w:tc>
+      </w:tr>
+      <w:tr>
+        <w:trPr>
+          <w:jc w:val="center"/>
+          <w:del w:id="376" w:author="Xavier Hoenner" w:date="2014-06-11T16:53:00Z"/>
+        </w:trPr>
+        <w:tc>
+          <w:tcPr>
+            <w:tcW w:w="967" w:type="dxa"/>
+            <w:vAlign w:val="center"/>
+          </w:tcPr>
+          <w:p>
+            <w:pPr>
+              <w:keepNext/>
+              <w:keepLines/>
+              <w:spacing w:line="360" w:lineRule="auto"/>
+              <w:ind w:left="720"/>
+              <w:jc w:val="center"/>
+              <w:outlineLvl w:val="1"/>
+              <w:rPr>
+                <w:del w:id="377" w:author="Xavier Hoenner" w:date="2014-06-11T16:53:00Z"/>
+                <w:rFonts w:ascii="Tahoma" w:hAnsi="Tahoma" w:cs="Tahoma"/>
+                <w:sz w:val="24"/>
+                <w:szCs w:val="16"/>
+              </w:rPr>
+              <w:pPrChange w:id="378" w:author="Xavier Hoenner" w:date="2015-08-20T16:26:00Z">
+                <w:pPr>
+                  <w:spacing w:after="200" w:line="276" w:lineRule="auto"/>
+                  <w:jc w:val="center"/>
+                </w:pPr>
+              </w:pPrChange>
+            </w:pPr>
+          </w:p>
+        </w:tc>
+        <w:tc>
+          <w:tcPr>
+            <w:tcW w:w="757" w:type="dxa"/>
+            <w:vAlign w:val="center"/>
+          </w:tcPr>
+          <w:p>
+            <w:pPr>
+              <w:keepNext/>
+              <w:keepLines/>
+              <w:spacing w:line="360" w:lineRule="auto"/>
+              <w:ind w:left="720"/>
+              <w:jc w:val="center"/>
+              <w:outlineLvl w:val="1"/>
+              <w:rPr>
                 <w:del w:id="379" w:author="Xavier Hoenner" w:date="2014-06-11T16:53:00Z"/>
-                <w:b/>
+                <w:rFonts w:ascii="Tahoma" w:hAnsi="Tahoma" w:cs="Tahoma"/>
+                <w:sz w:val="24"/>
+                <w:szCs w:val="16"/>
               </w:rPr>
               <w:pPrChange w:id="380" w:author="Xavier Hoenner" w:date="2015-08-20T16:26:00Z">
                 <w:pPr>
@@ -6886,19 +6989,11 @@
                 </w:pPr>
               </w:pPrChange>
             </w:pPr>
-            <w:del w:id="381" w:author="Xavier Hoenner" w:date="2014-06-11T16:53:00Z">
-              <w:r>
-                <w:rPr>
-                  <w:b/>
-                </w:rPr>
-                <w:delText>end_date</w:delText>
-              </w:r>
-            </w:del>
-          </w:p>
-        </w:tc>
-        <w:tc>
-          <w:tcPr>
-            <w:tcW w:w="1275" w:type="dxa"/>
+          </w:p>
+        </w:tc>
+        <w:tc>
+          <w:tcPr>
+            <w:tcW w:w="957" w:type="dxa"/>
             <w:vAlign w:val="center"/>
           </w:tcPr>
           <w:p>
@@ -6910,30 +7005,23 @@
               <w:jc w:val="center"/>
               <w:outlineLvl w:val="1"/>
               <w:rPr>
-                <w:del w:id="382" w:author="Xavier Hoenner" w:date="2014-06-11T16:53:00Z"/>
-                <w:b/>
-                <w:sz w:val="24"/>
-              </w:rPr>
-              <w:pPrChange w:id="383" w:author="Xavier Hoenner" w:date="2015-08-20T16:26:00Z">
+                <w:del w:id="381" w:author="Xavier Hoenner" w:date="2014-06-11T16:53:00Z"/>
+                <w:rFonts w:ascii="Tahoma" w:hAnsi="Tahoma" w:cs="Tahoma"/>
+                <w:sz w:val="24"/>
+                <w:szCs w:val="16"/>
+              </w:rPr>
+              <w:pPrChange w:id="382" w:author="Xavier Hoenner" w:date="2015-08-20T16:26:00Z">
                 <w:pPr>
                   <w:spacing w:after="200" w:line="276" w:lineRule="auto"/>
                   <w:jc w:val="center"/>
                 </w:pPr>
               </w:pPrChange>
             </w:pPr>
-            <w:del w:id="384" w:author="Xavier Hoenner" w:date="2014-06-11T16:53:00Z">
-              <w:r>
-                <w:rPr>
-                  <w:b/>
-                </w:rPr>
-                <w:delText>coverage_duration</w:delText>
-              </w:r>
-            </w:del>
-          </w:p>
-        </w:tc>
-        <w:tc>
-          <w:tcPr>
-            <w:tcW w:w="1752" w:type="dxa"/>
+          </w:p>
+        </w:tc>
+        <w:tc>
+          <w:tcPr>
+            <w:tcW w:w="757" w:type="dxa"/>
             <w:vAlign w:val="center"/>
           </w:tcPr>
           <w:p>
@@ -6945,9 +7033,38 @@
               <w:jc w:val="center"/>
               <w:outlineLvl w:val="1"/>
               <w:rPr>
+                <w:del w:id="383" w:author="Xavier Hoenner" w:date="2014-06-11T16:53:00Z"/>
+                <w:rFonts w:ascii="Tahoma" w:hAnsi="Tahoma" w:cs="Tahoma"/>
+                <w:sz w:val="24"/>
+                <w:szCs w:val="16"/>
+              </w:rPr>
+              <w:pPrChange w:id="384" w:author="Xavier Hoenner" w:date="2015-08-20T16:26:00Z">
+                <w:pPr>
+                  <w:spacing w:after="200" w:line="276" w:lineRule="auto"/>
+                  <w:jc w:val="center"/>
+                </w:pPr>
+              </w:pPrChange>
+            </w:pPr>
+          </w:p>
+        </w:tc>
+        <w:tc>
+          <w:tcPr>
+            <w:tcW w:w="673" w:type="dxa"/>
+            <w:vAlign w:val="center"/>
+          </w:tcPr>
+          <w:p>
+            <w:pPr>
+              <w:keepNext/>
+              <w:keepLines/>
+              <w:spacing w:line="360" w:lineRule="auto"/>
+              <w:ind w:left="720"/>
+              <w:jc w:val="center"/>
+              <w:outlineLvl w:val="1"/>
+              <w:rPr>
                 <w:del w:id="385" w:author="Xavier Hoenner" w:date="2014-06-11T16:53:00Z"/>
-                <w:b/>
-                <w:sz w:val="24"/>
+                <w:rFonts w:ascii="Tahoma" w:hAnsi="Tahoma" w:cs="Tahoma"/>
+                <w:sz w:val="24"/>
+                <w:szCs w:val="16"/>
               </w:rPr>
               <w:pPrChange w:id="386" w:author="Xavier Hoenner" w:date="2015-08-20T16:26:00Z">
                 <w:pPr>
@@ -6956,26 +7073,11 @@
                 </w:pPr>
               </w:pPrChange>
             </w:pPr>
-            <w:del w:id="387" w:author="Xavier Hoenner" w:date="2014-06-11T16:53:00Z">
-              <w:r>
-                <w:rPr>
-                  <w:b/>
-                </w:rPr>
-                <w:delText>pi_name</w:delText>
-              </w:r>
-            </w:del>
-          </w:p>
-        </w:tc>
-      </w:tr>
-      <w:tr>
-        <w:trPr>
-          <w:jc w:val="center"/>
-          <w:del w:id="388" w:author="Xavier Hoenner" w:date="2014-06-11T16:53:00Z"/>
-        </w:trPr>
-        <w:tc>
-          <w:tcPr>
-            <w:tcW w:w="967" w:type="dxa"/>
-            <w:vAlign w:val="center"/>
+          </w:p>
+        </w:tc>
+        <w:tc>
+          <w:tcPr>
+            <w:tcW w:w="1275" w:type="dxa"/>
           </w:tcPr>
           <w:p>
             <w:pPr>
@@ -6986,26 +7088,23 @@
               <w:jc w:val="center"/>
               <w:outlineLvl w:val="1"/>
               <w:rPr>
-                <w:del w:id="389" w:author="Xavier Hoenner" w:date="2014-06-11T16:53:00Z"/>
-              </w:rPr>
-              <w:pPrChange w:id="390" w:author="Xavier Hoenner" w:date="2015-08-20T16:26:00Z">
+                <w:del w:id="387" w:author="Xavier Hoenner" w:date="2014-06-11T16:53:00Z"/>
+                <w:rFonts w:ascii="Tahoma" w:hAnsi="Tahoma" w:cs="Tahoma"/>
+                <w:sz w:val="24"/>
+                <w:szCs w:val="16"/>
+              </w:rPr>
+              <w:pPrChange w:id="388" w:author="Xavier Hoenner" w:date="2015-08-20T16:26:00Z">
                 <w:pPr>
                   <w:spacing w:after="200" w:line="276" w:lineRule="auto"/>
                   <w:jc w:val="center"/>
                 </w:pPr>
               </w:pPrChange>
             </w:pPr>
-            <w:del w:id="391" w:author="Xavier Hoenner" w:date="2014-06-11T16:53:00Z">
-              <w:r>
-                <w:delText>Platform code</w:delText>
-              </w:r>
-            </w:del>
-          </w:p>
-        </w:tc>
-        <w:tc>
-          <w:tcPr>
-            <w:tcW w:w="757" w:type="dxa"/>
-            <w:vAlign w:val="center"/>
+          </w:p>
+        </w:tc>
+        <w:tc>
+          <w:tcPr>
+            <w:tcW w:w="1752" w:type="dxa"/>
           </w:tcPr>
           <w:p>
             <w:pPr>
@@ -7016,443 +7115,12 @@
               <w:jc w:val="center"/>
               <w:outlineLvl w:val="1"/>
               <w:rPr>
-                <w:del w:id="392" w:author="Xavier Hoenner" w:date="2014-06-11T16:53:00Z"/>
-                <w:sz w:val="24"/>
-              </w:rPr>
-              <w:pPrChange w:id="393" w:author="Xavier Hoenner" w:date="2015-08-20T16:26:00Z">
-                <w:pPr>
-                  <w:spacing w:after="200" w:line="276" w:lineRule="auto"/>
-                  <w:jc w:val="center"/>
-                </w:pPr>
-              </w:pPrChange>
-            </w:pPr>
-            <w:del w:id="394" w:author="Xavier Hoenner" w:date="2014-06-11T16:53:00Z">
-              <w:r>
-                <w:delText>Latitudinal range</w:delText>
-              </w:r>
-            </w:del>
-          </w:p>
-        </w:tc>
-        <w:tc>
-          <w:tcPr>
-            <w:tcW w:w="957" w:type="dxa"/>
-            <w:vAlign w:val="center"/>
-          </w:tcPr>
-          <w:p>
-            <w:pPr>
-              <w:keepNext/>
-              <w:keepLines/>
-              <w:spacing w:line="360" w:lineRule="auto"/>
-              <w:ind w:left="720"/>
-              <w:jc w:val="center"/>
-              <w:outlineLvl w:val="1"/>
-              <w:rPr>
-                <w:del w:id="395" w:author="Xavier Hoenner" w:date="2014-06-11T16:53:00Z"/>
-              </w:rPr>
-              <w:pPrChange w:id="396" w:author="Xavier Hoenner" w:date="2015-08-20T16:26:00Z">
-                <w:pPr>
-                  <w:spacing w:after="200" w:line="276" w:lineRule="auto"/>
-                  <w:jc w:val="center"/>
-                </w:pPr>
-              </w:pPrChange>
-            </w:pPr>
-            <w:del w:id="397" w:author="Xavier Hoenner" w:date="2014-06-11T16:53:00Z">
-              <w:r>
-                <w:delText>Longitudinal range</w:delText>
-              </w:r>
-            </w:del>
-          </w:p>
-        </w:tc>
-        <w:tc>
-          <w:tcPr>
-            <w:tcW w:w="757" w:type="dxa"/>
-            <w:vAlign w:val="center"/>
-          </w:tcPr>
-          <w:p>
-            <w:pPr>
-              <w:keepNext/>
-              <w:keepLines/>
-              <w:spacing w:line="360" w:lineRule="auto"/>
-              <w:ind w:left="720"/>
-              <w:jc w:val="center"/>
-              <w:outlineLvl w:val="1"/>
-              <w:rPr>
-                <w:del w:id="398" w:author="Xavier Hoenner" w:date="2014-06-11T16:53:00Z"/>
-                <w:sz w:val="24"/>
-              </w:rPr>
-              <w:pPrChange w:id="399" w:author="Xavier Hoenner" w:date="2015-08-20T16:26:00Z">
-                <w:pPr>
-                  <w:spacing w:after="200" w:line="276" w:lineRule="auto"/>
-                  <w:jc w:val="center"/>
-                </w:pPr>
-              </w:pPrChange>
-            </w:pPr>
-            <w:del w:id="400" w:author="Xavier Hoenner" w:date="2014-06-11T16:53:00Z">
-              <w:r>
-                <w:delText>Start</w:delText>
-              </w:r>
-            </w:del>
-          </w:p>
-        </w:tc>
-        <w:tc>
-          <w:tcPr>
-            <w:tcW w:w="673" w:type="dxa"/>
-            <w:vAlign w:val="center"/>
-          </w:tcPr>
-          <w:p>
-            <w:pPr>
-              <w:keepNext/>
-              <w:keepLines/>
-              <w:spacing w:line="360" w:lineRule="auto"/>
-              <w:ind w:left="720"/>
-              <w:jc w:val="center"/>
-              <w:outlineLvl w:val="1"/>
-              <w:rPr>
-                <w:del w:id="401" w:author="Xavier Hoenner" w:date="2014-06-11T16:53:00Z"/>
-                <w:sz w:val="24"/>
-              </w:rPr>
-              <w:pPrChange w:id="402" w:author="Xavier Hoenner" w:date="2015-08-20T16:26:00Z">
-                <w:pPr>
-                  <w:spacing w:after="200" w:line="276" w:lineRule="auto"/>
-                  <w:jc w:val="center"/>
-                </w:pPr>
-              </w:pPrChange>
-            </w:pPr>
-            <w:del w:id="403" w:author="Xavier Hoenner" w:date="2014-06-11T16:53:00Z">
-              <w:r>
-                <w:delText>End</w:delText>
-              </w:r>
-            </w:del>
-          </w:p>
-        </w:tc>
-        <w:tc>
-          <w:tcPr>
-            <w:tcW w:w="1275" w:type="dxa"/>
-            <w:vAlign w:val="center"/>
-          </w:tcPr>
-          <w:p>
-            <w:pPr>
-              <w:keepNext/>
-              <w:keepLines/>
-              <w:spacing w:line="360" w:lineRule="auto"/>
-              <w:ind w:left="720"/>
-              <w:jc w:val="center"/>
-              <w:outlineLvl w:val="1"/>
-              <w:rPr>
-                <w:del w:id="404" w:author="Xavier Hoenner" w:date="2014-06-11T16:53:00Z"/>
-                <w:sz w:val="24"/>
-              </w:rPr>
-              <w:pPrChange w:id="405" w:author="Xavier Hoenner" w:date="2015-08-20T16:26:00Z">
-                <w:pPr>
-                  <w:spacing w:after="200" w:line="276" w:lineRule="auto"/>
-                  <w:jc w:val="center"/>
-                </w:pPr>
-              </w:pPrChange>
-            </w:pPr>
-            <w:del w:id="406" w:author="Xavier Hoenner" w:date="2014-06-11T16:53:00Z">
-              <w:r>
-                <w:delText>Time coverage (</w:delText>
-              </w:r>
-              <w:r>
-                <w:delText>years</w:delText>
-              </w:r>
-              <w:r>
-                <w:delText>)</w:delText>
-              </w:r>
-            </w:del>
-          </w:p>
-        </w:tc>
-        <w:tc>
-          <w:tcPr>
-            <w:tcW w:w="1752" w:type="dxa"/>
-            <w:vAlign w:val="center"/>
-          </w:tcPr>
-          <w:p>
-            <w:pPr>
-              <w:keepNext/>
-              <w:keepLines/>
-              <w:spacing w:line="360" w:lineRule="auto"/>
-              <w:ind w:left="720"/>
-              <w:jc w:val="center"/>
-              <w:outlineLvl w:val="1"/>
-              <w:rPr>
-                <w:del w:id="407" w:author="Xavier Hoenner" w:date="2014-06-11T16:53:00Z"/>
-                <w:sz w:val="24"/>
-              </w:rPr>
-              <w:pPrChange w:id="408" w:author="Xavier Hoenner" w:date="2015-08-20T16:26:00Z">
-                <w:pPr>
-                  <w:spacing w:after="200" w:line="276" w:lineRule="auto"/>
-                  <w:jc w:val="center"/>
-                </w:pPr>
-              </w:pPrChange>
-            </w:pPr>
-            <w:del w:id="409" w:author="Xavier Hoenner" w:date="2014-06-11T16:53:00Z">
-              <w:r>
-                <w:delText>Principal investigator</w:delText>
-              </w:r>
-            </w:del>
-          </w:p>
-        </w:tc>
-      </w:tr>
-      <w:tr>
-        <w:trPr>
-          <w:jc w:val="center"/>
-          <w:del w:id="410" w:author="Xavier Hoenner" w:date="2014-06-11T16:53:00Z"/>
-        </w:trPr>
-        <w:tc>
-          <w:tcPr>
-            <w:tcW w:w="7138" w:type="dxa"/>
-            <w:gridSpan w:val="7"/>
-            <w:shd w:val="clear" w:color="auto" w:fill="595959" w:themeFill="text1" w:themeFillTint="A6"/>
-            <w:vAlign w:val="center"/>
-          </w:tcPr>
-          <w:p>
-            <w:pPr>
-              <w:keepNext/>
-              <w:keepLines/>
-              <w:spacing w:line="360" w:lineRule="auto"/>
-              <w:ind w:left="720"/>
-              <w:jc w:val="center"/>
-              <w:outlineLvl w:val="1"/>
-              <w:rPr>
-                <w:del w:id="411" w:author="Xavier Hoenner" w:date="2014-06-11T16:53:00Z"/>
-                <w:sz w:val="24"/>
-              </w:rPr>
-              <w:pPrChange w:id="412" w:author="Xavier Hoenner" w:date="2015-08-20T16:26:00Z">
-                <w:pPr>
-                  <w:spacing w:after="200" w:line="276" w:lineRule="auto"/>
-                  <w:jc w:val="center"/>
-                </w:pPr>
-              </w:pPrChange>
-            </w:pPr>
-            <w:del w:id="413" w:author="Xavier Hoenner" w:date="2014-06-11T16:53:00Z">
-              <w:r>
-                <w:delText>Headers = ‘organisation’</w:delText>
-              </w:r>
-            </w:del>
-          </w:p>
-        </w:tc>
-      </w:tr>
-      <w:tr>
-        <w:trPr>
-          <w:jc w:val="center"/>
-          <w:del w:id="414" w:author="Xavier Hoenner" w:date="2014-06-11T16:53:00Z"/>
-        </w:trPr>
-        <w:tc>
-          <w:tcPr>
-            <w:tcW w:w="7138" w:type="dxa"/>
-            <w:gridSpan w:val="7"/>
-            <w:shd w:val="clear" w:color="auto" w:fill="BFBFBF" w:themeFill="background1" w:themeFillShade="BF"/>
-            <w:vAlign w:val="center"/>
-          </w:tcPr>
-          <w:p>
-            <w:pPr>
-              <w:keepNext/>
-              <w:keepLines/>
-              <w:spacing w:line="360" w:lineRule="auto"/>
-              <w:ind w:left="720"/>
-              <w:outlineLvl w:val="1"/>
-              <w:rPr>
-                <w:del w:id="415" w:author="Xavier Hoenner" w:date="2014-06-11T16:53:00Z"/>
-                <w:sz w:val="24"/>
-              </w:rPr>
-              <w:pPrChange w:id="416" w:author="Xavier Hoenner" w:date="2015-08-20T16:26:00Z">
-                <w:pPr>
-                  <w:spacing w:after="200" w:line="276" w:lineRule="auto"/>
-                </w:pPr>
-              </w:pPrChange>
-            </w:pPr>
-            <w:del w:id="417" w:author="Xavier Hoenner" w:date="2014-06-11T16:53:00Z">
-              <w:r>
-                <w:delText>Sub-headers = ‘</w:delText>
-              </w:r>
-              <w:r>
-                <w:delText>missing_info</w:delText>
-              </w:r>
-              <w:r>
-                <w:delText>’</w:delText>
-              </w:r>
-            </w:del>
-          </w:p>
-        </w:tc>
-      </w:tr>
-      <w:tr>
-        <w:trPr>
-          <w:jc w:val="center"/>
-          <w:del w:id="418" w:author="Xavier Hoenner" w:date="2014-06-11T16:53:00Z"/>
-        </w:trPr>
-        <w:tc>
-          <w:tcPr>
-            <w:tcW w:w="967" w:type="dxa"/>
-            <w:vAlign w:val="center"/>
-          </w:tcPr>
-          <w:p>
-            <w:pPr>
-              <w:keepNext/>
-              <w:keepLines/>
-              <w:spacing w:line="360" w:lineRule="auto"/>
-              <w:ind w:left="720"/>
-              <w:jc w:val="center"/>
-              <w:outlineLvl w:val="1"/>
-              <w:rPr>
-                <w:del w:id="419" w:author="Xavier Hoenner" w:date="2014-06-11T16:53:00Z"/>
-                <w:sz w:val="24"/>
-              </w:rPr>
-              <w:pPrChange w:id="420" w:author="Xavier Hoenner" w:date="2015-08-20T16:26:00Z">
-                <w:pPr>
-                  <w:spacing w:after="200" w:line="276" w:lineRule="auto"/>
-                  <w:jc w:val="center"/>
-                </w:pPr>
-              </w:pPrChange>
-            </w:pPr>
-          </w:p>
-        </w:tc>
-        <w:tc>
-          <w:tcPr>
-            <w:tcW w:w="757" w:type="dxa"/>
-            <w:vAlign w:val="center"/>
-          </w:tcPr>
-          <w:p>
-            <w:pPr>
-              <w:keepNext/>
-              <w:keepLines/>
-              <w:spacing w:line="360" w:lineRule="auto"/>
-              <w:ind w:left="720"/>
-              <w:jc w:val="center"/>
-              <w:outlineLvl w:val="1"/>
-              <w:rPr>
-                <w:del w:id="421" w:author="Xavier Hoenner" w:date="2014-06-11T16:53:00Z"/>
-                <w:sz w:val="24"/>
-              </w:rPr>
-              <w:pPrChange w:id="422" w:author="Xavier Hoenner" w:date="2015-08-20T16:26:00Z">
-                <w:pPr>
-                  <w:spacing w:after="200" w:line="276" w:lineRule="auto"/>
-                  <w:jc w:val="center"/>
-                </w:pPr>
-              </w:pPrChange>
-            </w:pPr>
-          </w:p>
-        </w:tc>
-        <w:tc>
-          <w:tcPr>
-            <w:tcW w:w="957" w:type="dxa"/>
-            <w:vAlign w:val="center"/>
-          </w:tcPr>
-          <w:p>
-            <w:pPr>
-              <w:keepNext/>
-              <w:keepLines/>
-              <w:spacing w:line="360" w:lineRule="auto"/>
-              <w:ind w:left="720"/>
-              <w:jc w:val="center"/>
-              <w:outlineLvl w:val="1"/>
-              <w:rPr>
-                <w:del w:id="423" w:author="Xavier Hoenner" w:date="2014-06-11T16:53:00Z"/>
-                <w:sz w:val="24"/>
-              </w:rPr>
-              <w:pPrChange w:id="424" w:author="Xavier Hoenner" w:date="2015-08-20T16:26:00Z">
-                <w:pPr>
-                  <w:spacing w:after="200" w:line="276" w:lineRule="auto"/>
-                  <w:jc w:val="center"/>
-                </w:pPr>
-              </w:pPrChange>
-            </w:pPr>
-          </w:p>
-        </w:tc>
-        <w:tc>
-          <w:tcPr>
-            <w:tcW w:w="757" w:type="dxa"/>
-            <w:vAlign w:val="center"/>
-          </w:tcPr>
-          <w:p>
-            <w:pPr>
-              <w:keepNext/>
-              <w:keepLines/>
-              <w:spacing w:line="360" w:lineRule="auto"/>
-              <w:ind w:left="720"/>
-              <w:jc w:val="center"/>
-              <w:outlineLvl w:val="1"/>
-              <w:rPr>
-                <w:del w:id="425" w:author="Xavier Hoenner" w:date="2014-06-11T16:53:00Z"/>
-                <w:sz w:val="24"/>
-              </w:rPr>
-              <w:pPrChange w:id="426" w:author="Xavier Hoenner" w:date="2015-08-20T16:26:00Z">
-                <w:pPr>
-                  <w:spacing w:after="200" w:line="276" w:lineRule="auto"/>
-                  <w:jc w:val="center"/>
-                </w:pPr>
-              </w:pPrChange>
-            </w:pPr>
-          </w:p>
-        </w:tc>
-        <w:tc>
-          <w:tcPr>
-            <w:tcW w:w="673" w:type="dxa"/>
-            <w:vAlign w:val="center"/>
-          </w:tcPr>
-          <w:p>
-            <w:pPr>
-              <w:keepNext/>
-              <w:keepLines/>
-              <w:spacing w:line="360" w:lineRule="auto"/>
-              <w:ind w:left="720"/>
-              <w:jc w:val="center"/>
-              <w:outlineLvl w:val="1"/>
-              <w:rPr>
-                <w:del w:id="427" w:author="Xavier Hoenner" w:date="2014-06-11T16:53:00Z"/>
-                <w:sz w:val="24"/>
-              </w:rPr>
-              <w:pPrChange w:id="428" w:author="Xavier Hoenner" w:date="2015-08-20T16:26:00Z">
-                <w:pPr>
-                  <w:spacing w:after="200" w:line="276" w:lineRule="auto"/>
-                  <w:jc w:val="center"/>
-                </w:pPr>
-              </w:pPrChange>
-            </w:pPr>
-          </w:p>
-        </w:tc>
-        <w:tc>
-          <w:tcPr>
-            <w:tcW w:w="1275" w:type="dxa"/>
-          </w:tcPr>
-          <w:p>
-            <w:pPr>
-              <w:keepNext/>
-              <w:keepLines/>
-              <w:spacing w:line="360" w:lineRule="auto"/>
-              <w:ind w:left="720"/>
-              <w:jc w:val="center"/>
-              <w:outlineLvl w:val="1"/>
-              <w:rPr>
-                <w:del w:id="429" w:author="Xavier Hoenner" w:date="2014-06-11T16:53:00Z"/>
-                <w:sz w:val="24"/>
-              </w:rPr>
-              <w:pPrChange w:id="430" w:author="Xavier Hoenner" w:date="2015-08-20T16:26:00Z">
-                <w:pPr>
-                  <w:spacing w:after="200" w:line="276" w:lineRule="auto"/>
-                  <w:jc w:val="center"/>
-                </w:pPr>
-              </w:pPrChange>
-            </w:pPr>
-          </w:p>
-        </w:tc>
-        <w:tc>
-          <w:tcPr>
-            <w:tcW w:w="1752" w:type="dxa"/>
-          </w:tcPr>
-          <w:p>
-            <w:pPr>
-              <w:keepNext/>
-              <w:keepLines/>
-              <w:spacing w:line="360" w:lineRule="auto"/>
-              <w:ind w:left="720"/>
-              <w:jc w:val="center"/>
-              <w:outlineLvl w:val="1"/>
-              <w:rPr>
-                <w:del w:id="431" w:author="Xavier Hoenner" w:date="2014-06-11T16:53:00Z"/>
-                <w:sz w:val="24"/>
-              </w:rPr>
-              <w:pPrChange w:id="432" w:author="Xavier Hoenner" w:date="2015-08-20T16:26:00Z">
+                <w:del w:id="389" w:author="Xavier Hoenner" w:date="2014-06-11T16:53:00Z"/>
+                <w:rFonts w:ascii="Tahoma" w:hAnsi="Tahoma" w:cs="Tahoma"/>
+                <w:sz w:val="24"/>
+                <w:szCs w:val="16"/>
+              </w:rPr>
+              <w:pPrChange w:id="390" w:author="Xavier Hoenner" w:date="2015-08-20T16:26:00Z">
                 <w:pPr>
                   <w:spacing w:after="200" w:line="276" w:lineRule="auto"/>
                   <w:jc w:val="center"/>
@@ -7473,7 +7141,7 @@
         <w:rPr>
           <w:szCs w:val="24"/>
         </w:rPr>
-        <w:pPrChange w:id="433" w:author="Xavier Hoenner" w:date="2015-08-20T16:26:00Z">
+        <w:pPrChange w:id="391" w:author="Xavier Hoenner" w:date="2015-08-20T16:26:00Z">
           <w:pPr>
             <w:keepNext/>
             <w:keepLines/>
@@ -7559,12 +7227,12 @@
     <w:r>
       <w:t xml:space="preserve">– Report templates – </w:t>
     </w:r>
-    <w:del w:id="434" w:author="Xavier Hoenner" w:date="2013-07-11T10:56:00Z">
+    <w:del w:id="392" w:author="Xavier Hoenner" w:date="2013-07-11T10:56:00Z">
       <w:r>
         <w:delText>05/06</w:delText>
       </w:r>
     </w:del>
-    <w:ins w:id="435" w:author="Xavier Hoenner" w:date="2014-07-02T15:08:00Z">
+    <w:ins w:id="393" w:author="Xavier Hoenner" w:date="2014-07-02T15:08:00Z">
       <w:r>
         <w:fldChar w:fldCharType="begin"/>
       </w:r>
@@ -7575,20 +7243,20 @@
     <w:r>
       <w:fldChar w:fldCharType="separate"/>
     </w:r>
-    <w:ins w:id="436" w:author="Xavier Hoenner" w:date="2015-08-20T16:26:00Z">
+    <w:ins w:id="394" w:author="Xavier Hoenner" w:date="2015-08-21T10:57:00Z">
       <w:r>
         <w:rPr>
           <w:noProof/>
         </w:rPr>
-        <w:t>20/08/2015</w:t>
+        <w:t>21/08/2015</w:t>
       </w:r>
     </w:ins>
-    <w:ins w:id="437" w:author="Xavier Hoenner" w:date="2014-07-02T15:08:00Z">
+    <w:ins w:id="395" w:author="Xavier Hoenner" w:date="2014-07-02T15:08:00Z">
       <w:r>
         <w:fldChar w:fldCharType="end"/>
       </w:r>
     </w:ins>
-    <w:del w:id="438" w:author="Xavier Hoenner" w:date="2014-05-01T12:03:00Z">
+    <w:del w:id="396" w:author="Xavier Hoenner" w:date="2014-05-01T12:03:00Z">
       <w:r>
         <w:delText>/2013</w:delText>
       </w:r>

</xml_diff>